<commit_message>
Update comment in code
</commit_message>
<xml_diff>
--- a/Documentation/Intranet Technical Documentation.docx
+++ b/Documentation/Intranet Technical Documentation.docx
@@ -6,7 +6,7 @@
       <w:pPr>
         <w:jc w:val="center"/>
         <w:rPr>
-          <w:rFonts w:ascii="Book Antiqua" w:hAnsi="Book Antiqua"/>
+          <w:rFonts w:ascii="Book Antiqua" w:hAnsi="Book Antiqua" w:hint="cs"/>
           <w:b/>
           <w:bCs/>
           <w:sz w:val="24"/>
@@ -14,7 +14,10 @@
           <w:u w:val="single"/>
         </w:rPr>
       </w:pPr>
-      <w:r>
+    </w:p>
+    <w:p>
+      <w:pPr>
+        <w:jc w:val="center"/>
         <w:rPr>
           <w:rFonts w:ascii="Book Antiqua" w:hAnsi="Book Antiqua"/>
           <w:b/>
@@ -23,6 +26,29 @@
           <w:szCs w:val="38"/>
           <w:u w:val="single"/>
         </w:rPr>
+      </w:pPr>
+    </w:p>
+    <w:p>
+      <w:pPr>
+        <w:jc w:val="center"/>
+        <w:rPr>
+          <w:rFonts w:ascii="Book Antiqua" w:hAnsi="Book Antiqua"/>
+          <w:b/>
+          <w:bCs/>
+          <w:sz w:val="24"/>
+          <w:szCs w:val="38"/>
+          <w:u w:val="single"/>
+        </w:rPr>
+      </w:pPr>
+      <w:r>
+        <w:rPr>
+          <w:rFonts w:ascii="Book Antiqua" w:hAnsi="Book Antiqua"/>
+          <w:b/>
+          <w:bCs/>
+          <w:sz w:val="24"/>
+          <w:szCs w:val="38"/>
+          <w:u w:val="single"/>
+        </w:rPr>
         <w:t>Intranet Technical Documentation</w:t>
       </w:r>
     </w:p>
@@ -141,11 +167,19 @@
           <w:rFonts w:ascii="Book Antiqua" w:hAnsi="Book Antiqua"/>
         </w:rPr>
       </w:pPr>
-      <w:r>
-        <w:rPr>
-          <w:rFonts w:ascii="Book Antiqua" w:hAnsi="Book Antiqua"/>
-        </w:rPr>
-        <w:t>Umbraco v 7.11.1</w:t>
+      <w:proofErr w:type="spellStart"/>
+      <w:r>
+        <w:rPr>
+          <w:rFonts w:ascii="Book Antiqua" w:hAnsi="Book Antiqua"/>
+        </w:rPr>
+        <w:t>Umbraco</w:t>
+      </w:r>
+      <w:proofErr w:type="spellEnd"/>
+      <w:r>
+        <w:rPr>
+          <w:rFonts w:ascii="Book Antiqua" w:hAnsi="Book Antiqua"/>
+        </w:rPr>
+        <w:t xml:space="preserve"> v 7.11.1</w:t>
       </w:r>
     </w:p>
     <w:p>
@@ -159,11 +193,19 @@
           <w:rFonts w:ascii="Book Antiqua" w:hAnsi="Book Antiqua"/>
         </w:rPr>
       </w:pPr>
-      <w:r>
-        <w:rPr>
-          <w:rFonts w:ascii="Book Antiqua" w:hAnsi="Book Antiqua"/>
-        </w:rPr>
-        <w:t>Boostrap v 4.0.0 &amp; v 3.3.7</w:t>
+      <w:proofErr w:type="spellStart"/>
+      <w:r>
+        <w:rPr>
+          <w:rFonts w:ascii="Book Antiqua" w:hAnsi="Book Antiqua"/>
+        </w:rPr>
+        <w:t>Boostrap</w:t>
+      </w:r>
+      <w:proofErr w:type="spellEnd"/>
+      <w:r>
+        <w:rPr>
+          <w:rFonts w:ascii="Book Antiqua" w:hAnsi="Book Antiqua"/>
+        </w:rPr>
+        <w:t xml:space="preserve"> v 4.0.0 &amp; v 3.3.7</w:t>
       </w:r>
     </w:p>
     <w:p>
@@ -174,14 +216,56 @@
           <w:numId w:val="17"/>
         </w:numPr>
         <w:rPr>
-          <w:rFonts w:ascii="Book Antiqua" w:hAnsi="Book Antiqua"/>
-        </w:rPr>
-      </w:pPr>
+          <w:rFonts w:ascii="Book Antiqua" w:hAnsi="Book Antiqua" w:hint="cs"/>
+        </w:rPr>
+      </w:pPr>
+      <w:proofErr w:type="spellStart"/>
       <w:r>
         <w:rPr>
           <w:rFonts w:ascii="Book Antiqua" w:hAnsi="Book Antiqua"/>
         </w:rPr>
         <w:t>jQuery</w:t>
+      </w:r>
+      <w:proofErr w:type="spellEnd"/>
+    </w:p>
+    <w:p>
+      <w:pPr>
+        <w:pStyle w:val="ListParagraph"/>
+        <w:numPr>
+          <w:ilvl w:val="0"/>
+          <w:numId w:val="17"/>
+        </w:numPr>
+        <w:rPr>
+          <w:rFonts w:ascii="Book Antiqua" w:hAnsi="Book Antiqua"/>
+        </w:rPr>
+      </w:pPr>
+      <w:proofErr w:type="spellStart"/>
+      <w:r>
+        <w:rPr>
+          <w:rFonts w:ascii="Book Antiqua" w:hAnsi="Book Antiqua"/>
+        </w:rPr>
+        <w:t>Petapoco</w:t>
+      </w:r>
+      <w:proofErr w:type="spellEnd"/>
+      <w:r>
+        <w:rPr>
+          <w:rFonts w:ascii="Book Antiqua" w:hAnsi="Book Antiqua"/>
+        </w:rPr>
+        <w:t xml:space="preserve"> (</w:t>
+      </w:r>
+      <w:proofErr w:type="spellStart"/>
+      <w:r>
+        <w:rPr>
+          <w:rFonts w:ascii="Book Antiqua" w:hAnsi="Book Antiqua"/>
+        </w:rPr>
+        <w:t>Sql</w:t>
+      </w:r>
+      <w:proofErr w:type="spellEnd"/>
+      <w:r>
+        <w:rPr>
+          <w:rFonts w:ascii="Book Antiqua" w:hAnsi="Book Antiqua"/>
+        </w:rPr>
+        <w:t xml:space="preserve"> query method)</w:t>
       </w:r>
     </w:p>
     <w:p>
@@ -300,12 +384,6 @@
         <w:gridCol w:w="3433"/>
       </w:tblGrid>
       <w:tr>
-        <w:tblPrEx>
-          <w:tblCellMar>
-            <w:top w:w="0" w:type="dxa"/>
-            <w:bottom w:w="0" w:type="dxa"/>
-          </w:tblCellMar>
-        </w:tblPrEx>
         <w:trPr>
           <w:trHeight w:val="225"/>
         </w:trPr>
@@ -348,10 +426,6 @@
             <w:insideH w:val="single" w:sz="4" w:space="0" w:color="000000" w:themeColor="text1"/>
             <w:insideV w:val="single" w:sz="4" w:space="0" w:color="000000" w:themeColor="text1"/>
           </w:tblBorders>
-          <w:tblCellMar>
-            <w:top w:w="0" w:type="dxa"/>
-            <w:bottom w:w="0" w:type="dxa"/>
-          </w:tblCellMar>
           <w:tblLook w:val="04A0"/>
         </w:tblPrEx>
         <w:tc>
@@ -420,10 +494,6 @@
             <w:insideH w:val="single" w:sz="4" w:space="0" w:color="000000" w:themeColor="text1"/>
             <w:insideV w:val="single" w:sz="4" w:space="0" w:color="000000" w:themeColor="text1"/>
           </w:tblBorders>
-          <w:tblCellMar>
-            <w:top w:w="0" w:type="dxa"/>
-            <w:bottom w:w="0" w:type="dxa"/>
-          </w:tblCellMar>
           <w:tblLook w:val="04A0"/>
         </w:tblPrEx>
         <w:trPr>
@@ -1240,6 +1310,7 @@
           <w:sz w:val="18"/>
           <w:szCs w:val="18"/>
         </w:rPr>
+        <w:lastRenderedPageBreak/>
         <w:t xml:space="preserve">Car booking </w:t>
       </w:r>
     </w:p>
@@ -1384,7 +1455,6 @@
           <w:sz w:val="18"/>
           <w:szCs w:val="18"/>
         </w:rPr>
-        <w:lastRenderedPageBreak/>
         <w:t xml:space="preserve">Reimbursement </w:t>
       </w:r>
     </w:p>
@@ -1782,14 +1852,25 @@
           <w:szCs w:val="18"/>
         </w:rPr>
       </w:pPr>
-      <w:r>
-        <w:rPr>
-          <w:rFonts w:ascii="Book Antiqua" w:hAnsi="Book Antiqua"/>
-          <w:color w:val="FF0000"/>
-          <w:sz w:val="18"/>
-          <w:szCs w:val="18"/>
-        </w:rPr>
-        <w:t>Fige tree blue</w:t>
+      <w:proofErr w:type="spellStart"/>
+      <w:r>
+        <w:rPr>
+          <w:rFonts w:ascii="Book Antiqua" w:hAnsi="Book Antiqua"/>
+          <w:color w:val="FF0000"/>
+          <w:sz w:val="18"/>
+          <w:szCs w:val="18"/>
+        </w:rPr>
+        <w:t>Fige</w:t>
+      </w:r>
+      <w:proofErr w:type="spellEnd"/>
+      <w:r>
+        <w:rPr>
+          <w:rFonts w:ascii="Book Antiqua" w:hAnsi="Book Antiqua"/>
+          <w:color w:val="FF0000"/>
+          <w:sz w:val="18"/>
+          <w:szCs w:val="18"/>
+        </w:rPr>
+        <w:t xml:space="preserve"> tree blue</w:t>
       </w:r>
     </w:p>
     <w:p>
@@ -2426,25 +2507,7 @@
             <w:sz w:val="18"/>
             <w:szCs w:val="18"/>
           </w:rPr>
-          <w:t>Pr</w:t>
-        </w:r>
-        <w:r>
-          <w:rPr>
-            <w:rFonts w:ascii="Book Antiqua" w:eastAsia="Times New Roman" w:hAnsi="Book Antiqua" w:cs="Segoe UI"/>
-            <w:color w:val="FF0000"/>
-            <w:sz w:val="18"/>
-            <w:szCs w:val="18"/>
-          </w:rPr>
-          <w:t>o</w:t>
-        </w:r>
-        <w:r>
-          <w:rPr>
-            <w:rFonts w:ascii="Book Antiqua" w:eastAsia="Times New Roman" w:hAnsi="Book Antiqua" w:cs="Segoe UI"/>
-            <w:color w:val="FF0000"/>
-            <w:sz w:val="18"/>
-            <w:szCs w:val="18"/>
-          </w:rPr>
-          <w:t>cess</w:t>
+          <w:t>Process</w:t>
         </w:r>
       </w:hyperlink>
     </w:p>
@@ -2741,6 +2804,7 @@
           <w:sz w:val="18"/>
           <w:szCs w:val="18"/>
         </w:rPr>
+        <w:lastRenderedPageBreak/>
         <w:t>Management</w:t>
       </w:r>
     </w:p>
@@ -2885,7 +2949,6 @@
           <w:sz w:val="18"/>
           <w:szCs w:val="18"/>
         </w:rPr>
-        <w:lastRenderedPageBreak/>
         <w:t xml:space="preserve">Transportation request form </w:t>
       </w:r>
     </w:p>
@@ -3052,7 +3115,7 @@
           <w:numId w:val="22"/>
         </w:numPr>
         <w:rPr>
-          <w:rFonts w:ascii="Book Antiqua" w:hAnsi="Book Antiqua" w:hint="cs"/>
+          <w:rFonts w:ascii="Book Antiqua" w:hAnsi="Book Antiqua"/>
           <w:color w:val="00B050"/>
           <w:sz w:val="18"/>
           <w:szCs w:val="18"/>
@@ -3100,7 +3163,7 @@
           <w:numId w:val="31"/>
         </w:numPr>
         <w:rPr>
-          <w:rFonts w:ascii="Book Antiqua" w:hAnsi="Book Antiqua" w:hint="cs"/>
+          <w:rFonts w:ascii="Book Antiqua" w:hAnsi="Book Antiqua"/>
           <w:color w:val="00B050"/>
           <w:sz w:val="18"/>
           <w:szCs w:val="18"/>
@@ -3162,6 +3225,15 @@
           <w:rFonts w:ascii="Book Antiqua" w:hAnsi="Book Antiqua"/>
         </w:rPr>
       </w:pPr>
+      <w:r>
+        <w:rPr>
+          <w:rFonts w:ascii="Book Antiqua" w:hAnsi="Book Antiqua"/>
+          <w:noProof/>
+        </w:rPr>
+        <w:pict>
+          <v:rect id="_x0000_s1037" style="position:absolute;left:0;text-align:left;margin-left:56.65pt;margin-top:95pt;width:199.1pt;height:301.8pt;z-index:251668480" filled="f" strokecolor="red" strokeweight="1.5pt"/>
+        </w:pict>
+      </w:r>
       <w:r>
         <w:rPr>
           <w:rFonts w:ascii="Book Antiqua" w:hAnsi="Book Antiqua"/>
@@ -3189,6 +3261,7 @@
                       <w:szCs w:val="32"/>
                     </w:rPr>
                   </w:pPr>
+                  <w:proofErr w:type="spellStart"/>
                   <w:r>
                     <w:rPr>
                       <w:rFonts w:ascii="Book Antiqua" w:hAnsi="Book Antiqua"/>
@@ -3199,6 +3272,7 @@
                     </w:rPr>
                     <w:t>App_Code</w:t>
                   </w:r>
+                  <w:proofErr w:type="spellEnd"/>
                   <w:r>
                     <w:rPr>
                       <w:rFonts w:ascii="Book Antiqua" w:hAnsi="Book Antiqua"/>
@@ -3239,6 +3313,7 @@
                       <w:szCs w:val="32"/>
                     </w:rPr>
                   </w:pPr>
+                  <w:proofErr w:type="spellStart"/>
                   <w:r>
                     <w:rPr>
                       <w:rFonts w:ascii="Book Antiqua" w:hAnsi="Book Antiqua"/>
@@ -3249,14 +3324,43 @@
                     </w:rPr>
                     <w:t>Css</w:t>
                   </w:r>
+                  <w:proofErr w:type="spellEnd"/>
                   <w:r>
                     <w:rPr>
                       <w:rFonts w:ascii="Book Antiqua" w:hAnsi="Book Antiqua"/>
                       <w:sz w:val="18"/>
                       <w:szCs w:val="32"/>
                     </w:rPr>
-                    <w:t xml:space="preserve"> : List all css style and libraries such as boostrap</w:t>
+                    <w:t xml:space="preserve"> : List all </w:t>
                   </w:r>
+                  <w:proofErr w:type="spellStart"/>
+                  <w:r>
+                    <w:rPr>
+                      <w:rFonts w:ascii="Book Antiqua" w:hAnsi="Book Antiqua"/>
+                      <w:sz w:val="18"/>
+                      <w:szCs w:val="32"/>
+                    </w:rPr>
+                    <w:t>css</w:t>
+                  </w:r>
+                  <w:proofErr w:type="spellEnd"/>
+                  <w:r>
+                    <w:rPr>
+                      <w:rFonts w:ascii="Book Antiqua" w:hAnsi="Book Antiqua"/>
+                      <w:sz w:val="18"/>
+                      <w:szCs w:val="32"/>
+                    </w:rPr>
+                    <w:t xml:space="preserve"> style and libraries such as </w:t>
+                  </w:r>
+                  <w:proofErr w:type="spellStart"/>
+                  <w:r>
+                    <w:rPr>
+                      <w:rFonts w:ascii="Book Antiqua" w:hAnsi="Book Antiqua"/>
+                      <w:sz w:val="18"/>
+                      <w:szCs w:val="32"/>
+                    </w:rPr>
+                    <w:t>boostrap</w:t>
+                  </w:r>
+                  <w:proofErr w:type="spellEnd"/>
                 </w:p>
                 <w:p>
                   <w:pPr>
@@ -3281,6 +3385,7 @@
                       <w:szCs w:val="32"/>
                     </w:rPr>
                   </w:pPr>
+                  <w:proofErr w:type="spellStart"/>
                   <w:r>
                     <w:rPr>
                       <w:rFonts w:ascii="Book Antiqua" w:hAnsi="Book Antiqua"/>
@@ -3291,6 +3396,7 @@
                     </w:rPr>
                     <w:t>Download_Resources</w:t>
                   </w:r>
+                  <w:proofErr w:type="spellEnd"/>
                   <w:r>
                     <w:rPr>
                       <w:rFonts w:ascii="Book Antiqua" w:hAnsi="Book Antiqua"/>
@@ -3423,7 +3529,43 @@
                       <w:sz w:val="18"/>
                       <w:szCs w:val="32"/>
                     </w:rPr>
-                    <w:t>: Contain all webpage that generated by Umbraco CMS (Note! All view must be create in Umbraco admin panel on the web browser).</w:t>
+                    <w:t xml:space="preserve">: Contain all webpage that generated by </w:t>
+                  </w:r>
+                  <w:proofErr w:type="spellStart"/>
+                  <w:r>
+                    <w:rPr>
+                      <w:rFonts w:ascii="Book Antiqua" w:hAnsi="Book Antiqua"/>
+                      <w:sz w:val="18"/>
+                      <w:szCs w:val="32"/>
+                    </w:rPr>
+                    <w:t>Umbraco</w:t>
+                  </w:r>
+                  <w:proofErr w:type="spellEnd"/>
+                  <w:r>
+                    <w:rPr>
+                      <w:rFonts w:ascii="Book Antiqua" w:hAnsi="Book Antiqua"/>
+                      <w:sz w:val="18"/>
+                      <w:szCs w:val="32"/>
+                    </w:rPr>
+                    <w:t xml:space="preserve"> CMS (Note! All view must be create in </w:t>
+                  </w:r>
+                  <w:proofErr w:type="spellStart"/>
+                  <w:r>
+                    <w:rPr>
+                      <w:rFonts w:ascii="Book Antiqua" w:hAnsi="Book Antiqua"/>
+                      <w:sz w:val="18"/>
+                      <w:szCs w:val="32"/>
+                    </w:rPr>
+                    <w:t>Umbraco</w:t>
+                  </w:r>
+                  <w:proofErr w:type="spellEnd"/>
+                  <w:r>
+                    <w:rPr>
+                      <w:rFonts w:ascii="Book Antiqua" w:hAnsi="Book Antiqua"/>
+                      <w:sz w:val="18"/>
+                      <w:szCs w:val="32"/>
+                    </w:rPr>
+                    <w:t xml:space="preserve"> admin panel on the web browser).</w:t>
                   </w:r>
                 </w:p>
                 <w:p>
@@ -3482,6 +3624,7 @@
                       <w:szCs w:val="32"/>
                     </w:rPr>
                   </w:pPr>
+                  <w:proofErr w:type="spellStart"/>
                   <w:r>
                     <w:rPr>
                       <w:rFonts w:ascii="Book Antiqua" w:hAnsi="Book Antiqua"/>
@@ -3492,6 +3635,7 @@
                     </w:rPr>
                     <w:t>Web.config</w:t>
                   </w:r>
+                  <w:proofErr w:type="spellEnd"/>
                   <w:r>
                     <w:rPr>
                       <w:rFonts w:ascii="Book Antiqua" w:hAnsi="Book Antiqua"/>
@@ -3594,10 +3738,7 @@
     <w:p>
       <w:pPr>
         <w:pStyle w:val="ListParagraph"/>
-        <w:numPr>
-          <w:ilvl w:val="0"/>
-          <w:numId w:val="36"/>
-        </w:numPr>
+        <w:ind w:left="1440"/>
         <w:rPr>
           <w:rFonts w:ascii="Book Antiqua" w:hAnsi="Book Antiqua"/>
         </w:rPr>

</xml_diff>

<commit_message>
Last update Comments in Code
</commit_message>
<xml_diff>
--- a/Documentation/Intranet Technical Documentation.docx
+++ b/Documentation/Intranet Technical Documentation.docx
@@ -6,7 +6,7 @@
       <w:pPr>
         <w:jc w:val="center"/>
         <w:rPr>
-          <w:rFonts w:ascii="Book Antiqua" w:hAnsi="Book Antiqua" w:hint="cs"/>
+          <w:rFonts w:ascii="Book Antiqua" w:hAnsi="Book Antiqua"/>
           <w:b/>
           <w:bCs/>
           <w:sz w:val="24"/>
@@ -61,12 +61,16 @@
         </w:numPr>
         <w:rPr>
           <w:rFonts w:ascii="Book Antiqua" w:hAnsi="Book Antiqua"/>
+          <w:b/>
+          <w:bCs/>
           <w:u w:val="single"/>
         </w:rPr>
       </w:pPr>
       <w:r>
         <w:rPr>
           <w:rFonts w:ascii="Book Antiqua" w:hAnsi="Book Antiqua"/>
+          <w:b/>
+          <w:bCs/>
           <w:u w:val="single"/>
         </w:rPr>
         <w:t>List tool  and  technologies in program</w:t>
@@ -167,19 +171,11 @@
           <w:rFonts w:ascii="Book Antiqua" w:hAnsi="Book Antiqua"/>
         </w:rPr>
       </w:pPr>
-      <w:proofErr w:type="spellStart"/>
-      <w:r>
-        <w:rPr>
-          <w:rFonts w:ascii="Book Antiqua" w:hAnsi="Book Antiqua"/>
-        </w:rPr>
-        <w:t>Umbraco</w:t>
-      </w:r>
-      <w:proofErr w:type="spellEnd"/>
-      <w:r>
-        <w:rPr>
-          <w:rFonts w:ascii="Book Antiqua" w:hAnsi="Book Antiqua"/>
-        </w:rPr>
-        <w:t xml:space="preserve"> v 7.11.1</w:t>
+      <w:r>
+        <w:rPr>
+          <w:rFonts w:ascii="Book Antiqua" w:hAnsi="Book Antiqua"/>
+        </w:rPr>
+        <w:t>Umbraco v 7.11.1</w:t>
       </w:r>
     </w:p>
     <w:p>
@@ -193,19 +189,11 @@
           <w:rFonts w:ascii="Book Antiqua" w:hAnsi="Book Antiqua"/>
         </w:rPr>
       </w:pPr>
-      <w:proofErr w:type="spellStart"/>
-      <w:r>
-        <w:rPr>
-          <w:rFonts w:ascii="Book Antiqua" w:hAnsi="Book Antiqua"/>
-        </w:rPr>
-        <w:t>Boostrap</w:t>
-      </w:r>
-      <w:proofErr w:type="spellEnd"/>
-      <w:r>
-        <w:rPr>
-          <w:rFonts w:ascii="Book Antiqua" w:hAnsi="Book Antiqua"/>
-        </w:rPr>
-        <w:t xml:space="preserve"> v 4.0.0 &amp; v 3.3.7</w:t>
+      <w:r>
+        <w:rPr>
+          <w:rFonts w:ascii="Book Antiqua" w:hAnsi="Book Antiqua"/>
+        </w:rPr>
+        <w:t>Boostrap v 4.0.0 &amp; v 3.3.7</w:t>
       </w:r>
     </w:p>
     <w:p>
@@ -216,17 +204,15 @@
           <w:numId w:val="17"/>
         </w:numPr>
         <w:rPr>
-          <w:rFonts w:ascii="Book Antiqua" w:hAnsi="Book Antiqua" w:hint="cs"/>
-        </w:rPr>
-      </w:pPr>
-      <w:proofErr w:type="spellStart"/>
+          <w:rFonts w:ascii="Book Antiqua" w:hAnsi="Book Antiqua"/>
+        </w:rPr>
+      </w:pPr>
       <w:r>
         <w:rPr>
           <w:rFonts w:ascii="Book Antiqua" w:hAnsi="Book Antiqua"/>
         </w:rPr>
         <w:t>jQuery</w:t>
       </w:r>
-      <w:proofErr w:type="spellEnd"/>
     </w:p>
     <w:p>
       <w:pPr>
@@ -239,33 +225,11 @@
           <w:rFonts w:ascii="Book Antiqua" w:hAnsi="Book Antiqua"/>
         </w:rPr>
       </w:pPr>
-      <w:proofErr w:type="spellStart"/>
-      <w:r>
-        <w:rPr>
-          <w:rFonts w:ascii="Book Antiqua" w:hAnsi="Book Antiqua"/>
-        </w:rPr>
-        <w:t>Petapoco</w:t>
-      </w:r>
-      <w:proofErr w:type="spellEnd"/>
-      <w:r>
-        <w:rPr>
-          <w:rFonts w:ascii="Book Antiqua" w:hAnsi="Book Antiqua"/>
-        </w:rPr>
-        <w:t xml:space="preserve"> (</w:t>
-      </w:r>
-      <w:proofErr w:type="spellStart"/>
-      <w:r>
-        <w:rPr>
-          <w:rFonts w:ascii="Book Antiqua" w:hAnsi="Book Antiqua"/>
-        </w:rPr>
-        <w:t>Sql</w:t>
-      </w:r>
-      <w:proofErr w:type="spellEnd"/>
-      <w:r>
-        <w:rPr>
-          <w:rFonts w:ascii="Book Antiqua" w:hAnsi="Book Antiqua"/>
-        </w:rPr>
-        <w:t xml:space="preserve"> query method)</w:t>
+      <w:r>
+        <w:rPr>
+          <w:rFonts w:ascii="Book Antiqua" w:hAnsi="Book Antiqua"/>
+        </w:rPr>
+        <w:t>Petapoco (Sql query method)</w:t>
       </w:r>
     </w:p>
     <w:p>
@@ -687,13 +651,17 @@
         </w:numPr>
         <w:rPr>
           <w:rFonts w:ascii="Book Antiqua" w:hAnsi="Book Antiqua"/>
-          <w:sz w:val="18"/>
-          <w:szCs w:val="18"/>
-        </w:rPr>
-      </w:pPr>
-      <w:r>
-        <w:rPr>
-          <w:rFonts w:ascii="Book Antiqua" w:hAnsi="Book Antiqua"/>
+          <w:b/>
+          <w:bCs/>
+          <w:sz w:val="18"/>
+          <w:szCs w:val="18"/>
+        </w:rPr>
+      </w:pPr>
+      <w:r>
+        <w:rPr>
+          <w:rFonts w:ascii="Book Antiqua" w:hAnsi="Book Antiqua"/>
+          <w:b/>
+          <w:bCs/>
           <w:noProof/>
           <w:sz w:val="18"/>
           <w:szCs w:val="18"/>
@@ -706,6 +674,8 @@
       <w:r>
         <w:rPr>
           <w:rFonts w:ascii="Book Antiqua" w:hAnsi="Book Antiqua"/>
+          <w:b/>
+          <w:bCs/>
           <w:sz w:val="18"/>
           <w:szCs w:val="18"/>
         </w:rPr>
@@ -841,13 +811,17 @@
         </w:numPr>
         <w:rPr>
           <w:rFonts w:ascii="Book Antiqua" w:hAnsi="Book Antiqua"/>
-          <w:sz w:val="18"/>
-          <w:szCs w:val="18"/>
-        </w:rPr>
-      </w:pPr>
-      <w:r>
-        <w:rPr>
-          <w:rFonts w:ascii="Book Antiqua" w:hAnsi="Book Antiqua"/>
+          <w:b/>
+          <w:bCs/>
+          <w:sz w:val="18"/>
+          <w:szCs w:val="18"/>
+        </w:rPr>
+      </w:pPr>
+      <w:r>
+        <w:rPr>
+          <w:rFonts w:ascii="Book Antiqua" w:hAnsi="Book Antiqua"/>
+          <w:b/>
+          <w:bCs/>
           <w:sz w:val="18"/>
           <w:szCs w:val="18"/>
         </w:rPr>
@@ -1276,13 +1250,17 @@
         </w:numPr>
         <w:rPr>
           <w:rFonts w:ascii="Book Antiqua" w:hAnsi="Book Antiqua"/>
-          <w:sz w:val="18"/>
-          <w:szCs w:val="18"/>
-        </w:rPr>
-      </w:pPr>
-      <w:r>
-        <w:rPr>
-          <w:rFonts w:ascii="Book Antiqua" w:hAnsi="Book Antiqua"/>
+          <w:b/>
+          <w:bCs/>
+          <w:sz w:val="18"/>
+          <w:szCs w:val="18"/>
+        </w:rPr>
+      </w:pPr>
+      <w:r>
+        <w:rPr>
+          <w:rFonts w:ascii="Book Antiqua" w:hAnsi="Book Antiqua"/>
+          <w:b/>
+          <w:bCs/>
           <w:sz w:val="18"/>
           <w:szCs w:val="18"/>
         </w:rPr>
@@ -1310,9 +1288,40 @@
           <w:sz w:val="18"/>
           <w:szCs w:val="18"/>
         </w:rPr>
-        <w:lastRenderedPageBreak/>
         <w:t xml:space="preserve">Car booking </w:t>
       </w:r>
+      <w:r>
+        <w:rPr>
+          <w:rFonts w:ascii="Book Antiqua" w:hAnsi="Book Antiqua" w:hint="cs"/>
+          <w:b/>
+          <w:bCs/>
+          <w:sz w:val="18"/>
+          <w:szCs w:val="18"/>
+          <w:cs/>
+        </w:rPr>
+        <w:t>(</w:t>
+      </w:r>
+      <w:r>
+        <w:rPr>
+          <w:rFonts w:ascii="Book Antiqua" w:hAnsi="Book Antiqua"/>
+          <w:b/>
+          <w:bCs/>
+          <w:sz w:val="18"/>
+          <w:szCs w:val="18"/>
+        </w:rPr>
+        <w:t>need to implement  login process page</w:t>
+      </w:r>
+      <w:r>
+        <w:rPr>
+          <w:rFonts w:ascii="Book Antiqua" w:hAnsi="Book Antiqua" w:hint="cs"/>
+          <w:b/>
+          <w:bCs/>
+          <w:sz w:val="18"/>
+          <w:szCs w:val="18"/>
+          <w:cs/>
+        </w:rPr>
+        <w:t>)</w:t>
+      </w:r>
     </w:p>
     <w:p>
       <w:pPr>
@@ -1611,13 +1620,17 @@
         </w:numPr>
         <w:rPr>
           <w:rFonts w:ascii="Book Antiqua" w:hAnsi="Book Antiqua"/>
-          <w:sz w:val="18"/>
-          <w:szCs w:val="18"/>
-        </w:rPr>
-      </w:pPr>
-      <w:r>
-        <w:rPr>
-          <w:rFonts w:ascii="Book Antiqua" w:hAnsi="Book Antiqua"/>
+          <w:b/>
+          <w:bCs/>
+          <w:sz w:val="18"/>
+          <w:szCs w:val="18"/>
+        </w:rPr>
+      </w:pPr>
+      <w:r>
+        <w:rPr>
+          <w:rFonts w:ascii="Book Antiqua" w:hAnsi="Book Antiqua"/>
+          <w:b/>
+          <w:bCs/>
           <w:sz w:val="18"/>
           <w:szCs w:val="18"/>
         </w:rPr>
@@ -1777,13 +1790,17 @@
         </w:numPr>
         <w:rPr>
           <w:rFonts w:ascii="Book Antiqua" w:hAnsi="Book Antiqua"/>
-          <w:sz w:val="18"/>
-          <w:szCs w:val="18"/>
-        </w:rPr>
-      </w:pPr>
-      <w:r>
-        <w:rPr>
-          <w:rFonts w:ascii="Book Antiqua" w:hAnsi="Book Antiqua"/>
+          <w:b/>
+          <w:bCs/>
+          <w:sz w:val="18"/>
+          <w:szCs w:val="18"/>
+        </w:rPr>
+      </w:pPr>
+      <w:r>
+        <w:rPr>
+          <w:rFonts w:ascii="Book Antiqua" w:hAnsi="Book Antiqua"/>
+          <w:b/>
+          <w:bCs/>
           <w:sz w:val="18"/>
           <w:szCs w:val="18"/>
         </w:rPr>
@@ -1852,7 +1869,6 @@
           <w:szCs w:val="18"/>
         </w:rPr>
       </w:pPr>
-      <w:proofErr w:type="spellStart"/>
       <w:r>
         <w:rPr>
           <w:rFonts w:ascii="Book Antiqua" w:hAnsi="Book Antiqua"/>
@@ -1860,17 +1876,31 @@
           <w:sz w:val="18"/>
           <w:szCs w:val="18"/>
         </w:rPr>
-        <w:t>Fige</w:t>
-      </w:r>
-      <w:proofErr w:type="spellEnd"/>
-      <w:r>
+        <w:t>Fige tree blue</w:t>
+      </w:r>
+    </w:p>
+    <w:p>
+      <w:pPr>
+        <w:pStyle w:val="ListParagraph"/>
+        <w:numPr>
+          <w:ilvl w:val="0"/>
+          <w:numId w:val="19"/>
+        </w:numPr>
         <w:rPr>
           <w:rFonts w:ascii="Book Antiqua" w:hAnsi="Book Antiqua"/>
           <w:color w:val="FF0000"/>
           <w:sz w:val="18"/>
           <w:szCs w:val="18"/>
         </w:rPr>
-        <w:t xml:space="preserve"> tree blue</w:t>
+      </w:pPr>
+      <w:r>
+        <w:rPr>
+          <w:rFonts w:ascii="Book Antiqua" w:hAnsi="Book Antiqua"/>
+          <w:color w:val="FF0000"/>
+          <w:sz w:val="18"/>
+          <w:szCs w:val="18"/>
+        </w:rPr>
+        <w:t>RMS</w:t>
       </w:r>
     </w:p>
     <w:p>
@@ -1894,7 +1924,7 @@
           <w:sz w:val="18"/>
           <w:szCs w:val="18"/>
         </w:rPr>
-        <w:t>RMS</w:t>
+        <w:t>IMS</w:t>
       </w:r>
     </w:p>
     <w:p>
@@ -1918,7 +1948,7 @@
           <w:sz w:val="18"/>
           <w:szCs w:val="18"/>
         </w:rPr>
-        <w:t>IMS</w:t>
+        <w:t>Auto premium calculator</w:t>
       </w:r>
     </w:p>
     <w:p>
@@ -1942,7 +1972,7 @@
           <w:sz w:val="18"/>
           <w:szCs w:val="18"/>
         </w:rPr>
-        <w:t>Auto premium calculator</w:t>
+        <w:t>Claim Payment note</w:t>
       </w:r>
     </w:p>
     <w:p>
@@ -1966,7 +1996,7 @@
           <w:sz w:val="18"/>
           <w:szCs w:val="18"/>
         </w:rPr>
-        <w:t>Claim Payment note</w:t>
+        <w:t>Accounting report</w:t>
       </w:r>
     </w:p>
     <w:p>
@@ -1990,7 +2020,7 @@
           <w:sz w:val="18"/>
           <w:szCs w:val="18"/>
         </w:rPr>
-        <w:t>Accounting report</w:t>
+        <w:t>Claim notification process</w:t>
       </w:r>
     </w:p>
     <w:p>
@@ -2014,7 +2044,7 @@
           <w:sz w:val="18"/>
           <w:szCs w:val="18"/>
         </w:rPr>
-        <w:t>Claim notification process</w:t>
+        <w:t xml:space="preserve">Cover note printing </w:t>
       </w:r>
     </w:p>
     <w:p>
@@ -2038,7 +2068,7 @@
           <w:sz w:val="18"/>
           <w:szCs w:val="18"/>
         </w:rPr>
-        <w:t xml:space="preserve">Cover note printing </w:t>
+        <w:t>PLP</w:t>
       </w:r>
     </w:p>
     <w:p>
@@ -2062,15 +2092,95 @@
           <w:sz w:val="18"/>
           <w:szCs w:val="18"/>
         </w:rPr>
-        <w:t>PLP</w:t>
-      </w:r>
-    </w:p>
-    <w:p>
-      <w:pPr>
-        <w:pStyle w:val="ListParagraph"/>
-        <w:numPr>
-          <w:ilvl w:val="0"/>
-          <w:numId w:val="19"/>
+        <w:t>PA</w:t>
+      </w:r>
+    </w:p>
+    <w:p>
+      <w:pPr>
+        <w:pStyle w:val="ListParagraph"/>
+        <w:numPr>
+          <w:ilvl w:val="0"/>
+          <w:numId w:val="6"/>
+        </w:numPr>
+        <w:rPr>
+          <w:rFonts w:ascii="Book Antiqua" w:hAnsi="Book Antiqua"/>
+          <w:sz w:val="18"/>
+          <w:szCs w:val="18"/>
+        </w:rPr>
+      </w:pPr>
+      <w:r>
+        <w:rPr>
+          <w:rFonts w:ascii="Book Antiqua" w:hAnsi="Book Antiqua"/>
+          <w:b/>
+          <w:bCs/>
+          <w:sz w:val="18"/>
+          <w:szCs w:val="18"/>
+        </w:rPr>
+        <w:t>About</w:t>
+      </w:r>
+      <w:r>
+        <w:rPr>
+          <w:rFonts w:ascii="Book Antiqua" w:hAnsi="Book Antiqua"/>
+          <w:sz w:val="18"/>
+          <w:szCs w:val="18"/>
+        </w:rPr>
+        <w:t xml:space="preserve"> us</w:t>
+      </w:r>
+    </w:p>
+    <w:p>
+      <w:pPr>
+        <w:pStyle w:val="ListParagraph"/>
+        <w:numPr>
+          <w:ilvl w:val="0"/>
+          <w:numId w:val="20"/>
+        </w:numPr>
+        <w:rPr>
+          <w:rFonts w:ascii="Book Antiqua" w:hAnsi="Book Antiqua"/>
+          <w:color w:val="00B050"/>
+          <w:sz w:val="18"/>
+          <w:szCs w:val="18"/>
+        </w:rPr>
+      </w:pPr>
+      <w:r>
+        <w:rPr>
+          <w:rFonts w:ascii="Book Antiqua" w:hAnsi="Book Antiqua"/>
+          <w:color w:val="00B050"/>
+          <w:sz w:val="18"/>
+          <w:szCs w:val="18"/>
+        </w:rPr>
+        <w:t>Corporate profile</w:t>
+      </w:r>
+    </w:p>
+    <w:p>
+      <w:pPr>
+        <w:pStyle w:val="ListParagraph"/>
+        <w:numPr>
+          <w:ilvl w:val="0"/>
+          <w:numId w:val="20"/>
+        </w:numPr>
+        <w:rPr>
+          <w:rFonts w:ascii="Book Antiqua" w:hAnsi="Book Antiqua"/>
+          <w:color w:val="00B050"/>
+          <w:sz w:val="18"/>
+          <w:szCs w:val="18"/>
+        </w:rPr>
+      </w:pPr>
+      <w:r>
+        <w:rPr>
+          <w:rFonts w:ascii="Book Antiqua" w:hAnsi="Book Antiqua"/>
+          <w:color w:val="00B050"/>
+          <w:sz w:val="18"/>
+          <w:szCs w:val="18"/>
+        </w:rPr>
+        <w:t>Ort. chart</w:t>
+      </w:r>
+    </w:p>
+    <w:p>
+      <w:pPr>
+        <w:pStyle w:val="ListParagraph"/>
+        <w:numPr>
+          <w:ilvl w:val="0"/>
+          <w:numId w:val="20"/>
         </w:numPr>
         <w:rPr>
           <w:rFonts w:ascii="Book Antiqua" w:hAnsi="Book Antiqua"/>
@@ -2086,7 +2196,7 @@
           <w:sz w:val="18"/>
           <w:szCs w:val="18"/>
         </w:rPr>
-        <w:t>PA</w:t>
+        <w:t>Brand guidelines</w:t>
       </w:r>
     </w:p>
     <w:p>
@@ -2098,76 +2208,8 @@
         </w:numPr>
         <w:rPr>
           <w:rFonts w:ascii="Book Antiqua" w:hAnsi="Book Antiqua"/>
-          <w:sz w:val="18"/>
-          <w:szCs w:val="18"/>
-        </w:rPr>
-      </w:pPr>
-      <w:r>
-        <w:rPr>
-          <w:rFonts w:ascii="Book Antiqua" w:hAnsi="Book Antiqua"/>
-          <w:sz w:val="18"/>
-          <w:szCs w:val="18"/>
-        </w:rPr>
-        <w:t>About us</w:t>
-      </w:r>
-    </w:p>
-    <w:p>
-      <w:pPr>
-        <w:pStyle w:val="ListParagraph"/>
-        <w:numPr>
-          <w:ilvl w:val="0"/>
-          <w:numId w:val="20"/>
-        </w:numPr>
-        <w:rPr>
-          <w:rFonts w:ascii="Book Antiqua" w:hAnsi="Book Antiqua"/>
-          <w:color w:val="00B050"/>
-          <w:sz w:val="18"/>
-          <w:szCs w:val="18"/>
-        </w:rPr>
-      </w:pPr>
-      <w:r>
-        <w:rPr>
-          <w:rFonts w:ascii="Book Antiqua" w:hAnsi="Book Antiqua"/>
-          <w:color w:val="00B050"/>
-          <w:sz w:val="18"/>
-          <w:szCs w:val="18"/>
-        </w:rPr>
-        <w:t>Corporate profile</w:t>
-      </w:r>
-    </w:p>
-    <w:p>
-      <w:pPr>
-        <w:pStyle w:val="ListParagraph"/>
-        <w:numPr>
-          <w:ilvl w:val="0"/>
-          <w:numId w:val="20"/>
-        </w:numPr>
-        <w:rPr>
-          <w:rFonts w:ascii="Book Antiqua" w:hAnsi="Book Antiqua"/>
-          <w:color w:val="00B050"/>
-          <w:sz w:val="18"/>
-          <w:szCs w:val="18"/>
-        </w:rPr>
-      </w:pPr>
-      <w:r>
-        <w:rPr>
-          <w:rFonts w:ascii="Book Antiqua" w:hAnsi="Book Antiqua"/>
-          <w:color w:val="00B050"/>
-          <w:sz w:val="18"/>
-          <w:szCs w:val="18"/>
-        </w:rPr>
-        <w:t>Ort. chart</w:t>
-      </w:r>
-    </w:p>
-    <w:p>
-      <w:pPr>
-        <w:pStyle w:val="ListParagraph"/>
-        <w:numPr>
-          <w:ilvl w:val="0"/>
-          <w:numId w:val="20"/>
-        </w:numPr>
-        <w:rPr>
-          <w:rFonts w:ascii="Book Antiqua" w:hAnsi="Book Antiqua"/>
+          <w:b/>
+          <w:bCs/>
           <w:color w:val="FF0000"/>
           <w:sz w:val="18"/>
           <w:szCs w:val="18"/>
@@ -2176,30 +2218,8 @@
       <w:r>
         <w:rPr>
           <w:rFonts w:ascii="Book Antiqua" w:hAnsi="Book Antiqua"/>
-          <w:color w:val="FF0000"/>
-          <w:sz w:val="18"/>
-          <w:szCs w:val="18"/>
-        </w:rPr>
-        <w:t>Brand guidelines</w:t>
-      </w:r>
-    </w:p>
-    <w:p>
-      <w:pPr>
-        <w:pStyle w:val="ListParagraph"/>
-        <w:numPr>
-          <w:ilvl w:val="0"/>
-          <w:numId w:val="6"/>
-        </w:numPr>
-        <w:rPr>
-          <w:rFonts w:ascii="Book Antiqua" w:hAnsi="Book Antiqua"/>
-          <w:color w:val="FF0000"/>
-          <w:sz w:val="18"/>
-          <w:szCs w:val="18"/>
-        </w:rPr>
-      </w:pPr>
-      <w:r>
-        <w:rPr>
-          <w:rFonts w:ascii="Book Antiqua" w:hAnsi="Book Antiqua"/>
+          <w:b/>
+          <w:bCs/>
           <w:color w:val="FF0000"/>
           <w:sz w:val="18"/>
           <w:szCs w:val="18"/>
@@ -2804,7 +2824,6 @@
           <w:sz w:val="18"/>
           <w:szCs w:val="18"/>
         </w:rPr>
-        <w:lastRenderedPageBreak/>
         <w:t>Management</w:t>
       </w:r>
     </w:p>
@@ -3201,11 +3220,17 @@
         </w:numPr>
         <w:rPr>
           <w:rFonts w:ascii="Book Antiqua" w:hAnsi="Book Antiqua"/>
-        </w:rPr>
-      </w:pPr>
-      <w:r>
-        <w:rPr>
-          <w:rFonts w:ascii="Book Antiqua" w:hAnsi="Book Antiqua"/>
+          <w:b/>
+          <w:bCs/>
+          <w:u w:val="single"/>
+        </w:rPr>
+      </w:pPr>
+      <w:r>
+        <w:rPr>
+          <w:rFonts w:ascii="Book Antiqua" w:hAnsi="Book Antiqua"/>
+          <w:b/>
+          <w:bCs/>
+          <w:u w:val="single"/>
         </w:rPr>
         <w:t>Technical document</w:t>
       </w:r>
@@ -3261,7 +3286,6 @@
                       <w:szCs w:val="32"/>
                     </w:rPr>
                   </w:pPr>
-                  <w:proofErr w:type="spellStart"/>
                   <w:r>
                     <w:rPr>
                       <w:rFonts w:ascii="Book Antiqua" w:hAnsi="Book Antiqua"/>
@@ -3272,7 +3296,6 @@
                     </w:rPr>
                     <w:t>App_Code</w:t>
                   </w:r>
-                  <w:proofErr w:type="spellEnd"/>
                   <w:r>
                     <w:rPr>
                       <w:rFonts w:ascii="Book Antiqua" w:hAnsi="Book Antiqua"/>
@@ -3313,7 +3336,6 @@
                       <w:szCs w:val="32"/>
                     </w:rPr>
                   </w:pPr>
-                  <w:proofErr w:type="spellStart"/>
                   <w:r>
                     <w:rPr>
                       <w:rFonts w:ascii="Book Antiqua" w:hAnsi="Book Antiqua"/>
@@ -3324,43 +3346,14 @@
                     </w:rPr>
                     <w:t>Css</w:t>
                   </w:r>
-                  <w:proofErr w:type="spellEnd"/>
                   <w:r>
                     <w:rPr>
                       <w:rFonts w:ascii="Book Antiqua" w:hAnsi="Book Antiqua"/>
                       <w:sz w:val="18"/>
                       <w:szCs w:val="32"/>
                     </w:rPr>
-                    <w:t xml:space="preserve"> : List all </w:t>
+                    <w:t xml:space="preserve"> : List all css style and libraries such as boostrap</w:t>
                   </w:r>
-                  <w:proofErr w:type="spellStart"/>
-                  <w:r>
-                    <w:rPr>
-                      <w:rFonts w:ascii="Book Antiqua" w:hAnsi="Book Antiqua"/>
-                      <w:sz w:val="18"/>
-                      <w:szCs w:val="32"/>
-                    </w:rPr>
-                    <w:t>css</w:t>
-                  </w:r>
-                  <w:proofErr w:type="spellEnd"/>
-                  <w:r>
-                    <w:rPr>
-                      <w:rFonts w:ascii="Book Antiqua" w:hAnsi="Book Antiqua"/>
-                      <w:sz w:val="18"/>
-                      <w:szCs w:val="32"/>
-                    </w:rPr>
-                    <w:t xml:space="preserve"> style and libraries such as </w:t>
-                  </w:r>
-                  <w:proofErr w:type="spellStart"/>
-                  <w:r>
-                    <w:rPr>
-                      <w:rFonts w:ascii="Book Antiqua" w:hAnsi="Book Antiqua"/>
-                      <w:sz w:val="18"/>
-                      <w:szCs w:val="32"/>
-                    </w:rPr>
-                    <w:t>boostrap</w:t>
-                  </w:r>
-                  <w:proofErr w:type="spellEnd"/>
                 </w:p>
                 <w:p>
                   <w:pPr>
@@ -3385,7 +3378,6 @@
                       <w:szCs w:val="32"/>
                     </w:rPr>
                   </w:pPr>
-                  <w:proofErr w:type="spellStart"/>
                   <w:r>
                     <w:rPr>
                       <w:rFonts w:ascii="Book Antiqua" w:hAnsi="Book Antiqua"/>
@@ -3396,7 +3388,6 @@
                     </w:rPr>
                     <w:t>Download_Resources</w:t>
                   </w:r>
-                  <w:proofErr w:type="spellEnd"/>
                   <w:r>
                     <w:rPr>
                       <w:rFonts w:ascii="Book Antiqua" w:hAnsi="Book Antiqua"/>
@@ -3529,43 +3520,7 @@
                       <w:sz w:val="18"/>
                       <w:szCs w:val="32"/>
                     </w:rPr>
-                    <w:t xml:space="preserve">: Contain all webpage that generated by </w:t>
-                  </w:r>
-                  <w:proofErr w:type="spellStart"/>
-                  <w:r>
-                    <w:rPr>
-                      <w:rFonts w:ascii="Book Antiqua" w:hAnsi="Book Antiqua"/>
-                      <w:sz w:val="18"/>
-                      <w:szCs w:val="32"/>
-                    </w:rPr>
-                    <w:t>Umbraco</w:t>
-                  </w:r>
-                  <w:proofErr w:type="spellEnd"/>
-                  <w:r>
-                    <w:rPr>
-                      <w:rFonts w:ascii="Book Antiqua" w:hAnsi="Book Antiqua"/>
-                      <w:sz w:val="18"/>
-                      <w:szCs w:val="32"/>
-                    </w:rPr>
-                    <w:t xml:space="preserve"> CMS (Note! All view must be create in </w:t>
-                  </w:r>
-                  <w:proofErr w:type="spellStart"/>
-                  <w:r>
-                    <w:rPr>
-                      <w:rFonts w:ascii="Book Antiqua" w:hAnsi="Book Antiqua"/>
-                      <w:sz w:val="18"/>
-                      <w:szCs w:val="32"/>
-                    </w:rPr>
-                    <w:t>Umbraco</w:t>
-                  </w:r>
-                  <w:proofErr w:type="spellEnd"/>
-                  <w:r>
-                    <w:rPr>
-                      <w:rFonts w:ascii="Book Antiqua" w:hAnsi="Book Antiqua"/>
-                      <w:sz w:val="18"/>
-                      <w:szCs w:val="32"/>
-                    </w:rPr>
-                    <w:t xml:space="preserve"> admin panel on the web browser).</w:t>
+                    <w:t>: Contain all webpage that generated by Umbraco CMS (Note! All view must be create in Umbraco admin panel on the web browser).</w:t>
                   </w:r>
                 </w:p>
                 <w:p>
@@ -3624,7 +3579,6 @@
                       <w:szCs w:val="32"/>
                     </w:rPr>
                   </w:pPr>
-                  <w:proofErr w:type="spellStart"/>
                   <w:r>
                     <w:rPr>
                       <w:rFonts w:ascii="Book Antiqua" w:hAnsi="Book Antiqua"/>
@@ -3635,7 +3589,6 @@
                     </w:rPr>
                     <w:t>Web.config</w:t>
                   </w:r>
-                  <w:proofErr w:type="spellEnd"/>
                   <w:r>
                     <w:rPr>
                       <w:rFonts w:ascii="Book Antiqua" w:hAnsi="Book Antiqua"/>
@@ -3738,13 +3691,2767 @@
     <w:p>
       <w:pPr>
         <w:pStyle w:val="ListParagraph"/>
+        <w:rPr>
+          <w:rFonts w:ascii="Book Antiqua" w:hAnsi="Book Antiqua"/>
+        </w:rPr>
+      </w:pPr>
+    </w:p>
+    <w:p>
+      <w:pPr>
+        <w:pStyle w:val="ListParagraph"/>
+        <w:numPr>
+          <w:ilvl w:val="0"/>
+          <w:numId w:val="1"/>
+        </w:numPr>
+        <w:rPr>
+          <w:rFonts w:ascii="Book Antiqua" w:hAnsi="Book Antiqua"/>
+          <w:b/>
+          <w:bCs/>
+          <w:u w:val="single"/>
+        </w:rPr>
+      </w:pPr>
+      <w:r>
+        <w:rPr>
+          <w:rFonts w:ascii="Book Antiqua" w:hAnsi="Book Antiqua"/>
+          <w:b/>
+          <w:bCs/>
+          <w:u w:val="single"/>
+        </w:rPr>
+        <w:t>Get start with Umbraco</w:t>
+      </w:r>
+      <w:r>
+        <w:rPr>
+          <w:rFonts w:ascii="Book Antiqua" w:hAnsi="Book Antiqua"/>
+          <w:b/>
+          <w:bCs/>
+          <w:u w:val="single"/>
+        </w:rPr>
+        <w:t xml:space="preserve"> Content management system</w:t>
+      </w:r>
+    </w:p>
+    <w:p>
+      <w:pPr>
+        <w:pStyle w:val="ListParagraph"/>
+        <w:rPr>
+          <w:rFonts w:ascii="Book Antiqua" w:hAnsi="Book Antiqua" w:cs="Helvetica"/>
+          <w:color w:val="000000"/>
+          <w:sz w:val="20"/>
+          <w:szCs w:val="19"/>
+          <w:shd w:val="clear" w:color="auto" w:fill="F2FCFC"/>
+        </w:rPr>
+      </w:pPr>
+      <w:r>
+        <w:rPr>
+          <w:rFonts w:ascii="Book Antiqua" w:hAnsi="Book Antiqua"/>
+          <w:sz w:val="20"/>
+          <w:szCs w:val="32"/>
+        </w:rPr>
+        <w:tab/>
+      </w:r>
+      <w:r>
+        <w:rPr>
+          <w:rFonts w:ascii="Book Antiqua" w:hAnsi="Book Antiqua" w:cs="Helvetica"/>
+          <w:color w:val="000000"/>
+          <w:sz w:val="20"/>
+          <w:szCs w:val="19"/>
+          <w:shd w:val="clear" w:color="auto" w:fill="F2FCFC"/>
+        </w:rPr>
+        <w:t>Umbraco is a fully-featured, open source Content Management System loved by thousands for its flexibility and great editing experience.</w:t>
+      </w:r>
+      <w:r>
+        <w:rPr>
+          <w:rFonts w:ascii="Book Antiqua" w:hAnsi="Book Antiqua" w:cs="Helvetica"/>
+          <w:color w:val="000000"/>
+          <w:sz w:val="20"/>
+          <w:szCs w:val="19"/>
+          <w:shd w:val="clear" w:color="auto" w:fill="F2FCFC"/>
+        </w:rPr>
+        <w:t xml:space="preserve"> We have few step to get start with Umbraco Project (Intranet Web Application):</w:t>
+      </w:r>
+    </w:p>
+    <w:p>
+      <w:pPr>
+        <w:pStyle w:val="ListParagraph"/>
+        <w:numPr>
+          <w:ilvl w:val="0"/>
+          <w:numId w:val="37"/>
+        </w:numPr>
+        <w:rPr>
+          <w:rFonts w:ascii="Book Antiqua" w:hAnsi="Book Antiqua" w:cs="Helvetica"/>
+          <w:color w:val="000000"/>
+          <w:sz w:val="20"/>
+          <w:szCs w:val="19"/>
+          <w:shd w:val="clear" w:color="auto" w:fill="F2FCFC"/>
+        </w:rPr>
+      </w:pPr>
+      <w:r>
+        <w:rPr>
+          <w:rFonts w:ascii="Book Antiqua" w:hAnsi="Book Antiqua" w:cs="Helvetica"/>
+          <w:color w:val="000000"/>
+          <w:sz w:val="20"/>
+          <w:szCs w:val="19"/>
+          <w:shd w:val="clear" w:color="auto" w:fill="F2FCFC"/>
+        </w:rPr>
+        <w:t xml:space="preserve">Start </w:t>
+      </w:r>
+      <w:r>
+        <w:rPr>
+          <w:rFonts w:ascii="Book Antiqua" w:hAnsi="Book Antiqua" w:cs="Helvetica"/>
+          <w:b/>
+          <w:bCs/>
+          <w:color w:val="000000"/>
+          <w:sz w:val="20"/>
+          <w:szCs w:val="19"/>
+          <w:shd w:val="clear" w:color="auto" w:fill="F2FCFC"/>
+        </w:rPr>
+        <w:t>Visual Studio</w:t>
+      </w:r>
+      <w:r>
+        <w:rPr>
+          <w:rFonts w:ascii="Book Antiqua" w:hAnsi="Book Antiqua" w:cs="Helvetica"/>
+          <w:color w:val="000000"/>
+          <w:sz w:val="20"/>
+          <w:szCs w:val="19"/>
+          <w:shd w:val="clear" w:color="auto" w:fill="F2FCFC"/>
+        </w:rPr>
+        <w:t xml:space="preserve"> and Open </w:t>
+      </w:r>
+      <w:r>
+        <w:rPr>
+          <w:rFonts w:ascii="Book Antiqua" w:hAnsi="Book Antiqua" w:cs="Helvetica"/>
+          <w:b/>
+          <w:bCs/>
+          <w:color w:val="000000"/>
+          <w:sz w:val="20"/>
+          <w:szCs w:val="19"/>
+          <w:shd w:val="clear" w:color="auto" w:fill="F2FCFC"/>
+        </w:rPr>
+        <w:t>Intranet Project</w:t>
+      </w:r>
+      <w:r>
+        <w:rPr>
+          <w:rFonts w:ascii="Book Antiqua" w:hAnsi="Book Antiqua" w:cs="Helvetica"/>
+          <w:color w:val="000000"/>
+          <w:sz w:val="20"/>
+          <w:szCs w:val="19"/>
+          <w:shd w:val="clear" w:color="auto" w:fill="F2FCFC"/>
+        </w:rPr>
+        <w:t xml:space="preserve"> from project directory</w:t>
+      </w:r>
+    </w:p>
+    <w:p>
+      <w:pPr>
+        <w:pStyle w:val="ListParagraph"/>
+        <w:numPr>
+          <w:ilvl w:val="0"/>
+          <w:numId w:val="37"/>
+        </w:numPr>
+        <w:rPr>
+          <w:rFonts w:ascii="Book Antiqua" w:hAnsi="Book Antiqua" w:cs="Helvetica"/>
+          <w:color w:val="000000"/>
+          <w:sz w:val="20"/>
+          <w:szCs w:val="19"/>
+          <w:shd w:val="clear" w:color="auto" w:fill="F2FCFC"/>
+        </w:rPr>
+      </w:pPr>
+      <w:r>
+        <w:rPr>
+          <w:rFonts w:ascii="Book Antiqua" w:hAnsi="Book Antiqua" w:cs="Helvetica"/>
+          <w:color w:val="000000"/>
+          <w:sz w:val="20"/>
+          <w:szCs w:val="19"/>
+          <w:shd w:val="clear" w:color="auto" w:fill="F2FCFC"/>
+        </w:rPr>
+        <w:t>Build project from VS  and choose run without debugging.</w:t>
+      </w:r>
+    </w:p>
+    <w:p>
+      <w:pPr>
+        <w:pStyle w:val="ListParagraph"/>
         <w:ind w:left="1440"/>
         <w:rPr>
-          <w:rFonts w:ascii="Book Antiqua" w:hAnsi="Book Antiqua"/>
+          <w:rFonts w:ascii="Book Antiqua" w:hAnsi="Book Antiqua" w:cs="Helvetica"/>
+          <w:color w:val="000000"/>
+          <w:sz w:val="20"/>
+          <w:szCs w:val="19"/>
+          <w:shd w:val="clear" w:color="auto" w:fill="F2FCFC"/>
+        </w:rPr>
+      </w:pPr>
+      <w:r>
+        <w:rPr>
+          <w:rFonts w:ascii="Book Antiqua" w:hAnsi="Book Antiqua" w:cs="Helvetica"/>
+          <w:noProof/>
+          <w:color w:val="000000"/>
+          <w:sz w:val="20"/>
+          <w:szCs w:val="19"/>
+        </w:rPr>
+        <w:pict>
+          <v:shapetype id="_x0000_t32" coordsize="21600,21600" o:spt="32" o:oned="t" path="m,l21600,21600e" filled="f">
+            <v:path arrowok="t" fillok="f" o:connecttype="none"/>
+            <o:lock v:ext="edit" shapetype="t"/>
+          </v:shapetype>
+          <v:shape id="_x0000_s1041" type="#_x0000_t32" style="position:absolute;left:0;text-align:left;margin-left:138.75pt;margin-top:11.7pt;width:207.75pt;height:32.1pt;z-index:251669504" o:connectortype="straight" strokecolor="red" strokeweight="1.5pt">
+            <v:stroke endarrow="block"/>
+          </v:shape>
+        </w:pict>
+      </w:r>
+      <w:r>
+        <w:rPr>
+          <w:rFonts w:ascii="Book Antiqua" w:hAnsi="Book Antiqua" w:cs="Helvetica"/>
+          <w:noProof/>
+          <w:color w:val="000000"/>
+          <w:sz w:val="20"/>
+          <w:szCs w:val="19"/>
+          <w:shd w:val="clear" w:color="auto" w:fill="F2FCFC"/>
+        </w:rPr>
+        <w:drawing>
+          <wp:inline distT="0" distB="0" distL="0" distR="0">
+            <wp:extent cx="5459095" cy="882554"/>
+            <wp:effectExtent l="190500" t="152400" r="179705" b="127096"/>
+            <wp:docPr id="11" name="Picture 8" descr="Screenshot_2.png"/>
+            <wp:cNvGraphicFramePr>
+              <a:graphicFrameLocks xmlns:a="http://schemas.openxmlformats.org/drawingml/2006/main" noChangeAspect="1"/>
+            </wp:cNvGraphicFramePr>
+            <a:graphic xmlns:a="http://schemas.openxmlformats.org/drawingml/2006/main">
+              <a:graphicData uri="http://schemas.openxmlformats.org/drawingml/2006/picture">
+                <pic:pic xmlns:pic="http://schemas.openxmlformats.org/drawingml/2006/picture">
+                  <pic:nvPicPr>
+                    <pic:cNvPr id="0" name="Screenshot_2.png"/>
+                    <pic:cNvPicPr/>
+                  </pic:nvPicPr>
+                  <pic:blipFill>
+                    <a:blip r:embed="rId22"/>
+                    <a:stretch>
+                      <a:fillRect/>
+                    </a:stretch>
+                  </pic:blipFill>
+                  <pic:spPr>
+                    <a:xfrm>
+                      <a:off x="0" y="0"/>
+                      <a:ext cx="5459095" cy="882554"/>
+                    </a:xfrm>
+                    <a:prstGeom prst="rect">
+                      <a:avLst/>
+                    </a:prstGeom>
+                    <a:ln>
+                      <a:noFill/>
+                    </a:ln>
+                    <a:effectLst>
+                      <a:outerShdw blurRad="190500" algn="tl" rotWithShape="0">
+                        <a:srgbClr val="000000">
+                          <a:alpha val="70000"/>
+                        </a:srgbClr>
+                      </a:outerShdw>
+                    </a:effectLst>
+                  </pic:spPr>
+                </pic:pic>
+              </a:graphicData>
+            </a:graphic>
+          </wp:inline>
+        </w:drawing>
+      </w:r>
+    </w:p>
+    <w:p>
+      <w:pPr>
+        <w:pStyle w:val="ListParagraph"/>
+        <w:ind w:left="1440"/>
+        <w:rPr>
+          <w:rFonts w:ascii="Book Antiqua" w:hAnsi="Book Antiqua" w:cs="Helvetica"/>
+          <w:color w:val="000000"/>
+          <w:sz w:val="20"/>
+          <w:szCs w:val="19"/>
+          <w:shd w:val="clear" w:color="auto" w:fill="F2FCFC"/>
+        </w:rPr>
+      </w:pPr>
+      <w:r>
+        <w:rPr>
+          <w:rFonts w:ascii="Book Antiqua" w:hAnsi="Book Antiqua" w:cs="Helvetica"/>
+          <w:noProof/>
+          <w:color w:val="000000"/>
+          <w:sz w:val="20"/>
+          <w:szCs w:val="19"/>
+        </w:rPr>
+        <w:pict>
+          <v:rect id="_x0000_s1042" style="position:absolute;left:0;text-align:left;margin-left:111pt;margin-top:144.65pt;width:219pt;height:21.9pt;z-index:251670528" filled="f" strokecolor="red" strokeweight="1pt"/>
+        </w:pict>
+      </w:r>
+      <w:r>
+        <w:rPr>
+          <w:rFonts w:ascii="Book Antiqua" w:hAnsi="Book Antiqua" w:cs="Helvetica"/>
+          <w:noProof/>
+          <w:color w:val="000000"/>
+          <w:sz w:val="20"/>
+          <w:szCs w:val="19"/>
+          <w:shd w:val="clear" w:color="auto" w:fill="F2FCFC"/>
+        </w:rPr>
+        <w:drawing>
+          <wp:inline distT="0" distB="0" distL="0" distR="0">
+            <wp:extent cx="5459095" cy="2419350"/>
+            <wp:effectExtent l="190500" t="152400" r="179705" b="133350"/>
+            <wp:docPr id="8" name="Picture 7" descr="Screenshot_1.png"/>
+            <wp:cNvGraphicFramePr>
+              <a:graphicFrameLocks xmlns:a="http://schemas.openxmlformats.org/drawingml/2006/main" noChangeAspect="1"/>
+            </wp:cNvGraphicFramePr>
+            <a:graphic xmlns:a="http://schemas.openxmlformats.org/drawingml/2006/main">
+              <a:graphicData uri="http://schemas.openxmlformats.org/drawingml/2006/picture">
+                <pic:pic xmlns:pic="http://schemas.openxmlformats.org/drawingml/2006/picture">
+                  <pic:nvPicPr>
+                    <pic:cNvPr id="0" name="Screenshot_1.png"/>
+                    <pic:cNvPicPr/>
+                  </pic:nvPicPr>
+                  <pic:blipFill>
+                    <a:blip r:embed="rId23"/>
+                    <a:stretch>
+                      <a:fillRect/>
+                    </a:stretch>
+                  </pic:blipFill>
+                  <pic:spPr>
+                    <a:xfrm>
+                      <a:off x="0" y="0"/>
+                      <a:ext cx="5458587" cy="2419125"/>
+                    </a:xfrm>
+                    <a:prstGeom prst="rect">
+                      <a:avLst/>
+                    </a:prstGeom>
+                    <a:ln>
+                      <a:noFill/>
+                    </a:ln>
+                    <a:effectLst>
+                      <a:outerShdw blurRad="190500" algn="tl" rotWithShape="0">
+                        <a:srgbClr val="000000">
+                          <a:alpha val="70000"/>
+                        </a:srgbClr>
+                      </a:outerShdw>
+                    </a:effectLst>
+                  </pic:spPr>
+                </pic:pic>
+              </a:graphicData>
+            </a:graphic>
+          </wp:inline>
+        </w:drawing>
+      </w:r>
+    </w:p>
+    <w:p>
+      <w:pPr>
+        <w:pStyle w:val="ListParagraph"/>
+        <w:ind w:left="1440"/>
+        <w:rPr>
+          <w:rFonts w:ascii="Book Antiqua" w:hAnsi="Book Antiqua" w:cs="Helvetica"/>
+          <w:color w:val="000000"/>
+          <w:sz w:val="20"/>
+          <w:szCs w:val="19"/>
+          <w:shd w:val="clear" w:color="auto" w:fill="F2FCFC"/>
+        </w:rPr>
+      </w:pPr>
+      <w:r>
+        <w:rPr>
+          <w:rFonts w:ascii="Book Antiqua" w:hAnsi="Book Antiqua" w:cs="Helvetica"/>
+          <w:noProof/>
+          <w:color w:val="000000"/>
+          <w:sz w:val="20"/>
+          <w:szCs w:val="19"/>
+          <w:shd w:val="clear" w:color="auto" w:fill="F2FCFC"/>
+        </w:rPr>
+        <w:drawing>
+          <wp:inline distT="0" distB="0" distL="0" distR="0">
+            <wp:extent cx="5459094" cy="3067050"/>
+            <wp:effectExtent l="190500" t="152400" r="179706" b="133350"/>
+            <wp:docPr id="10" name="Picture 9" descr="Screenshot_3.png"/>
+            <wp:cNvGraphicFramePr>
+              <a:graphicFrameLocks xmlns:a="http://schemas.openxmlformats.org/drawingml/2006/main" noChangeAspect="1"/>
+            </wp:cNvGraphicFramePr>
+            <a:graphic xmlns:a="http://schemas.openxmlformats.org/drawingml/2006/main">
+              <a:graphicData uri="http://schemas.openxmlformats.org/drawingml/2006/picture">
+                <pic:pic xmlns:pic="http://schemas.openxmlformats.org/drawingml/2006/picture">
+                  <pic:nvPicPr>
+                    <pic:cNvPr id="0" name="Screenshot_3.png"/>
+                    <pic:cNvPicPr/>
+                  </pic:nvPicPr>
+                  <pic:blipFill>
+                    <a:blip r:embed="rId24" cstate="print"/>
+                    <a:stretch>
+                      <a:fillRect/>
+                    </a:stretch>
+                  </pic:blipFill>
+                  <pic:spPr>
+                    <a:xfrm>
+                      <a:off x="0" y="0"/>
+                      <a:ext cx="5465107" cy="3070428"/>
+                    </a:xfrm>
+                    <a:prstGeom prst="rect">
+                      <a:avLst/>
+                    </a:prstGeom>
+                    <a:ln>
+                      <a:noFill/>
+                    </a:ln>
+                    <a:effectLst>
+                      <a:outerShdw blurRad="190500" algn="tl" rotWithShape="0">
+                        <a:srgbClr val="000000">
+                          <a:alpha val="70000"/>
+                        </a:srgbClr>
+                      </a:outerShdw>
+                    </a:effectLst>
+                  </pic:spPr>
+                </pic:pic>
+              </a:graphicData>
+            </a:graphic>
+          </wp:inline>
+        </w:drawing>
+      </w:r>
+    </w:p>
+    <w:p>
+      <w:pPr>
+        <w:pStyle w:val="ListParagraph"/>
+        <w:numPr>
+          <w:ilvl w:val="0"/>
+          <w:numId w:val="37"/>
+        </w:numPr>
+        <w:rPr>
+          <w:rFonts w:ascii="Book Antiqua" w:hAnsi="Book Antiqua" w:cs="Helvetica"/>
+          <w:color w:val="000000"/>
+          <w:sz w:val="20"/>
+          <w:szCs w:val="19"/>
+          <w:shd w:val="clear" w:color="auto" w:fill="F2FCFC"/>
+        </w:rPr>
+      </w:pPr>
+      <w:r>
+        <w:rPr>
+          <w:rFonts w:ascii="Book Antiqua" w:hAnsi="Book Antiqua" w:cs="Helvetica"/>
+          <w:color w:val="000000"/>
+          <w:sz w:val="20"/>
+          <w:szCs w:val="19"/>
+          <w:shd w:val="clear" w:color="auto" w:fill="F2FCFC"/>
+        </w:rPr>
+        <w:lastRenderedPageBreak/>
+        <w:t>Add new pages or go to admin panel</w:t>
+      </w:r>
+    </w:p>
+    <w:p>
+      <w:pPr>
+        <w:pStyle w:val="ListParagraph"/>
+        <w:numPr>
+          <w:ilvl w:val="0"/>
+          <w:numId w:val="38"/>
+        </w:numPr>
+        <w:rPr>
+          <w:rFonts w:ascii="Book Antiqua" w:hAnsi="Book Antiqua" w:cs="Helvetica"/>
+          <w:color w:val="000000"/>
+          <w:sz w:val="20"/>
+          <w:szCs w:val="19"/>
+          <w:shd w:val="clear" w:color="auto" w:fill="F2FCFC"/>
+        </w:rPr>
+      </w:pPr>
+      <w:r>
+        <w:rPr>
+          <w:rFonts w:ascii="Book Antiqua" w:hAnsi="Book Antiqua" w:cs="Helvetica"/>
+          <w:color w:val="000000"/>
+          <w:sz w:val="20"/>
+          <w:szCs w:val="19"/>
+          <w:shd w:val="clear" w:color="auto" w:fill="F2FCFC"/>
+        </w:rPr>
+        <w:t>base on current Url and follow by "/Umbraco"</w:t>
+      </w:r>
+    </w:p>
+    <w:p>
+      <w:pPr>
+        <w:pStyle w:val="ListParagraph"/>
+        <w:ind w:left="2160"/>
+        <w:rPr>
+          <w:rFonts w:ascii="Book Antiqua" w:hAnsi="Book Antiqua" w:cs="Helvetica"/>
+          <w:color w:val="000000"/>
+          <w:sz w:val="20"/>
+          <w:szCs w:val="19"/>
+          <w:shd w:val="clear" w:color="auto" w:fill="F2FCFC"/>
+        </w:rPr>
+      </w:pPr>
+      <w:r>
+        <w:rPr>
+          <w:rFonts w:ascii="Book Antiqua" w:hAnsi="Book Antiqua" w:cs="Helvetica"/>
+          <w:color w:val="000000"/>
+          <w:sz w:val="20"/>
+          <w:szCs w:val="19"/>
+          <w:shd w:val="clear" w:color="auto" w:fill="F2FCFC"/>
+        </w:rPr>
+        <w:t xml:space="preserve">Ex. </w:t>
+      </w:r>
+    </w:p>
+    <w:p>
+      <w:pPr>
+        <w:pStyle w:val="ListParagraph"/>
+        <w:ind w:left="2160"/>
+        <w:rPr>
+          <w:rFonts w:ascii="Book Antiqua" w:hAnsi="Book Antiqua" w:cs="Helvetica"/>
+          <w:color w:val="000000"/>
+          <w:sz w:val="20"/>
+          <w:szCs w:val="19"/>
+          <w:shd w:val="clear" w:color="auto" w:fill="F2FCFC"/>
+        </w:rPr>
+      </w:pPr>
+      <w:r>
+        <w:rPr>
+          <w:rFonts w:ascii="Book Antiqua" w:hAnsi="Book Antiqua" w:cs="Helvetica"/>
+          <w:color w:val="000000"/>
+          <w:sz w:val="20"/>
+          <w:szCs w:val="19"/>
+          <w:shd w:val="clear" w:color="auto" w:fill="F2FCFC"/>
+        </w:rPr>
+        <w:t>Current Url (</w:t>
+      </w:r>
+      <w:r>
+        <w:rPr>
+          <w:rFonts w:ascii="Book Antiqua" w:hAnsi="Book Antiqua" w:cs="Helvetica"/>
+          <w:color w:val="000000"/>
+          <w:sz w:val="20"/>
+          <w:szCs w:val="19"/>
+          <w:shd w:val="clear" w:color="auto" w:fill="F2FCFC"/>
+        </w:rPr>
+        <w:t>http://localhost:15822/</w:t>
+      </w:r>
+      <w:r>
+        <w:rPr>
+          <w:rFonts w:ascii="Book Antiqua" w:hAnsi="Book Antiqua" w:cs="Helvetica"/>
+          <w:color w:val="000000"/>
+          <w:sz w:val="20"/>
+          <w:szCs w:val="19"/>
+          <w:shd w:val="clear" w:color="auto" w:fill="F2FCFC"/>
+        </w:rPr>
+        <w:t>)</w:t>
+      </w:r>
+    </w:p>
+    <w:p>
+      <w:pPr>
+        <w:pStyle w:val="ListParagraph"/>
+        <w:ind w:left="2160"/>
+        <w:rPr>
+          <w:rFonts w:ascii="Book Antiqua" w:hAnsi="Book Antiqua" w:cs="Helvetica"/>
+          <w:color w:val="000000"/>
+          <w:sz w:val="20"/>
+          <w:szCs w:val="19"/>
+          <w:shd w:val="clear" w:color="auto" w:fill="F2FCFC"/>
+        </w:rPr>
+      </w:pPr>
+      <w:r>
+        <w:rPr>
+          <w:rFonts w:ascii="Book Antiqua" w:hAnsi="Book Antiqua" w:cs="Helvetica"/>
+          <w:color w:val="000000"/>
+          <w:sz w:val="20"/>
+          <w:szCs w:val="19"/>
+          <w:shd w:val="clear" w:color="auto" w:fill="F2FCFC"/>
+        </w:rPr>
+        <w:t>=&gt; Umbraco admin (</w:t>
+      </w:r>
+      <w:r>
+        <w:rPr>
+          <w:rFonts w:ascii="Book Antiqua" w:hAnsi="Book Antiqua" w:cs="Helvetica"/>
+          <w:color w:val="000000"/>
+          <w:sz w:val="20"/>
+          <w:szCs w:val="19"/>
+          <w:shd w:val="clear" w:color="auto" w:fill="F2FCFC"/>
+        </w:rPr>
+        <w:t>http://localhost:15822/umbraco</w:t>
+      </w:r>
+      <w:r>
+        <w:rPr>
+          <w:rFonts w:ascii="Book Antiqua" w:hAnsi="Book Antiqua" w:cs="Helvetica"/>
+          <w:color w:val="000000"/>
+          <w:sz w:val="20"/>
+          <w:szCs w:val="19"/>
+          <w:shd w:val="clear" w:color="auto" w:fill="F2FCFC"/>
+        </w:rPr>
+        <w:t>)</w:t>
+      </w:r>
+    </w:p>
+    <w:p>
+      <w:pPr>
+        <w:pStyle w:val="ListParagraph"/>
+        <w:ind w:left="2160"/>
+        <w:rPr>
+          <w:rFonts w:ascii="Book Antiqua" w:hAnsi="Book Antiqua" w:cs="Helvetica"/>
+          <w:color w:val="000000"/>
+          <w:sz w:val="20"/>
+          <w:szCs w:val="19"/>
+          <w:shd w:val="clear" w:color="auto" w:fill="F2FCFC"/>
+        </w:rPr>
+      </w:pPr>
+      <w:r>
+        <w:rPr>
+          <w:rFonts w:ascii="Book Antiqua" w:hAnsi="Book Antiqua" w:cs="Helvetica"/>
+          <w:noProof/>
+          <w:color w:val="000000"/>
+          <w:sz w:val="20"/>
+          <w:szCs w:val="19"/>
+          <w:shd w:val="clear" w:color="auto" w:fill="F2FCFC"/>
+        </w:rPr>
+        <w:drawing>
+          <wp:inline distT="0" distB="0" distL="0" distR="0">
+            <wp:extent cx="5268595" cy="1451552"/>
+            <wp:effectExtent l="190500" t="152400" r="179705" b="129598"/>
+            <wp:docPr id="15" name="Picture 14" descr="Screenshot_4.png"/>
+            <wp:cNvGraphicFramePr>
+              <a:graphicFrameLocks xmlns:a="http://schemas.openxmlformats.org/drawingml/2006/main" noChangeAspect="1"/>
+            </wp:cNvGraphicFramePr>
+            <a:graphic xmlns:a="http://schemas.openxmlformats.org/drawingml/2006/main">
+              <a:graphicData uri="http://schemas.openxmlformats.org/drawingml/2006/picture">
+                <pic:pic xmlns:pic="http://schemas.openxmlformats.org/drawingml/2006/picture">
+                  <pic:nvPicPr>
+                    <pic:cNvPr id="0" name="Screenshot_4.png"/>
+                    <pic:cNvPicPr/>
+                  </pic:nvPicPr>
+                  <pic:blipFill>
+                    <a:blip r:embed="rId25"/>
+                    <a:stretch>
+                      <a:fillRect/>
+                    </a:stretch>
+                  </pic:blipFill>
+                  <pic:spPr>
+                    <a:xfrm>
+                      <a:off x="0" y="0"/>
+                      <a:ext cx="5269333" cy="1451755"/>
+                    </a:xfrm>
+                    <a:prstGeom prst="rect">
+                      <a:avLst/>
+                    </a:prstGeom>
+                    <a:ln>
+                      <a:noFill/>
+                    </a:ln>
+                    <a:effectLst>
+                      <a:outerShdw blurRad="190500" algn="tl" rotWithShape="0">
+                        <a:srgbClr val="000000">
+                          <a:alpha val="70000"/>
+                        </a:srgbClr>
+                      </a:outerShdw>
+                    </a:effectLst>
+                  </pic:spPr>
+                </pic:pic>
+              </a:graphicData>
+            </a:graphic>
+          </wp:inline>
+        </w:drawing>
+      </w:r>
+      <w:r>
+        <w:rPr>
+          <w:rFonts w:ascii="Book Antiqua" w:hAnsi="Book Antiqua" w:cs="Helvetica"/>
+          <w:noProof/>
+          <w:color w:val="000000"/>
+          <w:sz w:val="20"/>
+          <w:szCs w:val="19"/>
+          <w:shd w:val="clear" w:color="auto" w:fill="F2FCFC"/>
+        </w:rPr>
+        <w:drawing>
+          <wp:inline distT="0" distB="0" distL="0" distR="0">
+            <wp:extent cx="5268061" cy="3305637"/>
+            <wp:effectExtent l="190500" t="152400" r="180239" b="142413"/>
+            <wp:docPr id="16" name="Picture 15" descr="Screenshot_5.png"/>
+            <wp:cNvGraphicFramePr>
+              <a:graphicFrameLocks xmlns:a="http://schemas.openxmlformats.org/drawingml/2006/main" noChangeAspect="1"/>
+            </wp:cNvGraphicFramePr>
+            <a:graphic xmlns:a="http://schemas.openxmlformats.org/drawingml/2006/main">
+              <a:graphicData uri="http://schemas.openxmlformats.org/drawingml/2006/picture">
+                <pic:pic xmlns:pic="http://schemas.openxmlformats.org/drawingml/2006/picture">
+                  <pic:nvPicPr>
+                    <pic:cNvPr id="0" name="Screenshot_5.png"/>
+                    <pic:cNvPicPr/>
+                  </pic:nvPicPr>
+                  <pic:blipFill>
+                    <a:blip r:embed="rId26"/>
+                    <a:stretch>
+                      <a:fillRect/>
+                    </a:stretch>
+                  </pic:blipFill>
+                  <pic:spPr>
+                    <a:xfrm>
+                      <a:off x="0" y="0"/>
+                      <a:ext cx="5268061" cy="3305637"/>
+                    </a:xfrm>
+                    <a:prstGeom prst="rect">
+                      <a:avLst/>
+                    </a:prstGeom>
+                    <a:ln>
+                      <a:noFill/>
+                    </a:ln>
+                    <a:effectLst>
+                      <a:outerShdw blurRad="190500" algn="tl" rotWithShape="0">
+                        <a:srgbClr val="000000">
+                          <a:alpha val="70000"/>
+                        </a:srgbClr>
+                      </a:outerShdw>
+                    </a:effectLst>
+                  </pic:spPr>
+                </pic:pic>
+              </a:graphicData>
+            </a:graphic>
+          </wp:inline>
+        </w:drawing>
+      </w:r>
+    </w:p>
+    <w:p>
+      <w:pPr>
+        <w:pStyle w:val="ListParagraph"/>
+        <w:numPr>
+          <w:ilvl w:val="0"/>
+          <w:numId w:val="38"/>
+        </w:numPr>
+        <w:rPr>
+          <w:rFonts w:ascii="Book Antiqua" w:hAnsi="Book Antiqua" w:cs="Helvetica"/>
+          <w:color w:val="000000"/>
+          <w:sz w:val="20"/>
+          <w:szCs w:val="19"/>
+          <w:shd w:val="clear" w:color="auto" w:fill="F2FCFC"/>
+        </w:rPr>
+      </w:pPr>
+      <w:r>
+        <w:rPr>
+          <w:rFonts w:ascii="Book Antiqua" w:hAnsi="Book Antiqua" w:cs="Helvetica"/>
+          <w:color w:val="000000"/>
+          <w:sz w:val="20"/>
+          <w:szCs w:val="19"/>
+          <w:shd w:val="clear" w:color="auto" w:fill="F2FCFC"/>
+        </w:rPr>
+        <w:t>You will required</w:t>
+      </w:r>
+      <w:r>
+        <w:rPr>
+          <w:rFonts w:ascii="Book Antiqua" w:hAnsi="Book Antiqua" w:cs="Helvetica"/>
+          <w:color w:val="000000"/>
+          <w:sz w:val="20"/>
+          <w:szCs w:val="19"/>
+          <w:shd w:val="clear" w:color="auto" w:fill="F2FCFC"/>
+        </w:rPr>
+        <w:t xml:space="preserve"> to enter Username and Password that's created by Umbraco admin user</w:t>
+      </w:r>
+    </w:p>
+    <w:p>
+      <w:pPr>
+        <w:pStyle w:val="ListParagraph"/>
+        <w:ind w:left="2160"/>
+        <w:rPr>
+          <w:rFonts w:ascii="Book Antiqua" w:hAnsi="Book Antiqua" w:cs="Helvetica"/>
+          <w:b/>
+          <w:bCs/>
+          <w:color w:val="FF0000"/>
+          <w:sz w:val="20"/>
+          <w:szCs w:val="19"/>
+          <w:shd w:val="clear" w:color="auto" w:fill="F2FCFC"/>
+        </w:rPr>
+      </w:pPr>
+      <w:r>
+        <w:rPr>
+          <w:rFonts w:ascii="Book Antiqua" w:hAnsi="Book Antiqua" w:cs="Helvetica"/>
+          <w:b/>
+          <w:bCs/>
+          <w:color w:val="FF0000"/>
+          <w:sz w:val="20"/>
+          <w:szCs w:val="19"/>
+          <w:shd w:val="clear" w:color="auto" w:fill="F2FCFC"/>
+        </w:rPr>
+        <w:t xml:space="preserve">* </w:t>
+      </w:r>
+      <w:r>
+        <w:rPr>
+          <w:rFonts w:ascii="Book Antiqua" w:hAnsi="Book Antiqua" w:cs="Helvetica"/>
+          <w:b/>
+          <w:bCs/>
+          <w:color w:val="FF0000"/>
+          <w:sz w:val="20"/>
+          <w:szCs w:val="19"/>
+          <w:shd w:val="clear" w:color="auto" w:fill="F2FCFC"/>
+        </w:rPr>
+        <w:t xml:space="preserve">Note </w:t>
+      </w:r>
+      <w:r>
+        <w:rPr>
+          <w:rFonts w:ascii="Book Antiqua" w:hAnsi="Book Antiqua" w:cs="Helvetica"/>
+          <w:b/>
+          <w:bCs/>
+          <w:color w:val="FF0000"/>
+          <w:sz w:val="20"/>
+          <w:szCs w:val="19"/>
+          <w:shd w:val="clear" w:color="auto" w:fill="F2FCFC"/>
+        </w:rPr>
+        <w:t>:</w:t>
+      </w:r>
+    </w:p>
+    <w:p>
+      <w:pPr>
+        <w:pStyle w:val="ListParagraph"/>
+        <w:ind w:left="2160"/>
+        <w:rPr>
+          <w:rFonts w:ascii="Book Antiqua" w:hAnsi="Book Antiqua" w:cs="Helvetica"/>
+          <w:b/>
+          <w:bCs/>
+          <w:sz w:val="20"/>
+          <w:szCs w:val="19"/>
+          <w:shd w:val="clear" w:color="auto" w:fill="F2FCFC"/>
+        </w:rPr>
+      </w:pPr>
+      <w:r>
+        <w:rPr>
+          <w:rFonts w:ascii="Book Antiqua" w:hAnsi="Book Antiqua" w:cs="Helvetica"/>
+          <w:b/>
+          <w:bCs/>
+          <w:color w:val="FF0000"/>
+          <w:sz w:val="20"/>
+          <w:szCs w:val="19"/>
+          <w:shd w:val="clear" w:color="auto" w:fill="F2FCFC"/>
+        </w:rPr>
+        <w:tab/>
+      </w:r>
+      <w:r>
+        <w:rPr>
+          <w:rFonts w:ascii="Book Antiqua" w:hAnsi="Book Antiqua" w:cs="Helvetica"/>
+          <w:b/>
+          <w:bCs/>
+          <w:sz w:val="20"/>
+          <w:szCs w:val="19"/>
+          <w:shd w:val="clear" w:color="auto" w:fill="F2FCFC"/>
+        </w:rPr>
+        <w:t>Username : admin@intranet.com</w:t>
+      </w:r>
+    </w:p>
+    <w:p>
+      <w:pPr>
+        <w:pStyle w:val="ListParagraph"/>
+        <w:ind w:left="2160"/>
+        <w:rPr>
+          <w:rFonts w:ascii="Book Antiqua" w:hAnsi="Book Antiqua" w:cs="Helvetica"/>
+          <w:b/>
+          <w:bCs/>
+          <w:sz w:val="20"/>
+          <w:szCs w:val="19"/>
+          <w:shd w:val="clear" w:color="auto" w:fill="F2FCFC"/>
+        </w:rPr>
+      </w:pPr>
+      <w:r>
+        <w:rPr>
+          <w:rFonts w:ascii="Book Antiqua" w:hAnsi="Book Antiqua" w:cs="Helvetica"/>
+          <w:b/>
+          <w:bCs/>
+          <w:sz w:val="20"/>
+          <w:szCs w:val="19"/>
+          <w:shd w:val="clear" w:color="auto" w:fill="F2FCFC"/>
+        </w:rPr>
+        <w:tab/>
+        <w:t>Password: intranetadmin</w:t>
+      </w:r>
+    </w:p>
+    <w:p>
+      <w:pPr>
+        <w:pStyle w:val="ListParagraph"/>
+        <w:ind w:left="2160"/>
+        <w:rPr>
+          <w:rFonts w:ascii="Book Antiqua" w:hAnsi="Book Antiqua" w:cs="Helvetica"/>
+          <w:sz w:val="20"/>
+          <w:szCs w:val="19"/>
+          <w:shd w:val="clear" w:color="auto" w:fill="F2FCFC"/>
+        </w:rPr>
+      </w:pPr>
+    </w:p>
+    <w:p>
+      <w:pPr>
+        <w:pStyle w:val="ListParagraph"/>
+        <w:ind w:left="2160"/>
+        <w:rPr>
+          <w:rFonts w:ascii="Book Antiqua" w:hAnsi="Book Antiqua" w:cs="Helvetica"/>
+          <w:sz w:val="20"/>
+          <w:szCs w:val="19"/>
+          <w:shd w:val="clear" w:color="auto" w:fill="F2FCFC"/>
+        </w:rPr>
+      </w:pPr>
+    </w:p>
+    <w:p>
+      <w:pPr>
+        <w:pStyle w:val="ListParagraph"/>
+        <w:ind w:left="2160"/>
+        <w:rPr>
+          <w:rFonts w:ascii="Book Antiqua" w:hAnsi="Book Antiqua" w:cs="Helvetica"/>
+          <w:sz w:val="20"/>
+          <w:szCs w:val="19"/>
+          <w:shd w:val="clear" w:color="auto" w:fill="F2FCFC"/>
+        </w:rPr>
+      </w:pPr>
+    </w:p>
+    <w:p>
+      <w:pPr>
+        <w:pStyle w:val="ListParagraph"/>
+        <w:ind w:left="2160"/>
+        <w:rPr>
+          <w:rFonts w:ascii="Book Antiqua" w:hAnsi="Book Antiqua" w:cs="Helvetica"/>
+          <w:sz w:val="20"/>
+          <w:szCs w:val="19"/>
+          <w:shd w:val="clear" w:color="auto" w:fill="F2FCFC"/>
+        </w:rPr>
+      </w:pPr>
+    </w:p>
+    <w:p>
+      <w:pPr>
+        <w:pStyle w:val="ListParagraph"/>
+        <w:ind w:left="2160"/>
+        <w:rPr>
+          <w:rFonts w:ascii="Book Antiqua" w:hAnsi="Book Antiqua" w:cs="Helvetica"/>
+          <w:sz w:val="20"/>
+          <w:szCs w:val="19"/>
+          <w:shd w:val="clear" w:color="auto" w:fill="F2FCFC"/>
+        </w:rPr>
+      </w:pPr>
+    </w:p>
+    <w:p>
+      <w:pPr>
+        <w:pStyle w:val="ListParagraph"/>
+        <w:ind w:left="2160"/>
+        <w:rPr>
+          <w:rFonts w:ascii="Book Antiqua" w:hAnsi="Book Antiqua" w:cs="Helvetica"/>
+          <w:sz w:val="20"/>
+          <w:szCs w:val="19"/>
+          <w:shd w:val="clear" w:color="auto" w:fill="F2FCFC"/>
+        </w:rPr>
+      </w:pPr>
+    </w:p>
+    <w:p>
+      <w:pPr>
+        <w:pStyle w:val="ListParagraph"/>
+        <w:ind w:left="2160"/>
+        <w:rPr>
+          <w:rFonts w:ascii="Book Antiqua" w:hAnsi="Book Antiqua" w:cs="Helvetica"/>
+          <w:sz w:val="20"/>
+          <w:szCs w:val="19"/>
+          <w:shd w:val="clear" w:color="auto" w:fill="F2FCFC"/>
+        </w:rPr>
+      </w:pPr>
+    </w:p>
+    <w:p>
+      <w:pPr>
+        <w:pStyle w:val="ListParagraph"/>
+        <w:ind w:left="2160"/>
+        <w:rPr>
+          <w:rFonts w:ascii="Book Antiqua" w:hAnsi="Book Antiqua" w:cs="Helvetica"/>
+          <w:sz w:val="20"/>
+          <w:szCs w:val="19"/>
+          <w:shd w:val="clear" w:color="auto" w:fill="F2FCFC"/>
+        </w:rPr>
+      </w:pPr>
+    </w:p>
+    <w:p>
+      <w:pPr>
+        <w:pStyle w:val="ListParagraph"/>
+        <w:ind w:left="2160"/>
+        <w:rPr>
+          <w:rFonts w:ascii="Book Antiqua" w:hAnsi="Book Antiqua" w:cs="Helvetica"/>
+          <w:sz w:val="20"/>
+          <w:szCs w:val="19"/>
+          <w:shd w:val="clear" w:color="auto" w:fill="F2FCFC"/>
+        </w:rPr>
+      </w:pPr>
+    </w:p>
+    <w:p>
+      <w:pPr>
+        <w:pStyle w:val="ListParagraph"/>
+        <w:ind w:left="2160"/>
+        <w:rPr>
+          <w:rFonts w:ascii="Book Antiqua" w:hAnsi="Book Antiqua" w:cs="Helvetica"/>
+          <w:sz w:val="20"/>
+          <w:szCs w:val="19"/>
+          <w:shd w:val="clear" w:color="auto" w:fill="F2FCFC"/>
+        </w:rPr>
+      </w:pPr>
+    </w:p>
+    <w:p>
+      <w:pPr>
+        <w:pStyle w:val="ListParagraph"/>
+        <w:ind w:left="2160"/>
+        <w:rPr>
+          <w:rFonts w:ascii="Book Antiqua" w:hAnsi="Book Antiqua" w:cs="Helvetica"/>
+          <w:sz w:val="20"/>
+          <w:szCs w:val="19"/>
+          <w:shd w:val="clear" w:color="auto" w:fill="F2FCFC"/>
+        </w:rPr>
+      </w:pPr>
+    </w:p>
+    <w:p>
+      <w:pPr>
+        <w:pStyle w:val="ListParagraph"/>
+        <w:ind w:left="2160"/>
+        <w:rPr>
+          <w:rFonts w:ascii="Book Antiqua" w:hAnsi="Book Antiqua" w:cs="Helvetica"/>
+          <w:sz w:val="20"/>
+          <w:szCs w:val="19"/>
+          <w:shd w:val="clear" w:color="auto" w:fill="F2FCFC"/>
+        </w:rPr>
+      </w:pPr>
+    </w:p>
+    <w:p>
+      <w:pPr>
+        <w:pStyle w:val="ListParagraph"/>
+        <w:numPr>
+          <w:ilvl w:val="0"/>
+          <w:numId w:val="38"/>
+        </w:numPr>
+        <w:rPr>
+          <w:rFonts w:ascii="Book Antiqua" w:hAnsi="Book Antiqua" w:cs="Helvetica"/>
+          <w:sz w:val="20"/>
+          <w:szCs w:val="19"/>
+          <w:shd w:val="clear" w:color="auto" w:fill="F2FCFC"/>
+        </w:rPr>
+      </w:pPr>
+      <w:r>
+        <w:rPr>
+          <w:rFonts w:ascii="Book Antiqua" w:hAnsi="Book Antiqua" w:cs="Helvetica"/>
+          <w:sz w:val="20"/>
+          <w:szCs w:val="19"/>
+          <w:shd w:val="clear" w:color="auto" w:fill="F2FCFC"/>
+        </w:rPr>
+        <w:t>Let start with Umbraco admin</w:t>
+      </w:r>
+      <w:r>
+        <w:rPr>
+          <w:rFonts w:ascii="Book Antiqua" w:hAnsi="Book Antiqua" w:cs="Helvetica"/>
+          <w:sz w:val="20"/>
+          <w:szCs w:val="19"/>
+          <w:shd w:val="clear" w:color="auto" w:fill="F2FCFC"/>
+        </w:rPr>
+        <w:t xml:space="preserve"> panel</w:t>
+      </w:r>
+    </w:p>
+    <w:p>
+      <w:pPr>
+        <w:pStyle w:val="ListParagraph"/>
+        <w:ind w:left="2160"/>
+        <w:rPr>
+          <w:rFonts w:ascii="Book Antiqua" w:hAnsi="Book Antiqua" w:cs="Helvetica"/>
+          <w:sz w:val="20"/>
+          <w:szCs w:val="19"/>
+          <w:shd w:val="clear" w:color="auto" w:fill="F2FCFC"/>
+        </w:rPr>
+      </w:pPr>
+      <w:r>
+        <w:rPr>
+          <w:rFonts w:ascii="Book Antiqua" w:hAnsi="Book Antiqua" w:cs="Helvetica"/>
+          <w:noProof/>
+          <w:sz w:val="20"/>
+          <w:szCs w:val="19"/>
+          <w:shd w:val="clear" w:color="auto" w:fill="F2FCFC"/>
+        </w:rPr>
+        <w:drawing>
+          <wp:inline distT="0" distB="0" distL="0" distR="0">
+            <wp:extent cx="5107260" cy="2305050"/>
+            <wp:effectExtent l="190500" t="152400" r="169590" b="133350"/>
+            <wp:docPr id="17" name="Picture 16" descr="Screenshot_6.png"/>
+            <wp:cNvGraphicFramePr>
+              <a:graphicFrameLocks xmlns:a="http://schemas.openxmlformats.org/drawingml/2006/main" noChangeAspect="1"/>
+            </wp:cNvGraphicFramePr>
+            <a:graphic xmlns:a="http://schemas.openxmlformats.org/drawingml/2006/main">
+              <a:graphicData uri="http://schemas.openxmlformats.org/drawingml/2006/picture">
+                <pic:pic xmlns:pic="http://schemas.openxmlformats.org/drawingml/2006/picture">
+                  <pic:nvPicPr>
+                    <pic:cNvPr id="0" name="Screenshot_6.png"/>
+                    <pic:cNvPicPr/>
+                  </pic:nvPicPr>
+                  <pic:blipFill>
+                    <a:blip r:embed="rId27" cstate="print"/>
+                    <a:stretch>
+                      <a:fillRect/>
+                    </a:stretch>
+                  </pic:blipFill>
+                  <pic:spPr>
+                    <a:xfrm>
+                      <a:off x="0" y="0"/>
+                      <a:ext cx="5132017" cy="2316224"/>
+                    </a:xfrm>
+                    <a:prstGeom prst="rect">
+                      <a:avLst/>
+                    </a:prstGeom>
+                    <a:ln>
+                      <a:noFill/>
+                    </a:ln>
+                    <a:effectLst>
+                      <a:outerShdw blurRad="190500" algn="tl" rotWithShape="0">
+                        <a:srgbClr val="000000">
+                          <a:alpha val="70000"/>
+                        </a:srgbClr>
+                      </a:outerShdw>
+                    </a:effectLst>
+                  </pic:spPr>
+                </pic:pic>
+              </a:graphicData>
+            </a:graphic>
+          </wp:inline>
+        </w:drawing>
+      </w:r>
+    </w:p>
+    <w:p>
+      <w:pPr>
+        <w:pStyle w:val="ListParagraph"/>
+        <w:ind w:left="2160"/>
+        <w:rPr>
+          <w:rFonts w:ascii="Book Antiqua" w:hAnsi="Book Antiqua"/>
+          <w:sz w:val="20"/>
+          <w:szCs w:val="19"/>
+          <w:shd w:val="clear" w:color="auto" w:fill="F2FCFC"/>
+        </w:rPr>
+      </w:pPr>
+      <w:r>
+        <w:rPr>
+          <w:rFonts w:ascii="Book Antiqua" w:hAnsi="Book Antiqua" w:cs="Helvetica"/>
+          <w:sz w:val="20"/>
+          <w:szCs w:val="19"/>
+          <w:shd w:val="clear" w:color="auto" w:fill="F2FCFC"/>
+        </w:rPr>
+        <w:t>To create new page on Umbraco project, must create in Umbraco admin panel ( Can't create in VS)</w:t>
+      </w:r>
+      <w:r>
+        <w:rPr>
+          <w:rFonts w:ascii="Book Antiqua" w:hAnsi="Book Antiqua"/>
+          <w:sz w:val="20"/>
+          <w:szCs w:val="19"/>
+          <w:shd w:val="clear" w:color="auto" w:fill="F2FCFC"/>
+        </w:rPr>
+        <w:t>, We have few step</w:t>
+      </w:r>
+      <w:r>
+        <w:rPr>
+          <w:rFonts w:ascii="Book Antiqua" w:hAnsi="Book Antiqua"/>
+          <w:sz w:val="20"/>
+          <w:szCs w:val="19"/>
+          <w:shd w:val="clear" w:color="auto" w:fill="F2FCFC"/>
+        </w:rPr>
+        <w:t>s</w:t>
+      </w:r>
+      <w:r>
+        <w:rPr>
+          <w:rFonts w:ascii="Book Antiqua" w:hAnsi="Book Antiqua"/>
+          <w:sz w:val="20"/>
+          <w:szCs w:val="19"/>
+          <w:shd w:val="clear" w:color="auto" w:fill="F2FCFC"/>
+        </w:rPr>
+        <w:t xml:space="preserve"> to create new page in Umbraco:</w:t>
+      </w:r>
+    </w:p>
+    <w:p>
+      <w:pPr>
+        <w:pStyle w:val="ListParagraph"/>
+        <w:numPr>
+          <w:ilvl w:val="0"/>
+          <w:numId w:val="39"/>
+        </w:numPr>
+        <w:rPr>
+          <w:rFonts w:ascii="Book Antiqua" w:hAnsi="Book Antiqua"/>
+          <w:sz w:val="20"/>
+          <w:szCs w:val="19"/>
+          <w:shd w:val="clear" w:color="auto" w:fill="F2FCFC"/>
+        </w:rPr>
+      </w:pPr>
+      <w:r>
+        <w:rPr>
+          <w:rFonts w:ascii="Book Antiqua" w:hAnsi="Book Antiqua"/>
+          <w:sz w:val="20"/>
+          <w:szCs w:val="19"/>
+          <w:shd w:val="clear" w:color="auto" w:fill="F2FCFC"/>
+        </w:rPr>
+        <w:t>Choose "</w:t>
+      </w:r>
+      <w:r>
+        <w:rPr>
+          <w:rFonts w:ascii="Book Antiqua" w:hAnsi="Book Antiqua"/>
+          <w:b/>
+          <w:bCs/>
+          <w:sz w:val="20"/>
+          <w:szCs w:val="19"/>
+          <w:shd w:val="clear" w:color="auto" w:fill="F2FCFC"/>
+        </w:rPr>
+        <w:t>Setting Tab</w:t>
+      </w:r>
+      <w:r>
+        <w:rPr>
+          <w:rFonts w:ascii="Book Antiqua" w:hAnsi="Book Antiqua"/>
+          <w:sz w:val="20"/>
+          <w:szCs w:val="19"/>
+          <w:shd w:val="clear" w:color="auto" w:fill="F2FCFC"/>
+        </w:rPr>
+        <w:t>" from left navigation of Umbraco project</w:t>
+      </w:r>
+    </w:p>
+    <w:p>
+      <w:pPr>
+        <w:pStyle w:val="ListParagraph"/>
+        <w:ind w:left="3600"/>
+        <w:rPr>
+          <w:rFonts w:ascii="Book Antiqua" w:hAnsi="Book Antiqua"/>
+          <w:sz w:val="20"/>
+          <w:szCs w:val="19"/>
+          <w:shd w:val="clear" w:color="auto" w:fill="F2FCFC"/>
+        </w:rPr>
+      </w:pPr>
+      <w:r>
+        <w:rPr>
+          <w:rFonts w:ascii="Book Antiqua" w:hAnsi="Book Antiqua"/>
+          <w:noProof/>
+          <w:sz w:val="20"/>
+          <w:szCs w:val="19"/>
+          <w:shd w:val="clear" w:color="auto" w:fill="F2FCFC"/>
+        </w:rPr>
+        <w:drawing>
+          <wp:inline distT="0" distB="0" distL="0" distR="0">
+            <wp:extent cx="4124325" cy="2659810"/>
+            <wp:effectExtent l="190500" t="152400" r="161925" b="140540"/>
+            <wp:docPr id="20" name="Picture 19" descr="Screenshot_8.png"/>
+            <wp:cNvGraphicFramePr>
+              <a:graphicFrameLocks xmlns:a="http://schemas.openxmlformats.org/drawingml/2006/main" noChangeAspect="1"/>
+            </wp:cNvGraphicFramePr>
+            <a:graphic xmlns:a="http://schemas.openxmlformats.org/drawingml/2006/main">
+              <a:graphicData uri="http://schemas.openxmlformats.org/drawingml/2006/picture">
+                <pic:pic xmlns:pic="http://schemas.openxmlformats.org/drawingml/2006/picture">
+                  <pic:nvPicPr>
+                    <pic:cNvPr id="0" name="Screenshot_8.png"/>
+                    <pic:cNvPicPr/>
+                  </pic:nvPicPr>
+                  <pic:blipFill>
+                    <a:blip r:embed="rId28"/>
+                    <a:stretch>
+                      <a:fillRect/>
+                    </a:stretch>
+                  </pic:blipFill>
+                  <pic:spPr>
+                    <a:xfrm>
+                      <a:off x="0" y="0"/>
+                      <a:ext cx="4132200" cy="2664889"/>
+                    </a:xfrm>
+                    <a:prstGeom prst="rect">
+                      <a:avLst/>
+                    </a:prstGeom>
+                    <a:ln>
+                      <a:noFill/>
+                    </a:ln>
+                    <a:effectLst>
+                      <a:outerShdw blurRad="190500" algn="tl" rotWithShape="0">
+                        <a:srgbClr val="000000">
+                          <a:alpha val="70000"/>
+                        </a:srgbClr>
+                      </a:outerShdw>
+                    </a:effectLst>
+                  </pic:spPr>
+                </pic:pic>
+              </a:graphicData>
+            </a:graphic>
+          </wp:inline>
+        </w:drawing>
+      </w:r>
+    </w:p>
+    <w:p>
+      <w:pPr>
+        <w:pStyle w:val="ListParagraph"/>
+        <w:ind w:left="3600"/>
+        <w:rPr>
+          <w:rFonts w:ascii="Book Antiqua" w:hAnsi="Book Antiqua"/>
+          <w:sz w:val="20"/>
+          <w:szCs w:val="19"/>
+          <w:shd w:val="clear" w:color="auto" w:fill="F2FCFC"/>
+        </w:rPr>
+      </w:pPr>
+      <w:r>
+        <w:rPr>
+          <w:rFonts w:ascii="Book Antiqua" w:hAnsi="Book Antiqua"/>
+          <w:sz w:val="20"/>
+          <w:szCs w:val="19"/>
+          <w:shd w:val="clear" w:color="auto" w:fill="F2FCFC"/>
+        </w:rPr>
+        <w:t>+ Many sub menu inside "</w:t>
+      </w:r>
+      <w:r>
+        <w:rPr>
+          <w:rFonts w:ascii="Book Antiqua" w:hAnsi="Book Antiqua"/>
+          <w:b/>
+          <w:bCs/>
+          <w:sz w:val="20"/>
+          <w:szCs w:val="19"/>
+          <w:shd w:val="clear" w:color="auto" w:fill="F2FCFC"/>
+        </w:rPr>
+        <w:t>Setting Tab</w:t>
+      </w:r>
+      <w:r>
+        <w:rPr>
+          <w:rFonts w:ascii="Book Antiqua" w:hAnsi="Book Antiqua"/>
+          <w:sz w:val="20"/>
+          <w:szCs w:val="19"/>
+          <w:shd w:val="clear" w:color="auto" w:fill="F2FCFC"/>
+        </w:rPr>
+        <w:t>", But only 3 mains component that is important for creating Umbraco Webpage such as :</w:t>
+      </w:r>
+    </w:p>
+    <w:p>
+      <w:pPr>
+        <w:pStyle w:val="ListParagraph"/>
+        <w:ind w:left="3600"/>
+        <w:rPr>
+          <w:rFonts w:ascii="Book Antiqua" w:hAnsi="Book Antiqua"/>
+          <w:sz w:val="20"/>
+          <w:szCs w:val="19"/>
+          <w:shd w:val="clear" w:color="auto" w:fill="F2FCFC"/>
+        </w:rPr>
+      </w:pPr>
+      <w:r>
+        <w:rPr>
+          <w:rFonts w:ascii="Book Antiqua" w:hAnsi="Book Antiqua"/>
+          <w:sz w:val="20"/>
+          <w:szCs w:val="19"/>
+          <w:shd w:val="clear" w:color="auto" w:fill="F2FCFC"/>
+        </w:rPr>
+        <w:tab/>
+        <w:t xml:space="preserve">-  </w:t>
+      </w:r>
+      <w:hyperlink r:id="rId29" w:history="1">
+        <w:r>
+          <w:rPr>
+            <w:rStyle w:val="Hyperlink"/>
+            <w:rFonts w:ascii="Book Antiqua" w:hAnsi="Book Antiqua"/>
+            <w:sz w:val="20"/>
+            <w:szCs w:val="19"/>
+            <w:shd w:val="clear" w:color="auto" w:fill="F2FCFC"/>
+          </w:rPr>
+          <w:t>Document Type</w:t>
+        </w:r>
+      </w:hyperlink>
+    </w:p>
+    <w:p>
+      <w:pPr>
+        <w:pStyle w:val="ListParagraph"/>
+        <w:ind w:left="3600"/>
+        <w:rPr>
+          <w:rFonts w:ascii="Book Antiqua" w:hAnsi="Book Antiqua"/>
+          <w:sz w:val="20"/>
+          <w:szCs w:val="19"/>
+          <w:shd w:val="clear" w:color="auto" w:fill="F2FCFC"/>
+        </w:rPr>
+      </w:pPr>
+      <w:r>
+        <w:rPr>
+          <w:rFonts w:ascii="Book Antiqua" w:hAnsi="Book Antiqua"/>
+          <w:sz w:val="20"/>
+          <w:szCs w:val="19"/>
+          <w:shd w:val="clear" w:color="auto" w:fill="F2FCFC"/>
+        </w:rPr>
+        <w:tab/>
+        <w:t xml:space="preserve">- </w:t>
+      </w:r>
+      <w:hyperlink r:id="rId30" w:history="1">
+        <w:r>
+          <w:rPr>
+            <w:rStyle w:val="Hyperlink"/>
+            <w:rFonts w:ascii="Book Antiqua" w:hAnsi="Book Antiqua"/>
+            <w:sz w:val="20"/>
+            <w:szCs w:val="19"/>
+            <w:shd w:val="clear" w:color="auto" w:fill="F2FCFC"/>
+          </w:rPr>
+          <w:t>Templates</w:t>
+        </w:r>
+      </w:hyperlink>
+    </w:p>
+    <w:p>
+      <w:pPr>
+        <w:pStyle w:val="ListParagraph"/>
+        <w:ind w:left="3600"/>
+        <w:rPr>
+          <w:rFonts w:ascii="Book Antiqua" w:hAnsi="Book Antiqua"/>
+          <w:sz w:val="20"/>
+          <w:szCs w:val="19"/>
+          <w:shd w:val="clear" w:color="auto" w:fill="F2FCFC"/>
+        </w:rPr>
+      </w:pPr>
+      <w:r>
+        <w:rPr>
+          <w:rFonts w:ascii="Book Antiqua" w:hAnsi="Book Antiqua"/>
+          <w:sz w:val="20"/>
+          <w:szCs w:val="19"/>
+          <w:shd w:val="clear" w:color="auto" w:fill="F2FCFC"/>
+        </w:rPr>
+        <w:tab/>
+        <w:t xml:space="preserve">- </w:t>
+      </w:r>
+      <w:hyperlink r:id="rId31" w:history="1">
+        <w:r>
+          <w:rPr>
+            <w:rStyle w:val="Hyperlink"/>
+            <w:rFonts w:ascii="Book Antiqua" w:hAnsi="Book Antiqua"/>
+            <w:sz w:val="20"/>
+            <w:szCs w:val="19"/>
+            <w:shd w:val="clear" w:color="auto" w:fill="F2FCFC"/>
+          </w:rPr>
+          <w:t>Partial Views</w:t>
+        </w:r>
+      </w:hyperlink>
+      <w:r>
+        <w:rPr>
+          <w:rFonts w:ascii="Book Antiqua" w:hAnsi="Book Antiqua"/>
+          <w:sz w:val="20"/>
+          <w:szCs w:val="19"/>
+          <w:shd w:val="clear" w:color="auto" w:fill="F2FCFC"/>
+        </w:rPr>
+        <w:t xml:space="preserve"> (Not use in our Project)</w:t>
+      </w:r>
+    </w:p>
+    <w:p>
+      <w:pPr>
+        <w:pStyle w:val="ListParagraph"/>
+        <w:ind w:left="3600"/>
+        <w:rPr>
+          <w:rFonts w:ascii="Book Antiqua" w:hAnsi="Book Antiqua"/>
+          <w:sz w:val="20"/>
+          <w:szCs w:val="19"/>
+          <w:shd w:val="clear" w:color="auto" w:fill="F2FCFC"/>
+        </w:rPr>
+      </w:pPr>
+      <w:r>
+        <w:rPr>
+          <w:rFonts w:ascii="Book Antiqua" w:hAnsi="Book Antiqua"/>
+          <w:sz w:val="20"/>
+          <w:szCs w:val="19"/>
+          <w:shd w:val="clear" w:color="auto" w:fill="F2FCFC"/>
+        </w:rPr>
+        <w:t xml:space="preserve">=&gt;Note: Click on </w:t>
+      </w:r>
+      <w:r>
+        <w:rPr>
+          <w:rFonts w:ascii="Book Antiqua" w:hAnsi="Book Antiqua"/>
+          <w:sz w:val="20"/>
+          <w:szCs w:val="19"/>
+          <w:shd w:val="clear" w:color="auto" w:fill="F2FCFC"/>
+        </w:rPr>
+        <w:t>Hyperlink</w:t>
+      </w:r>
+      <w:r>
+        <w:rPr>
+          <w:rFonts w:ascii="Book Antiqua" w:hAnsi="Book Antiqua"/>
+          <w:sz w:val="20"/>
+          <w:szCs w:val="19"/>
+          <w:shd w:val="clear" w:color="auto" w:fill="F2FCFC"/>
+        </w:rPr>
+        <w:t xml:space="preserve"> above to read more details and how to create</w:t>
+      </w:r>
+      <w:r>
+        <w:rPr>
+          <w:rFonts w:ascii="Book Antiqua" w:hAnsi="Book Antiqua"/>
+          <w:sz w:val="20"/>
+          <w:szCs w:val="19"/>
+          <w:shd w:val="clear" w:color="auto" w:fill="F2FCFC"/>
+        </w:rPr>
+        <w:t xml:space="preserve"> them.</w:t>
+      </w:r>
+    </w:p>
+    <w:p>
+      <w:pPr>
+        <w:pStyle w:val="ListParagraph"/>
+        <w:ind w:left="3600"/>
+        <w:rPr>
+          <w:rFonts w:ascii="Book Antiqua" w:hAnsi="Book Antiqua"/>
+          <w:sz w:val="20"/>
+          <w:szCs w:val="19"/>
+          <w:shd w:val="clear" w:color="auto" w:fill="F2FCFC"/>
+        </w:rPr>
+      </w:pPr>
+    </w:p>
+    <w:p>
+      <w:pPr>
+        <w:pStyle w:val="ListParagraph"/>
+        <w:ind w:left="3600"/>
+        <w:rPr>
+          <w:rFonts w:ascii="Book Antiqua" w:hAnsi="Book Antiqua"/>
+          <w:sz w:val="20"/>
+          <w:szCs w:val="19"/>
+          <w:shd w:val="clear" w:color="auto" w:fill="F2FCFC"/>
+        </w:rPr>
+      </w:pPr>
+    </w:p>
+    <w:p>
+      <w:pPr>
+        <w:pStyle w:val="ListParagraph"/>
+        <w:ind w:left="3600"/>
+        <w:rPr>
+          <w:rFonts w:ascii="Book Antiqua" w:hAnsi="Book Antiqua"/>
+          <w:sz w:val="20"/>
+          <w:szCs w:val="19"/>
+          <w:shd w:val="clear" w:color="auto" w:fill="F2FCFC"/>
+        </w:rPr>
+      </w:pPr>
+    </w:p>
+    <w:p>
+      <w:pPr>
+        <w:pStyle w:val="ListParagraph"/>
+        <w:ind w:left="3600"/>
+        <w:rPr>
+          <w:rFonts w:ascii="Book Antiqua" w:hAnsi="Book Antiqua"/>
+          <w:sz w:val="20"/>
+          <w:szCs w:val="19"/>
+          <w:shd w:val="clear" w:color="auto" w:fill="F2FCFC"/>
+        </w:rPr>
+      </w:pPr>
+    </w:p>
+    <w:p>
+      <w:pPr>
+        <w:pStyle w:val="ListParagraph"/>
+        <w:ind w:left="3600"/>
+        <w:rPr>
+          <w:rFonts w:ascii="Book Antiqua" w:hAnsi="Book Antiqua"/>
+          <w:sz w:val="20"/>
+          <w:szCs w:val="19"/>
+          <w:shd w:val="clear" w:color="auto" w:fill="F2FCFC"/>
+        </w:rPr>
+      </w:pPr>
+    </w:p>
+    <w:p>
+      <w:pPr>
+        <w:pStyle w:val="ListParagraph"/>
+        <w:ind w:left="3600"/>
+        <w:rPr>
+          <w:rFonts w:ascii="Book Antiqua" w:hAnsi="Book Antiqua"/>
+          <w:sz w:val="20"/>
+          <w:szCs w:val="19"/>
+          <w:shd w:val="clear" w:color="auto" w:fill="F2FCFC"/>
+        </w:rPr>
+      </w:pPr>
+    </w:p>
+    <w:p>
+      <w:pPr>
+        <w:pStyle w:val="ListParagraph"/>
+        <w:ind w:left="3600"/>
+        <w:rPr>
+          <w:rFonts w:ascii="Book Antiqua" w:hAnsi="Book Antiqua"/>
+          <w:sz w:val="20"/>
+          <w:szCs w:val="19"/>
+          <w:shd w:val="clear" w:color="auto" w:fill="F2FCFC"/>
+        </w:rPr>
+      </w:pPr>
+    </w:p>
+    <w:p>
+      <w:pPr>
+        <w:pStyle w:val="ListParagraph"/>
+        <w:ind w:left="3600"/>
+        <w:rPr>
+          <w:rFonts w:ascii="Book Antiqua" w:hAnsi="Book Antiqua"/>
+          <w:sz w:val="20"/>
+          <w:szCs w:val="19"/>
+          <w:shd w:val="clear" w:color="auto" w:fill="F2FCFC"/>
+        </w:rPr>
+      </w:pPr>
+    </w:p>
+    <w:p>
+      <w:pPr>
+        <w:pStyle w:val="ListParagraph"/>
+        <w:ind w:left="3600"/>
+        <w:rPr>
+          <w:rFonts w:ascii="Book Antiqua" w:hAnsi="Book Antiqua"/>
+          <w:sz w:val="20"/>
+          <w:szCs w:val="19"/>
+          <w:shd w:val="clear" w:color="auto" w:fill="F2FCFC"/>
+        </w:rPr>
+      </w:pPr>
+    </w:p>
+    <w:p>
+      <w:pPr>
+        <w:pStyle w:val="ListParagraph"/>
+        <w:numPr>
+          <w:ilvl w:val="0"/>
+          <w:numId w:val="39"/>
+        </w:numPr>
+        <w:rPr>
+          <w:rFonts w:ascii="Book Antiqua" w:hAnsi="Book Antiqua"/>
+          <w:b/>
+          <w:bCs/>
+          <w:sz w:val="20"/>
+          <w:szCs w:val="19"/>
+          <w:shd w:val="clear" w:color="auto" w:fill="F2FCFC"/>
+        </w:rPr>
+      </w:pPr>
+      <w:r>
+        <w:rPr>
+          <w:rFonts w:ascii="Book Antiqua" w:hAnsi="Book Antiqua"/>
+          <w:b/>
+          <w:bCs/>
+          <w:sz w:val="20"/>
+          <w:szCs w:val="19"/>
+          <w:shd w:val="clear" w:color="auto" w:fill="F2FCFC"/>
+        </w:rPr>
+        <w:t>How to view template (Page) that's create</w:t>
+      </w:r>
+      <w:r>
+        <w:rPr>
+          <w:rFonts w:ascii="Book Antiqua" w:hAnsi="Book Antiqua"/>
+          <w:b/>
+          <w:bCs/>
+          <w:sz w:val="20"/>
+          <w:szCs w:val="19"/>
+          <w:shd w:val="clear" w:color="auto" w:fill="F2FCFC"/>
+        </w:rPr>
+        <w:t>d</w:t>
+      </w:r>
+      <w:r>
+        <w:rPr>
+          <w:rFonts w:ascii="Book Antiqua" w:hAnsi="Book Antiqua"/>
+          <w:b/>
+          <w:bCs/>
+          <w:sz w:val="20"/>
+          <w:szCs w:val="19"/>
+          <w:shd w:val="clear" w:color="auto" w:fill="F2FCFC"/>
+        </w:rPr>
+        <w:t xml:space="preserve"> previously?</w:t>
+      </w:r>
+    </w:p>
+    <w:p>
+      <w:pPr>
+        <w:pStyle w:val="ListParagraph"/>
+        <w:ind w:left="3600"/>
+        <w:rPr>
+          <w:rFonts w:ascii="Book Antiqua" w:hAnsi="Book Antiqua"/>
+          <w:sz w:val="20"/>
+          <w:szCs w:val="19"/>
+          <w:shd w:val="clear" w:color="auto" w:fill="F2FCFC"/>
+        </w:rPr>
+      </w:pPr>
+      <w:r>
+        <w:rPr>
+          <w:rFonts w:ascii="Book Antiqua" w:hAnsi="Book Antiqua"/>
+          <w:sz w:val="20"/>
+          <w:szCs w:val="19"/>
+          <w:shd w:val="clear" w:color="auto" w:fill="F2FCFC"/>
+        </w:rPr>
+        <w:t>In solution explorer, expend project name then go to "</w:t>
+      </w:r>
+      <w:r>
+        <w:rPr>
+          <w:rFonts w:ascii="Book Antiqua" w:hAnsi="Book Antiqua"/>
+          <w:b/>
+          <w:bCs/>
+          <w:sz w:val="20"/>
+          <w:szCs w:val="19"/>
+          <w:shd w:val="clear" w:color="auto" w:fill="F2FCFC"/>
+        </w:rPr>
+        <w:t>View</w:t>
+      </w:r>
+      <w:r>
+        <w:rPr>
+          <w:rFonts w:ascii="Book Antiqua" w:hAnsi="Book Antiqua"/>
+          <w:b/>
+          <w:bCs/>
+          <w:sz w:val="20"/>
+          <w:szCs w:val="19"/>
+          <w:shd w:val="clear" w:color="auto" w:fill="F2FCFC"/>
+        </w:rPr>
+        <w:t>s</w:t>
+      </w:r>
+      <w:r>
+        <w:rPr>
+          <w:rFonts w:ascii="Book Antiqua" w:hAnsi="Book Antiqua"/>
+          <w:sz w:val="20"/>
+          <w:szCs w:val="19"/>
+          <w:shd w:val="clear" w:color="auto" w:fill="F2FCFC"/>
+        </w:rPr>
+        <w:t>" then expend View,</w:t>
+      </w:r>
+    </w:p>
+    <w:p>
+      <w:pPr>
+        <w:pStyle w:val="ListParagraph"/>
+        <w:ind w:left="3600"/>
+        <w:rPr>
+          <w:rFonts w:ascii="Book Antiqua" w:hAnsi="Book Antiqua"/>
+          <w:sz w:val="20"/>
+          <w:szCs w:val="19"/>
+          <w:shd w:val="clear" w:color="auto" w:fill="F2FCFC"/>
+        </w:rPr>
+      </w:pPr>
+      <w:r>
+        <w:rPr>
+          <w:rFonts w:ascii="Book Antiqua" w:hAnsi="Book Antiqua"/>
+          <w:sz w:val="20"/>
+          <w:szCs w:val="19"/>
+          <w:shd w:val="clear" w:color="auto" w:fill="F2FCFC"/>
+        </w:rPr>
+        <w:t>we'll found every pages, created</w:t>
+      </w:r>
+      <w:r>
+        <w:rPr>
+          <w:rFonts w:ascii="Book Antiqua" w:hAnsi="Book Antiqua"/>
+          <w:sz w:val="20"/>
+          <w:szCs w:val="19"/>
+          <w:shd w:val="clear" w:color="auto" w:fill="F2FCFC"/>
+        </w:rPr>
+        <w:t>. or by following this directory:</w:t>
+      </w:r>
+    </w:p>
+    <w:p>
+      <w:pPr>
+        <w:pStyle w:val="ListParagraph"/>
+        <w:ind w:left="3600"/>
+        <w:rPr>
+          <w:rFonts w:ascii="Book Antiqua" w:hAnsi="Book Antiqua"/>
+          <w:b/>
+          <w:bCs/>
+          <w:sz w:val="20"/>
+          <w:szCs w:val="19"/>
+          <w:shd w:val="clear" w:color="auto" w:fill="F2FCFC"/>
+        </w:rPr>
+      </w:pPr>
+      <w:r>
+        <w:rPr>
+          <w:rFonts w:ascii="Book Antiqua" w:hAnsi="Book Antiqua"/>
+          <w:b/>
+          <w:bCs/>
+          <w:sz w:val="20"/>
+          <w:szCs w:val="19"/>
+          <w:shd w:val="clear" w:color="auto" w:fill="F2FCFC"/>
+        </w:rPr>
+        <w:t>In solution explorer Intranet -&gt; Views</w:t>
+      </w:r>
+    </w:p>
+    <w:p>
+      <w:pPr>
+        <w:pStyle w:val="ListParagraph"/>
+        <w:ind w:left="3600"/>
+        <w:rPr>
+          <w:rFonts w:ascii="Book Antiqua" w:hAnsi="Book Antiqua"/>
+          <w:b/>
+          <w:bCs/>
+          <w:sz w:val="20"/>
+          <w:szCs w:val="19"/>
+          <w:shd w:val="clear" w:color="auto" w:fill="F2FCFC"/>
+        </w:rPr>
+      </w:pPr>
+      <w:r>
+        <w:rPr>
+          <w:rFonts w:ascii="Book Antiqua" w:hAnsi="Book Antiqua"/>
+          <w:b/>
+          <w:bCs/>
+          <w:noProof/>
+          <w:sz w:val="20"/>
+          <w:szCs w:val="19"/>
+          <w:shd w:val="clear" w:color="auto" w:fill="F2FCFC"/>
+        </w:rPr>
+        <w:drawing>
+          <wp:inline distT="0" distB="0" distL="0" distR="0">
+            <wp:extent cx="3267531" cy="5934904"/>
+            <wp:effectExtent l="19050" t="0" r="9069" b="0"/>
+            <wp:docPr id="21" name="Picture 20" descr="Screenshot_9.png"/>
+            <wp:cNvGraphicFramePr>
+              <a:graphicFrameLocks xmlns:a="http://schemas.openxmlformats.org/drawingml/2006/main" noChangeAspect="1"/>
+            </wp:cNvGraphicFramePr>
+            <a:graphic xmlns:a="http://schemas.openxmlformats.org/drawingml/2006/main">
+              <a:graphicData uri="http://schemas.openxmlformats.org/drawingml/2006/picture">
+                <pic:pic xmlns:pic="http://schemas.openxmlformats.org/drawingml/2006/picture">
+                  <pic:nvPicPr>
+                    <pic:cNvPr id="0" name="Screenshot_9.png"/>
+                    <pic:cNvPicPr/>
+                  </pic:nvPicPr>
+                  <pic:blipFill>
+                    <a:blip r:embed="rId32"/>
+                    <a:stretch>
+                      <a:fillRect/>
+                    </a:stretch>
+                  </pic:blipFill>
+                  <pic:spPr>
+                    <a:xfrm>
+                      <a:off x="0" y="0"/>
+                      <a:ext cx="3267531" cy="5934904"/>
+                    </a:xfrm>
+                    <a:prstGeom prst="rect">
+                      <a:avLst/>
+                    </a:prstGeom>
+                  </pic:spPr>
+                </pic:pic>
+              </a:graphicData>
+            </a:graphic>
+          </wp:inline>
+        </w:drawing>
+      </w:r>
+    </w:p>
+    <w:p>
+      <w:pPr>
+        <w:pStyle w:val="ListParagraph"/>
+        <w:ind w:left="3600"/>
+        <w:rPr>
+          <w:rFonts w:ascii="Book Antiqua" w:hAnsi="Book Antiqua"/>
+          <w:b/>
+          <w:bCs/>
+          <w:sz w:val="20"/>
+          <w:szCs w:val="19"/>
+          <w:shd w:val="clear" w:color="auto" w:fill="F2FCFC"/>
+        </w:rPr>
+      </w:pPr>
+    </w:p>
+    <w:p>
+      <w:pPr>
+        <w:pStyle w:val="ListParagraph"/>
+        <w:numPr>
+          <w:ilvl w:val="0"/>
+          <w:numId w:val="39"/>
+        </w:numPr>
+        <w:rPr>
+          <w:rFonts w:ascii="Book Antiqua" w:hAnsi="Book Antiqua"/>
+          <w:b/>
+          <w:bCs/>
+          <w:sz w:val="20"/>
+          <w:szCs w:val="19"/>
+          <w:shd w:val="clear" w:color="auto" w:fill="F2FCFC"/>
+        </w:rPr>
+      </w:pPr>
+      <w:r>
+        <w:rPr>
+          <w:rFonts w:ascii="Book Antiqua" w:hAnsi="Book Antiqua"/>
+          <w:b/>
+          <w:bCs/>
+          <w:sz w:val="20"/>
+          <w:szCs w:val="19"/>
+          <w:shd w:val="clear" w:color="auto" w:fill="F2FCFC"/>
+        </w:rPr>
+        <w:t>Enjoy</w:t>
+      </w:r>
+    </w:p>
+    <w:p>
+      <w:pPr>
+        <w:pStyle w:val="ListParagraph"/>
+        <w:ind w:left="3600"/>
+        <w:rPr>
+          <w:rFonts w:ascii="Book Antiqua" w:hAnsi="Book Antiqua"/>
+          <w:b/>
+          <w:bCs/>
+          <w:sz w:val="20"/>
+          <w:szCs w:val="19"/>
+          <w:shd w:val="clear" w:color="auto" w:fill="F2FCFC"/>
+        </w:rPr>
+      </w:pPr>
+    </w:p>
+    <w:p>
+      <w:pPr>
+        <w:pStyle w:val="ListParagraph"/>
+        <w:ind w:left="3600"/>
+        <w:rPr>
+          <w:rFonts w:ascii="Book Antiqua" w:hAnsi="Book Antiqua"/>
+          <w:b/>
+          <w:bCs/>
+          <w:sz w:val="20"/>
+          <w:szCs w:val="19"/>
+          <w:shd w:val="clear" w:color="auto" w:fill="F2FCFC"/>
+        </w:rPr>
+      </w:pPr>
+    </w:p>
+    <w:p>
+      <w:pPr>
+        <w:pStyle w:val="ListParagraph"/>
+        <w:ind w:left="3600"/>
+        <w:rPr>
+          <w:rFonts w:ascii="Book Antiqua" w:hAnsi="Book Antiqua"/>
+          <w:b/>
+          <w:bCs/>
+          <w:sz w:val="20"/>
+          <w:szCs w:val="19"/>
+          <w:shd w:val="clear" w:color="auto" w:fill="F2FCFC"/>
+        </w:rPr>
+      </w:pPr>
+    </w:p>
+    <w:p>
+      <w:pPr>
+        <w:pStyle w:val="ListParagraph"/>
+        <w:ind w:left="3600"/>
+        <w:rPr>
+          <w:rFonts w:ascii="Book Antiqua" w:hAnsi="Book Antiqua"/>
+          <w:b/>
+          <w:bCs/>
+          <w:sz w:val="20"/>
+          <w:szCs w:val="19"/>
+          <w:shd w:val="clear" w:color="auto" w:fill="F2FCFC"/>
+        </w:rPr>
+      </w:pPr>
+    </w:p>
+    <w:p>
+      <w:pPr>
+        <w:pStyle w:val="ListParagraph"/>
+        <w:ind w:left="3600"/>
+        <w:rPr>
+          <w:rFonts w:ascii="Book Antiqua" w:hAnsi="Book Antiqua"/>
+          <w:b/>
+          <w:bCs/>
+          <w:sz w:val="20"/>
+          <w:szCs w:val="19"/>
+          <w:shd w:val="clear" w:color="auto" w:fill="F2FCFC"/>
+        </w:rPr>
+      </w:pPr>
+    </w:p>
+    <w:p>
+      <w:pPr>
+        <w:pStyle w:val="ListParagraph"/>
+        <w:ind w:left="3600"/>
+        <w:rPr>
+          <w:rFonts w:ascii="Book Antiqua" w:hAnsi="Book Antiqua"/>
+          <w:b/>
+          <w:bCs/>
+          <w:sz w:val="20"/>
+          <w:szCs w:val="19"/>
+          <w:shd w:val="clear" w:color="auto" w:fill="F2FCFC"/>
+        </w:rPr>
+      </w:pPr>
+    </w:p>
+    <w:p>
+      <w:pPr>
+        <w:pStyle w:val="ListParagraph"/>
+        <w:numPr>
+          <w:ilvl w:val="0"/>
+          <w:numId w:val="1"/>
+        </w:numPr>
+        <w:rPr>
+          <w:rFonts w:ascii="Book Antiqua" w:hAnsi="Book Antiqua"/>
+          <w:b/>
+          <w:bCs/>
+          <w:sz w:val="20"/>
+          <w:szCs w:val="19"/>
+          <w:shd w:val="clear" w:color="auto" w:fill="F2FCFC"/>
+        </w:rPr>
+      </w:pPr>
+      <w:r>
+        <w:rPr>
+          <w:rFonts w:ascii="Book Antiqua" w:hAnsi="Book Antiqua"/>
+          <w:b/>
+          <w:bCs/>
+          <w:sz w:val="20"/>
+          <w:szCs w:val="19"/>
+          <w:shd w:val="clear" w:color="auto" w:fill="F2FCFC"/>
+        </w:rPr>
+        <w:lastRenderedPageBreak/>
+        <w:t>Pages</w:t>
+      </w:r>
+    </w:p>
+    <w:p>
+      <w:pPr>
+        <w:pStyle w:val="ListParagraph"/>
+        <w:numPr>
+          <w:ilvl w:val="2"/>
+          <w:numId w:val="41"/>
+        </w:numPr>
+        <w:rPr>
+          <w:rFonts w:ascii="Book Antiqua" w:hAnsi="Book Antiqua"/>
+          <w:b/>
+          <w:bCs/>
+          <w:sz w:val="20"/>
+          <w:szCs w:val="19"/>
+          <w:shd w:val="clear" w:color="auto" w:fill="F2FCFC"/>
+        </w:rPr>
+      </w:pPr>
+      <w:r>
+        <w:rPr>
+          <w:rFonts w:ascii="Book Antiqua" w:hAnsi="Book Antiqua"/>
+          <w:b/>
+          <w:bCs/>
+          <w:sz w:val="20"/>
+          <w:szCs w:val="19"/>
+          <w:shd w:val="clear" w:color="auto" w:fill="F2FCFC"/>
+        </w:rPr>
+        <w:t>Intranet page structure</w:t>
+      </w:r>
+    </w:p>
+    <w:p>
+      <w:pPr>
+        <w:pStyle w:val="ListParagraph"/>
+        <w:rPr>
+          <w:rFonts w:ascii="Book Antiqua" w:hAnsi="Book Antiqua"/>
+          <w:sz w:val="20"/>
+          <w:szCs w:val="19"/>
+          <w:shd w:val="clear" w:color="auto" w:fill="F2FCFC"/>
+        </w:rPr>
+      </w:pPr>
+      <w:r>
+        <w:rPr>
+          <w:rFonts w:ascii="Book Antiqua" w:hAnsi="Book Antiqua"/>
+          <w:sz w:val="20"/>
+          <w:szCs w:val="19"/>
+          <w:shd w:val="clear" w:color="auto" w:fill="F2FCFC"/>
+        </w:rPr>
+        <w:tab/>
+      </w:r>
+      <w:r>
+        <w:rPr>
+          <w:rFonts w:ascii="Book Antiqua" w:hAnsi="Book Antiqua"/>
+          <w:sz w:val="20"/>
+          <w:szCs w:val="19"/>
+          <w:shd w:val="clear" w:color="auto" w:fill="F2FCFC"/>
+        </w:rPr>
+        <w:t>In our Project we will following the page structure as below:</w:t>
+      </w:r>
+    </w:p>
+    <w:p>
+      <w:pPr>
+        <w:pStyle w:val="ListParagraph"/>
+        <w:rPr>
+          <w:rFonts w:ascii="Book Antiqua" w:hAnsi="Book Antiqua"/>
+          <w:b/>
+          <w:bCs/>
+          <w:sz w:val="20"/>
+          <w:szCs w:val="19"/>
+          <w:shd w:val="clear" w:color="auto" w:fill="F2FCFC"/>
+        </w:rPr>
+      </w:pPr>
+      <w:r>
+        <w:rPr>
+          <w:rFonts w:ascii="Book Antiqua" w:hAnsi="Book Antiqua"/>
+          <w:b/>
+          <w:bCs/>
+          <w:noProof/>
+          <w:sz w:val="20"/>
+          <w:szCs w:val="19"/>
+        </w:rPr>
+        <w:pict>
+          <v:shape id="_x0000_s1049" type="#_x0000_t32" style="position:absolute;left:0;text-align:left;margin-left:179.25pt;margin-top:71.3pt;width:246.75pt;height:8.25pt;z-index:251678720" o:connectortype="straight" strokecolor="#f79646 [3209]" strokeweight="1.5pt">
+            <v:stroke endarrow="block"/>
+          </v:shape>
+        </w:pict>
+      </w:r>
+      <w:r>
+        <w:rPr>
+          <w:rFonts w:ascii="Book Antiqua" w:hAnsi="Book Antiqua"/>
+          <w:b/>
+          <w:bCs/>
+          <w:noProof/>
+          <w:sz w:val="20"/>
+          <w:szCs w:val="19"/>
+        </w:rPr>
+        <w:pict>
+          <v:rect id="_x0000_s1054" style="position:absolute;left:0;text-align:left;margin-left:51.75pt;margin-top:62.3pt;width:127.5pt;height:15pt;z-index:251682816" filled="f" strokecolor="#f79646 [3209]" strokeweight="1.5pt"/>
+        </w:pict>
+      </w:r>
+      <w:r>
+        <w:rPr>
+          <w:rFonts w:ascii="Book Antiqua" w:hAnsi="Book Antiqua"/>
+          <w:b/>
+          <w:bCs/>
+          <w:noProof/>
+          <w:sz w:val="20"/>
+          <w:szCs w:val="19"/>
+        </w:rPr>
+        <w:pict>
+          <v:rect id="_x0000_s1053" style="position:absolute;left:0;text-align:left;margin-left:51.75pt;margin-top:35.3pt;width:127.5pt;height:15pt;z-index:251681792" filled="f" strokecolor="#f79646 [3209]" strokeweight="1.5pt"/>
+        </w:pict>
+      </w:r>
+      <w:r>
+        <w:rPr>
+          <w:rFonts w:ascii="Book Antiqua" w:hAnsi="Book Antiqua"/>
+          <w:b/>
+          <w:bCs/>
+          <w:noProof/>
+          <w:sz w:val="20"/>
+          <w:szCs w:val="19"/>
+          <w:shd w:val="clear" w:color="auto" w:fill="F2FCFC"/>
+          <w:lang w:eastAsia="zh-TW" w:bidi="ar-SA"/>
+        </w:rPr>
+        <w:pict>
+          <v:rect id="_x0000_s1043" style="position:absolute;left:0;text-align:left;margin-left:425.25pt;margin-top:105pt;width:169.9pt;height:445.5pt;flip:x;z-index:251673600;mso-wrap-distance-top:7.2pt;mso-wrap-distance-bottom:7.2pt;mso-position-horizontal-relative:page;mso-position-vertical-relative:page;mso-height-relative:margin" o:allowincell="f" fillcolor="#272727 [2749]" stroked="f" strokecolor="black [3213]" strokeweight="1.5pt">
+            <v:shadow color="#f79646 [3209]" opacity=".5" offset="-15pt,0" offset2="-18pt,12pt"/>
+            <v:textbox style="mso-next-textbox:#_x0000_s1043" inset="21.6pt,21.6pt,21.6pt,21.6pt">
+              <w:txbxContent>
+                <w:p>
+                  <w:pPr>
+                    <w:pStyle w:val="ListParagraph"/>
+                    <w:numPr>
+                      <w:ilvl w:val="0"/>
+                      <w:numId w:val="40"/>
+                    </w:numPr>
+                    <w:rPr>
+                      <w:rFonts w:ascii="Book Antiqua" w:hAnsi="Book Antiqua"/>
+                      <w:color w:val="FFFFFF" w:themeColor="background1"/>
+                      <w:sz w:val="18"/>
+                      <w:szCs w:val="18"/>
+                    </w:rPr>
+                  </w:pPr>
+                  <w:r>
+                    <w:rPr>
+                      <w:rFonts w:ascii="Book Antiqua" w:hAnsi="Book Antiqua"/>
+                      <w:color w:val="FFFFFF" w:themeColor="background1"/>
+                      <w:sz w:val="18"/>
+                      <w:szCs w:val="18"/>
+                    </w:rPr>
+                    <w:t xml:space="preserve">Model or database </w:t>
+                  </w:r>
+                  <w:r>
+                    <w:rPr>
+                      <w:rFonts w:ascii="Book Antiqua" w:hAnsi="Book Antiqua"/>
+                      <w:color w:val="FFFFFF" w:themeColor="background1"/>
+                      <w:sz w:val="18"/>
+                      <w:szCs w:val="18"/>
+                    </w:rPr>
+                    <w:t>O</w:t>
+                  </w:r>
+                  <w:r>
+                    <w:rPr>
+                      <w:rFonts w:ascii="Book Antiqua" w:hAnsi="Book Antiqua"/>
+                      <w:color w:val="FFFFFF" w:themeColor="background1"/>
+                      <w:sz w:val="18"/>
+                      <w:szCs w:val="18"/>
+                    </w:rPr>
+                    <w:t>bj</w:t>
+                  </w:r>
+                </w:p>
+                <w:p>
+                  <w:pPr>
+                    <w:pStyle w:val="ListParagraph"/>
+                    <w:rPr>
+                      <w:rFonts w:ascii="Book Antiqua" w:hAnsi="Book Antiqua"/>
+                      <w:color w:val="FFFFFF" w:themeColor="background1"/>
+                      <w:sz w:val="18"/>
+                      <w:szCs w:val="18"/>
+                    </w:rPr>
+                  </w:pPr>
+                </w:p>
+                <w:p>
+                  <w:pPr>
+                    <w:pStyle w:val="ListParagraph"/>
+                    <w:rPr>
+                      <w:rFonts w:ascii="Book Antiqua" w:hAnsi="Book Antiqua"/>
+                      <w:color w:val="FFFFFF" w:themeColor="background1"/>
+                      <w:sz w:val="18"/>
+                      <w:szCs w:val="18"/>
+                    </w:rPr>
+                  </w:pPr>
+                </w:p>
+                <w:p>
+                  <w:pPr>
+                    <w:pStyle w:val="ListParagraph"/>
+                    <w:numPr>
+                      <w:ilvl w:val="0"/>
+                      <w:numId w:val="40"/>
+                    </w:numPr>
+                    <w:rPr>
+                      <w:rFonts w:ascii="Book Antiqua" w:hAnsi="Book Antiqua"/>
+                      <w:color w:val="FFFFFF" w:themeColor="background1"/>
+                      <w:sz w:val="18"/>
+                      <w:szCs w:val="18"/>
+                    </w:rPr>
+                  </w:pPr>
+                  <w:r>
+                    <w:rPr>
+                      <w:rFonts w:ascii="Book Antiqua" w:hAnsi="Book Antiqua"/>
+                      <w:color w:val="FFFFFF" w:themeColor="background1"/>
+                      <w:sz w:val="18"/>
+                      <w:szCs w:val="18"/>
+                    </w:rPr>
+                    <w:t>Master page</w:t>
+                  </w:r>
+                </w:p>
+                <w:p>
+                  <w:pPr>
+                    <w:pStyle w:val="ListParagraph"/>
+                    <w:rPr>
+                      <w:rFonts w:ascii="Book Antiqua" w:hAnsi="Book Antiqua"/>
+                      <w:color w:val="FFFFFF" w:themeColor="background1"/>
+                      <w:sz w:val="18"/>
+                      <w:szCs w:val="18"/>
+                    </w:rPr>
+                  </w:pPr>
+                </w:p>
+                <w:p>
+                  <w:pPr>
+                    <w:pStyle w:val="ListParagraph"/>
+                    <w:rPr>
+                      <w:rFonts w:ascii="Book Antiqua" w:hAnsi="Book Antiqua"/>
+                      <w:color w:val="FFFFFF" w:themeColor="background1"/>
+                      <w:sz w:val="18"/>
+                      <w:szCs w:val="18"/>
+                    </w:rPr>
+                  </w:pPr>
+                </w:p>
+                <w:p>
+                  <w:pPr>
+                    <w:pStyle w:val="ListParagraph"/>
+                    <w:numPr>
+                      <w:ilvl w:val="0"/>
+                      <w:numId w:val="40"/>
+                    </w:numPr>
+                    <w:rPr>
+                      <w:rFonts w:ascii="Book Antiqua" w:hAnsi="Book Antiqua"/>
+                      <w:color w:val="FFFFFF" w:themeColor="background1"/>
+                      <w:sz w:val="18"/>
+                      <w:szCs w:val="18"/>
+                    </w:rPr>
+                  </w:pPr>
+                  <w:r>
+                    <w:rPr>
+                      <w:rFonts w:ascii="Book Antiqua" w:hAnsi="Book Antiqua"/>
+                      <w:color w:val="FFFFFF" w:themeColor="background1"/>
+                      <w:sz w:val="18"/>
+                      <w:szCs w:val="18"/>
+                    </w:rPr>
+                    <w:t>Database property</w:t>
+                  </w:r>
+                  <w:r>
+                    <w:rPr>
+                      <w:rFonts w:ascii="Book Antiqua" w:hAnsi="Book Antiqua"/>
+                      <w:color w:val="FFFFFF" w:themeColor="background1"/>
+                      <w:sz w:val="18"/>
+                      <w:szCs w:val="18"/>
+                    </w:rPr>
+                    <w:t xml:space="preserve"> </w:t>
+                  </w:r>
+                  <w:r>
+                    <w:rPr>
+                      <w:rFonts w:ascii="Book Antiqua" w:hAnsi="Book Antiqua"/>
+                      <w:color w:val="FFFFFF" w:themeColor="background1"/>
+                      <w:sz w:val="18"/>
+                      <w:szCs w:val="18"/>
+                    </w:rPr>
+                    <w:t>And variables opt</w:t>
+                  </w:r>
+                </w:p>
+                <w:p>
+                  <w:pPr>
+                    <w:pStyle w:val="ListParagraph"/>
+                    <w:rPr>
+                      <w:rFonts w:ascii="Book Antiqua" w:hAnsi="Book Antiqua"/>
+                      <w:color w:val="FFFFFF" w:themeColor="background1"/>
+                      <w:sz w:val="18"/>
+                      <w:szCs w:val="18"/>
+                    </w:rPr>
+                  </w:pPr>
+                </w:p>
+                <w:p>
+                  <w:pPr>
+                    <w:pStyle w:val="ListParagraph"/>
+                    <w:rPr>
+                      <w:rFonts w:ascii="Book Antiqua" w:hAnsi="Book Antiqua"/>
+                      <w:color w:val="FFFFFF" w:themeColor="background1"/>
+                      <w:sz w:val="18"/>
+                      <w:szCs w:val="18"/>
+                    </w:rPr>
+                  </w:pPr>
+                </w:p>
+                <w:p>
+                  <w:pPr>
+                    <w:pStyle w:val="ListParagraph"/>
+                    <w:numPr>
+                      <w:ilvl w:val="0"/>
+                      <w:numId w:val="40"/>
+                    </w:numPr>
+                    <w:rPr>
+                      <w:rFonts w:ascii="Book Antiqua" w:hAnsi="Book Antiqua"/>
+                      <w:color w:val="FFFFFF" w:themeColor="background1"/>
+                      <w:sz w:val="18"/>
+                      <w:szCs w:val="18"/>
+                    </w:rPr>
+                  </w:pPr>
+                  <w:r>
+                    <w:rPr>
+                      <w:rFonts w:ascii="Book Antiqua" w:hAnsi="Book Antiqua"/>
+                      <w:color w:val="FFFFFF" w:themeColor="background1"/>
+                      <w:sz w:val="18"/>
+                      <w:szCs w:val="18"/>
+                    </w:rPr>
+                    <w:t>HTML Block</w:t>
+                  </w:r>
+                  <w:r>
+                    <w:rPr>
+                      <w:rFonts w:ascii="Book Antiqua" w:hAnsi="Book Antiqua"/>
+                      <w:color w:val="FFFFFF" w:themeColor="background1"/>
+                      <w:sz w:val="18"/>
+                      <w:szCs w:val="18"/>
+                    </w:rPr>
+                    <w:t xml:space="preserve"> (Inside HTML Block will contain multiples HTML structure and </w:t>
+                  </w:r>
+                  <w:r>
+                    <w:rPr>
+                      <w:rFonts w:ascii="Book Antiqua" w:hAnsi="Book Antiqua"/>
+                      <w:b/>
+                      <w:bCs/>
+                      <w:color w:val="FFFFFF" w:themeColor="background1"/>
+                      <w:sz w:val="18"/>
+                      <w:szCs w:val="18"/>
+                    </w:rPr>
+                    <w:t>razor</w:t>
+                  </w:r>
+                  <w:r>
+                    <w:rPr>
+                      <w:rFonts w:ascii="Book Antiqua" w:hAnsi="Book Antiqua"/>
+                      <w:color w:val="FFFFFF" w:themeColor="background1"/>
+                      <w:sz w:val="18"/>
+                      <w:szCs w:val="18"/>
+                    </w:rPr>
+                    <w:t xml:space="preserve">'s code syntax that's used by UMBRACO Content management system </w:t>
+                  </w:r>
+                </w:p>
+              </w:txbxContent>
+            </v:textbox>
+            <w10:wrap type="square" anchorx="page" anchory="page"/>
+          </v:rect>
+        </w:pict>
+      </w:r>
+      <w:r>
+        <w:rPr>
+          <w:rFonts w:ascii="Book Antiqua" w:hAnsi="Book Antiqua"/>
+          <w:b/>
+          <w:bCs/>
+          <w:noProof/>
+          <w:sz w:val="20"/>
+          <w:szCs w:val="19"/>
+        </w:rPr>
+        <w:pict>
+          <v:shape id="_x0000_s1051" type="#_x0000_t32" style="position:absolute;left:0;text-align:left;margin-left:375pt;margin-top:176.3pt;width:51pt;height:99pt;flip:y;z-index:251680768" o:connectortype="straight" strokecolor="#f79646 [3209]" strokeweight="1.5pt">
+            <v:stroke endarrow="block"/>
+          </v:shape>
+        </w:pict>
+      </w:r>
+      <w:r>
+        <w:rPr>
+          <w:rFonts w:ascii="Book Antiqua" w:hAnsi="Book Antiqua"/>
+          <w:b/>
+          <w:bCs/>
+          <w:noProof/>
+          <w:sz w:val="20"/>
+          <w:szCs w:val="19"/>
+        </w:rPr>
+        <w:pict>
+          <v:rect id="_x0000_s1050" style="position:absolute;left:0;text-align:left;margin-left:51.75pt;margin-top:241.55pt;width:323.25pt;height:212.25pt;z-index:251679744" filled="f" strokecolor="#f79646 [3209]" strokeweight="1.5pt"/>
+        </w:pict>
+      </w:r>
+      <w:r>
+        <w:rPr>
+          <w:rFonts w:ascii="Book Antiqua" w:hAnsi="Book Antiqua"/>
+          <w:b/>
+          <w:bCs/>
+          <w:noProof/>
+          <w:sz w:val="20"/>
+          <w:szCs w:val="19"/>
+        </w:rPr>
+        <w:pict>
+          <v:rect id="_x0000_s1046" style="position:absolute;left:0;text-align:left;margin-left:51.75pt;margin-top:101.3pt;width:323.25pt;height:135.75pt;z-index:251675648" filled="f" strokecolor="#f79646 [3209]" strokeweight="1.5pt"/>
+        </w:pict>
+      </w:r>
+      <w:r>
+        <w:rPr>
+          <w:rFonts w:ascii="Book Antiqua" w:hAnsi="Book Antiqua"/>
+          <w:b/>
+          <w:bCs/>
+          <w:noProof/>
+          <w:sz w:val="20"/>
+          <w:szCs w:val="19"/>
+        </w:rPr>
+        <w:pict>
+          <v:shape id="_x0000_s1047" type="#_x0000_t32" style="position:absolute;left:0;text-align:left;margin-left:375pt;margin-top:119.3pt;width:51pt;height:6pt;flip:y;z-index:251676672" o:connectortype="straight" strokecolor="#f79646 [3209]" strokeweight="1.5pt">
+            <v:stroke endarrow="block"/>
+          </v:shape>
+        </w:pict>
+      </w:r>
+      <w:r>
+        <w:rPr>
+          <w:rFonts w:ascii="Book Antiqua" w:hAnsi="Book Antiqua"/>
+          <w:b/>
+          <w:bCs/>
+          <w:noProof/>
+          <w:sz w:val="20"/>
+          <w:szCs w:val="19"/>
+        </w:rPr>
+        <w:pict>
+          <v:shape id="_x0000_s1045" type="#_x0000_t32" style="position:absolute;left:0;text-align:left;margin-left:179.25pt;margin-top:43.55pt;width:246.75pt;height:0;z-index:251674624" o:connectortype="elbow" adj="-18843,-1,-18843" strokecolor="#f79646 [3209]" strokeweight="1.5pt">
+            <v:stroke endarrow="block"/>
+          </v:shape>
+        </w:pict>
+      </w:r>
+      <w:r>
+        <w:rPr>
+          <w:rFonts w:ascii="Book Antiqua" w:hAnsi="Book Antiqua"/>
+          <w:b/>
+          <w:bCs/>
+          <w:noProof/>
+          <w:sz w:val="20"/>
+          <w:szCs w:val="19"/>
+          <w:shd w:val="clear" w:color="auto" w:fill="F2FCFC"/>
+        </w:rPr>
+        <w:drawing>
+          <wp:anchor distT="0" distB="0" distL="114300" distR="114300" simplePos="0" relativeHeight="251671552" behindDoc="0" locked="0" layoutInCell="1" allowOverlap="1">
+            <wp:simplePos x="0" y="0"/>
+            <wp:positionH relativeFrom="column">
+              <wp:align>left</wp:align>
+            </wp:positionH>
+            <wp:positionV relativeFrom="paragraph">
+              <wp:align>top</wp:align>
+            </wp:positionV>
+            <wp:extent cx="4161155" cy="5676900"/>
+            <wp:effectExtent l="190500" t="152400" r="163195" b="133350"/>
+            <wp:wrapSquare wrapText="bothSides"/>
+            <wp:docPr id="22" name="Picture 21" descr="Screenshot_10.png"/>
+            <wp:cNvGraphicFramePr>
+              <a:graphicFrameLocks xmlns:a="http://schemas.openxmlformats.org/drawingml/2006/main" noChangeAspect="1"/>
+            </wp:cNvGraphicFramePr>
+            <a:graphic xmlns:a="http://schemas.openxmlformats.org/drawingml/2006/main">
+              <a:graphicData uri="http://schemas.openxmlformats.org/drawingml/2006/picture">
+                <pic:pic xmlns:pic="http://schemas.openxmlformats.org/drawingml/2006/picture">
+                  <pic:nvPicPr>
+                    <pic:cNvPr id="0" name="Screenshot_10.png"/>
+                    <pic:cNvPicPr/>
+                  </pic:nvPicPr>
+                  <pic:blipFill>
+                    <a:blip r:embed="rId33"/>
+                    <a:srcRect r="39842"/>
+                    <a:stretch>
+                      <a:fillRect/>
+                    </a:stretch>
+                  </pic:blipFill>
+                  <pic:spPr>
+                    <a:xfrm>
+                      <a:off x="0" y="0"/>
+                      <a:ext cx="4161155" cy="5676900"/>
+                    </a:xfrm>
+                    <a:prstGeom prst="rect">
+                      <a:avLst/>
+                    </a:prstGeom>
+                    <a:ln>
+                      <a:noFill/>
+                    </a:ln>
+                    <a:effectLst>
+                      <a:outerShdw blurRad="190500" algn="tl" rotWithShape="0">
+                        <a:srgbClr val="000000">
+                          <a:alpha val="70000"/>
+                        </a:srgbClr>
+                      </a:outerShdw>
+                    </a:effectLst>
+                  </pic:spPr>
+                </pic:pic>
+              </a:graphicData>
+            </a:graphic>
+          </wp:anchor>
+        </w:drawing>
+      </w:r>
+      <w:r>
+        <w:rPr>
+          <w:rFonts w:ascii="Book Antiqua" w:hAnsi="Book Antiqua"/>
+          <w:b/>
+          <w:bCs/>
+          <w:sz w:val="20"/>
+          <w:szCs w:val="19"/>
+          <w:shd w:val="clear" w:color="auto" w:fill="F2FCFC"/>
+        </w:rPr>
+        <w:br w:type="textWrapping" w:clear="all"/>
+      </w:r>
+    </w:p>
+    <w:p>
+      <w:pPr>
+        <w:pStyle w:val="ListParagraph"/>
+        <w:numPr>
+          <w:ilvl w:val="2"/>
+          <w:numId w:val="41"/>
+        </w:numPr>
+        <w:rPr>
+          <w:rFonts w:ascii="Book Antiqua" w:hAnsi="Book Antiqua"/>
+          <w:b/>
+          <w:bCs/>
+          <w:sz w:val="20"/>
+          <w:szCs w:val="19"/>
+          <w:shd w:val="clear" w:color="auto" w:fill="F2FCFC"/>
+        </w:rPr>
+      </w:pPr>
+      <w:r>
+        <w:rPr>
+          <w:rFonts w:ascii="Book Antiqua" w:hAnsi="Book Antiqua"/>
+          <w:b/>
+          <w:bCs/>
+          <w:sz w:val="20"/>
+          <w:szCs w:val="19"/>
+          <w:shd w:val="clear" w:color="auto" w:fill="F2FCFC"/>
+        </w:rPr>
+        <w:t>Code specification</w:t>
+      </w:r>
+    </w:p>
+    <w:p>
+      <w:pPr>
+        <w:pStyle w:val="ListParagraph"/>
+        <w:ind w:left="1800"/>
+        <w:rPr>
+          <w:rFonts w:ascii="Book Antiqua" w:hAnsi="Book Antiqua"/>
+          <w:b/>
+          <w:bCs/>
+          <w:sz w:val="20"/>
+          <w:szCs w:val="19"/>
+          <w:shd w:val="clear" w:color="auto" w:fill="F2FCFC"/>
+        </w:rPr>
+      </w:pPr>
+    </w:p>
+    <w:p>
+      <w:pPr>
+        <w:pStyle w:val="ListParagraph"/>
+        <w:numPr>
+          <w:ilvl w:val="0"/>
+          <w:numId w:val="44"/>
+        </w:numPr>
+        <w:rPr>
+          <w:rFonts w:ascii="Book Antiqua" w:hAnsi="Book Antiqua"/>
+          <w:b/>
+          <w:bCs/>
+          <w:sz w:val="20"/>
+          <w:szCs w:val="19"/>
+          <w:shd w:val="clear" w:color="auto" w:fill="F2FCFC"/>
+        </w:rPr>
+      </w:pPr>
+      <w:r>
+        <w:rPr>
+          <w:rFonts w:ascii="Book Antiqua" w:hAnsi="Book Antiqua"/>
+          <w:b/>
+          <w:bCs/>
+          <w:sz w:val="20"/>
+          <w:szCs w:val="19"/>
+          <w:shd w:val="clear" w:color="auto" w:fill="F2FCFC"/>
+        </w:rPr>
+        <w:t>All page in Intranet Project will be based on HTML and CSS and followed by RAZOR of ASP.Net</w:t>
+      </w:r>
+    </w:p>
+    <w:p>
+      <w:pPr>
+        <w:pStyle w:val="ListParagraph"/>
+        <w:rPr>
+          <w:rFonts w:ascii="Book Antiqua" w:hAnsi="Book Antiqua"/>
+          <w:b/>
+          <w:bCs/>
+          <w:sz w:val="20"/>
+          <w:szCs w:val="19"/>
+          <w:shd w:val="clear" w:color="auto" w:fill="F2FCFC"/>
+        </w:rPr>
+      </w:pPr>
+      <w:r>
+        <w:rPr>
+          <w:rFonts w:ascii="Book Antiqua" w:hAnsi="Book Antiqua"/>
+          <w:b/>
+          <w:bCs/>
+          <w:sz w:val="20"/>
+          <w:szCs w:val="19"/>
+          <w:shd w:val="clear" w:color="auto" w:fill="F2FCFC"/>
+        </w:rPr>
+        <w:tab/>
+      </w:r>
+      <w:r>
+        <w:rPr>
+          <w:rFonts w:ascii="Book Antiqua" w:hAnsi="Book Antiqua"/>
+          <w:b/>
+          <w:bCs/>
+          <w:sz w:val="20"/>
+          <w:szCs w:val="19"/>
+          <w:shd w:val="clear" w:color="auto" w:fill="F2FCFC"/>
+        </w:rPr>
+        <w:tab/>
+      </w:r>
+      <w:r>
+        <w:rPr>
+          <w:rFonts w:ascii="Book Antiqua" w:hAnsi="Book Antiqua"/>
+          <w:b/>
+          <w:bCs/>
+          <w:sz w:val="20"/>
+          <w:szCs w:val="19"/>
+          <w:shd w:val="clear" w:color="auto" w:fill="F2FCFC"/>
+        </w:rPr>
+        <w:t>Example:   &lt;title&gt;@CurrentPage.pageTitle&lt;/title&gt;</w:t>
+      </w:r>
+    </w:p>
+    <w:p>
+      <w:pPr>
+        <w:pStyle w:val="ListParagraph"/>
+        <w:numPr>
+          <w:ilvl w:val="0"/>
+          <w:numId w:val="44"/>
+        </w:numPr>
+        <w:rPr>
+          <w:rFonts w:ascii="Book Antiqua" w:hAnsi="Book Antiqua"/>
+          <w:b/>
+          <w:bCs/>
+          <w:sz w:val="20"/>
+          <w:szCs w:val="19"/>
+          <w:shd w:val="clear" w:color="auto" w:fill="F2FCFC"/>
+        </w:rPr>
+      </w:pPr>
+      <w:r>
+        <w:rPr>
+          <w:rFonts w:ascii="Book Antiqua" w:hAnsi="Book Antiqua"/>
+          <w:b/>
+          <w:bCs/>
+          <w:sz w:val="20"/>
+          <w:szCs w:val="19"/>
+          <w:shd w:val="clear" w:color="auto" w:fill="F2FCFC"/>
+        </w:rPr>
+        <w:t>Inside each page we have comment</w:t>
+      </w:r>
+      <w:r>
+        <w:rPr>
+          <w:rFonts w:ascii="Book Antiqua" w:hAnsi="Book Antiqua"/>
+          <w:b/>
+          <w:bCs/>
+          <w:sz w:val="20"/>
+          <w:szCs w:val="19"/>
+          <w:shd w:val="clear" w:color="auto" w:fill="F2FCFC"/>
+        </w:rPr>
+        <w:t>s</w:t>
+      </w:r>
+      <w:r>
+        <w:rPr>
+          <w:rFonts w:ascii="Book Antiqua" w:hAnsi="Book Antiqua"/>
+          <w:b/>
+          <w:bCs/>
+          <w:sz w:val="20"/>
+          <w:szCs w:val="19"/>
+          <w:shd w:val="clear" w:color="auto" w:fill="F2FCFC"/>
+        </w:rPr>
+        <w:t xml:space="preserve"> for each </w:t>
+      </w:r>
+      <w:r>
+        <w:rPr>
+          <w:rFonts w:ascii="Book Antiqua" w:hAnsi="Book Antiqua"/>
+          <w:b/>
+          <w:bCs/>
+          <w:sz w:val="20"/>
+          <w:szCs w:val="19"/>
+          <w:shd w:val="clear" w:color="auto" w:fill="F2FCFC"/>
+        </w:rPr>
+        <w:t>code statement.</w:t>
+      </w:r>
+    </w:p>
+    <w:p>
+      <w:pPr>
+        <w:pStyle w:val="ListParagraph"/>
+        <w:numPr>
+          <w:ilvl w:val="0"/>
+          <w:numId w:val="44"/>
+        </w:numPr>
+        <w:rPr>
+          <w:rFonts w:ascii="Book Antiqua" w:hAnsi="Book Antiqua"/>
+          <w:b/>
+          <w:bCs/>
+          <w:sz w:val="20"/>
+          <w:szCs w:val="19"/>
+          <w:shd w:val="clear" w:color="auto" w:fill="F2FCFC"/>
+        </w:rPr>
+      </w:pPr>
+      <w:r>
+        <w:rPr>
+          <w:rFonts w:ascii="Book Antiqua" w:hAnsi="Book Antiqua"/>
+          <w:b/>
+          <w:bCs/>
+          <w:sz w:val="20"/>
+          <w:szCs w:val="19"/>
+          <w:shd w:val="clear" w:color="auto" w:fill="F2FCFC"/>
+        </w:rPr>
+        <w:t>We use PETAPOCO for all database query</w:t>
+      </w:r>
+    </w:p>
+    <w:p>
+      <w:pPr>
+        <w:pStyle w:val="ListParagraph"/>
+        <w:ind w:left="1800"/>
+        <w:rPr>
+          <w:rFonts w:ascii="Book Antiqua" w:hAnsi="Book Antiqua"/>
+          <w:b/>
+          <w:bCs/>
+          <w:sz w:val="20"/>
+          <w:szCs w:val="19"/>
+          <w:shd w:val="clear" w:color="auto" w:fill="F2FCFC"/>
+        </w:rPr>
+      </w:pPr>
+    </w:p>
+    <w:p>
+      <w:pPr>
+        <w:pStyle w:val="ListParagraph"/>
+        <w:ind w:left="1800"/>
+        <w:rPr>
+          <w:rFonts w:ascii="Book Antiqua" w:hAnsi="Book Antiqua"/>
+          <w:b/>
+          <w:bCs/>
+          <w:color w:val="FF0000"/>
+          <w:sz w:val="20"/>
+          <w:szCs w:val="19"/>
+          <w:shd w:val="clear" w:color="auto" w:fill="F2FCFC"/>
+        </w:rPr>
+      </w:pPr>
+      <w:r>
+        <w:rPr>
+          <w:rFonts w:ascii="Book Antiqua" w:hAnsi="Book Antiqua"/>
+          <w:b/>
+          <w:bCs/>
+          <w:color w:val="FF0000"/>
+          <w:sz w:val="20"/>
+          <w:szCs w:val="19"/>
+          <w:shd w:val="clear" w:color="auto" w:fill="F2FCFC"/>
+        </w:rPr>
+        <w:t>*NOTE</w:t>
+      </w:r>
+      <w:r>
+        <w:rPr>
+          <w:rFonts w:ascii="Book Antiqua" w:hAnsi="Book Antiqua"/>
+          <w:b/>
+          <w:bCs/>
+          <w:color w:val="FF0000"/>
+          <w:sz w:val="20"/>
+          <w:szCs w:val="19"/>
+          <w:shd w:val="clear" w:color="auto" w:fill="F2FCFC"/>
+        </w:rPr>
+        <w:t>: Some page still under construction. So we need to implement especially ;</w:t>
+      </w:r>
+    </w:p>
+    <w:p>
+      <w:pPr>
+        <w:pStyle w:val="ListParagraph"/>
+        <w:rPr>
+          <w:rFonts w:ascii="Book Antiqua" w:hAnsi="Book Antiqua"/>
+          <w:b/>
+          <w:bCs/>
+          <w:sz w:val="20"/>
+          <w:szCs w:val="19"/>
+          <w:shd w:val="clear" w:color="auto" w:fill="F2FCFC"/>
+        </w:rPr>
+      </w:pPr>
+    </w:p>
+    <w:p>
+      <w:pPr>
+        <w:pStyle w:val="ListParagraph"/>
+        <w:rPr>
+          <w:rFonts w:ascii="Book Antiqua" w:hAnsi="Book Antiqua"/>
+          <w:b/>
+          <w:bCs/>
+          <w:sz w:val="20"/>
+          <w:szCs w:val="19"/>
+          <w:shd w:val="clear" w:color="auto" w:fill="F2FCFC"/>
+        </w:rPr>
+      </w:pPr>
+    </w:p>
+    <w:p>
+      <w:pPr>
+        <w:pStyle w:val="ListParagraph"/>
+        <w:rPr>
+          <w:rFonts w:ascii="Book Antiqua" w:hAnsi="Book Antiqua"/>
+          <w:b/>
+          <w:bCs/>
+          <w:sz w:val="20"/>
+          <w:szCs w:val="19"/>
+          <w:shd w:val="clear" w:color="auto" w:fill="F2FCFC"/>
+        </w:rPr>
+      </w:pPr>
+    </w:p>
+    <w:p>
+      <w:pPr>
+        <w:pStyle w:val="ListParagraph"/>
+        <w:rPr>
+          <w:rFonts w:ascii="Book Antiqua" w:hAnsi="Book Antiqua"/>
+          <w:b/>
+          <w:bCs/>
+          <w:sz w:val="20"/>
+          <w:szCs w:val="19"/>
+          <w:shd w:val="clear" w:color="auto" w:fill="F2FCFC"/>
+        </w:rPr>
+      </w:pPr>
+    </w:p>
+    <w:p>
+      <w:pPr>
+        <w:pStyle w:val="ListParagraph"/>
+        <w:rPr>
+          <w:rFonts w:ascii="Book Antiqua" w:hAnsi="Book Antiqua"/>
+          <w:b/>
+          <w:bCs/>
+          <w:sz w:val="20"/>
+          <w:szCs w:val="19"/>
+          <w:shd w:val="clear" w:color="auto" w:fill="F2FCFC"/>
         </w:rPr>
       </w:pPr>
     </w:p>
     <w:sectPr>
+      <w:headerReference w:type="even" r:id="rId34"/>
+      <w:headerReference w:type="default" r:id="rId35"/>
+      <w:footerReference w:type="even" r:id="rId36"/>
+      <w:footerReference w:type="default" r:id="rId37"/>
+      <w:headerReference w:type="first" r:id="rId38"/>
+      <w:footerReference w:type="first" r:id="rId39"/>
       <w:pgSz w:w="12240" w:h="15840"/>
       <w:pgMar w:top="720" w:right="720" w:bottom="720" w:left="720" w:header="720" w:footer="720" w:gutter="0"/>
       <w:cols w:space="720"/>
@@ -3779,6 +6486,36 @@
 </w:endnotes>
 </file>
 
+<file path=word/footer1.xml><?xml version="1.0" encoding="utf-8"?>
+<w:ftr xmlns:ve="http://schemas.openxmlformats.org/markup-compatibility/2006" xmlns:o="urn:schemas-microsoft-com:office:office" xmlns:r="http://schemas.openxmlformats.org/officeDocument/2006/relationships" xmlns:m="http://schemas.openxmlformats.org/officeDocument/2006/math" xmlns:v="urn:schemas-microsoft-com:vml" xmlns:wp="http://schemas.openxmlformats.org/drawingml/2006/wordprocessingDrawing" xmlns:w10="urn:schemas-microsoft-com:office:word" xmlns:w="http://schemas.openxmlformats.org/wordprocessingml/2006/main" xmlns:wne="http://schemas.microsoft.com/office/word/2006/wordml">
+  <w:p>
+    <w:pPr>
+      <w:pStyle w:val="Footer"/>
+    </w:pPr>
+  </w:p>
+</w:ftr>
+</file>
+
+<file path=word/footer2.xml><?xml version="1.0" encoding="utf-8"?>
+<w:ftr xmlns:ve="http://schemas.openxmlformats.org/markup-compatibility/2006" xmlns:o="urn:schemas-microsoft-com:office:office" xmlns:r="http://schemas.openxmlformats.org/officeDocument/2006/relationships" xmlns:m="http://schemas.openxmlformats.org/officeDocument/2006/math" xmlns:v="urn:schemas-microsoft-com:vml" xmlns:wp="http://schemas.openxmlformats.org/drawingml/2006/wordprocessingDrawing" xmlns:w10="urn:schemas-microsoft-com:office:word" xmlns:w="http://schemas.openxmlformats.org/wordprocessingml/2006/main" xmlns:wne="http://schemas.microsoft.com/office/word/2006/wordml">
+  <w:p>
+    <w:pPr>
+      <w:pStyle w:val="Footer"/>
+    </w:pPr>
+  </w:p>
+</w:ftr>
+</file>
+
+<file path=word/footer3.xml><?xml version="1.0" encoding="utf-8"?>
+<w:ftr xmlns:ve="http://schemas.openxmlformats.org/markup-compatibility/2006" xmlns:o="urn:schemas-microsoft-com:office:office" xmlns:r="http://schemas.openxmlformats.org/officeDocument/2006/relationships" xmlns:m="http://schemas.openxmlformats.org/officeDocument/2006/math" xmlns:v="urn:schemas-microsoft-com:vml" xmlns:wp="http://schemas.openxmlformats.org/drawingml/2006/wordprocessingDrawing" xmlns:w10="urn:schemas-microsoft-com:office:word" xmlns:w="http://schemas.openxmlformats.org/wordprocessingml/2006/main" xmlns:wne="http://schemas.microsoft.com/office/word/2006/wordml">
+  <w:p>
+    <w:pPr>
+      <w:pStyle w:val="Footer"/>
+    </w:pPr>
+  </w:p>
+</w:ftr>
+</file>
+
 <file path=word/footnotes.xml><?xml version="1.0" encoding="utf-8"?>
 <w:footnotes xmlns:ve="http://schemas.openxmlformats.org/markup-compatibility/2006" xmlns:o="urn:schemas-microsoft-com:office:office" xmlns:r="http://schemas.openxmlformats.org/officeDocument/2006/relationships" xmlns:m="http://schemas.openxmlformats.org/officeDocument/2006/math" xmlns:v="urn:schemas-microsoft-com:vml" xmlns:wp="http://schemas.openxmlformats.org/drawingml/2006/wordprocessingDrawing" xmlns:w10="urn:schemas-microsoft-com:office:word" xmlns:w="http://schemas.openxmlformats.org/wordprocessingml/2006/main" xmlns:wne="http://schemas.microsoft.com/office/word/2006/wordml">
   <w:footnote w:type="separator" w:id="0">
@@ -3802,6 +6539,36 @@
     </w:p>
   </w:footnote>
 </w:footnotes>
+</file>
+
+<file path=word/header1.xml><?xml version="1.0" encoding="utf-8"?>
+<w:hdr xmlns:ve="http://schemas.openxmlformats.org/markup-compatibility/2006" xmlns:o="urn:schemas-microsoft-com:office:office" xmlns:r="http://schemas.openxmlformats.org/officeDocument/2006/relationships" xmlns:m="http://schemas.openxmlformats.org/officeDocument/2006/math" xmlns:v="urn:schemas-microsoft-com:vml" xmlns:wp="http://schemas.openxmlformats.org/drawingml/2006/wordprocessingDrawing" xmlns:w10="urn:schemas-microsoft-com:office:word" xmlns:w="http://schemas.openxmlformats.org/wordprocessingml/2006/main" xmlns:wne="http://schemas.microsoft.com/office/word/2006/wordml">
+  <w:p>
+    <w:pPr>
+      <w:pStyle w:val="Header"/>
+    </w:pPr>
+  </w:p>
+</w:hdr>
+</file>
+
+<file path=word/header2.xml><?xml version="1.0" encoding="utf-8"?>
+<w:hdr xmlns:ve="http://schemas.openxmlformats.org/markup-compatibility/2006" xmlns:o="urn:schemas-microsoft-com:office:office" xmlns:r="http://schemas.openxmlformats.org/officeDocument/2006/relationships" xmlns:m="http://schemas.openxmlformats.org/officeDocument/2006/math" xmlns:v="urn:schemas-microsoft-com:vml" xmlns:wp="http://schemas.openxmlformats.org/drawingml/2006/wordprocessingDrawing" xmlns:w10="urn:schemas-microsoft-com:office:word" xmlns:w="http://schemas.openxmlformats.org/wordprocessingml/2006/main" xmlns:wne="http://schemas.microsoft.com/office/word/2006/wordml">
+  <w:p>
+    <w:pPr>
+      <w:pStyle w:val="Header"/>
+    </w:pPr>
+  </w:p>
+</w:hdr>
+</file>
+
+<file path=word/header3.xml><?xml version="1.0" encoding="utf-8"?>
+<w:hdr xmlns:ve="http://schemas.openxmlformats.org/markup-compatibility/2006" xmlns:o="urn:schemas-microsoft-com:office:office" xmlns:r="http://schemas.openxmlformats.org/officeDocument/2006/relationships" xmlns:m="http://schemas.openxmlformats.org/officeDocument/2006/math" xmlns:v="urn:schemas-microsoft-com:vml" xmlns:wp="http://schemas.openxmlformats.org/drawingml/2006/wordprocessingDrawing" xmlns:w10="urn:schemas-microsoft-com:office:word" xmlns:w="http://schemas.openxmlformats.org/wordprocessingml/2006/main" xmlns:wne="http://schemas.microsoft.com/office/word/2006/wordml">
+  <w:p>
+    <w:pPr>
+      <w:pStyle w:val="Header"/>
+    </w:pPr>
+  </w:p>
+</w:hdr>
 </file>
 
 <file path=word/numbering.xml><?xml version="1.0" encoding="utf-8"?>
@@ -4006,6 +6773,92 @@
     </w:lvl>
   </w:abstractNum>
   <w:abstractNum w:abstractNumId="2">
+    <w:nsid w:val="087C1B40"/>
+    <w:multiLevelType w:val="hybridMultilevel"/>
+    <w:tmpl w:val="3E70D102"/>
+    <w:lvl w:ilvl="0" w:tplc="04090017">
+      <w:start w:val="1"/>
+      <w:numFmt w:val="lowerLetter"/>
+      <w:lvlText w:val="%1)"/>
+      <w:lvlJc w:val="left"/>
+      <w:pPr>
+        <w:ind w:left="3600" w:hanging="360"/>
+      </w:pPr>
+    </w:lvl>
+    <w:lvl w:ilvl="1" w:tplc="04090019" w:tentative="1">
+      <w:start w:val="1"/>
+      <w:numFmt w:val="lowerLetter"/>
+      <w:lvlText w:val="%2."/>
+      <w:lvlJc w:val="left"/>
+      <w:pPr>
+        <w:ind w:left="4320" w:hanging="360"/>
+      </w:pPr>
+    </w:lvl>
+    <w:lvl w:ilvl="2" w:tplc="0409001B" w:tentative="1">
+      <w:start w:val="1"/>
+      <w:numFmt w:val="lowerRoman"/>
+      <w:lvlText w:val="%3."/>
+      <w:lvlJc w:val="right"/>
+      <w:pPr>
+        <w:ind w:left="5040" w:hanging="180"/>
+      </w:pPr>
+    </w:lvl>
+    <w:lvl w:ilvl="3" w:tplc="0409000F" w:tentative="1">
+      <w:start w:val="1"/>
+      <w:numFmt w:val="decimal"/>
+      <w:lvlText w:val="%4."/>
+      <w:lvlJc w:val="left"/>
+      <w:pPr>
+        <w:ind w:left="5760" w:hanging="360"/>
+      </w:pPr>
+    </w:lvl>
+    <w:lvl w:ilvl="4" w:tplc="04090019" w:tentative="1">
+      <w:start w:val="1"/>
+      <w:numFmt w:val="lowerLetter"/>
+      <w:lvlText w:val="%5."/>
+      <w:lvlJc w:val="left"/>
+      <w:pPr>
+        <w:ind w:left="6480" w:hanging="360"/>
+      </w:pPr>
+    </w:lvl>
+    <w:lvl w:ilvl="5" w:tplc="0409001B" w:tentative="1">
+      <w:start w:val="1"/>
+      <w:numFmt w:val="lowerRoman"/>
+      <w:lvlText w:val="%6."/>
+      <w:lvlJc w:val="right"/>
+      <w:pPr>
+        <w:ind w:left="7200" w:hanging="180"/>
+      </w:pPr>
+    </w:lvl>
+    <w:lvl w:ilvl="6" w:tplc="0409000F" w:tentative="1">
+      <w:start w:val="1"/>
+      <w:numFmt w:val="decimal"/>
+      <w:lvlText w:val="%7."/>
+      <w:lvlJc w:val="left"/>
+      <w:pPr>
+        <w:ind w:left="7920" w:hanging="360"/>
+      </w:pPr>
+    </w:lvl>
+    <w:lvl w:ilvl="7" w:tplc="04090019" w:tentative="1">
+      <w:start w:val="1"/>
+      <w:numFmt w:val="lowerLetter"/>
+      <w:lvlText w:val="%8."/>
+      <w:lvlJc w:val="left"/>
+      <w:pPr>
+        <w:ind w:left="8640" w:hanging="360"/>
+      </w:pPr>
+    </w:lvl>
+    <w:lvl w:ilvl="8" w:tplc="0409001B" w:tentative="1">
+      <w:start w:val="1"/>
+      <w:numFmt w:val="lowerRoman"/>
+      <w:lvlText w:val="%9."/>
+      <w:lvlJc w:val="right"/>
+      <w:pPr>
+        <w:ind w:left="9360" w:hanging="180"/>
+      </w:pPr>
+    </w:lvl>
+  </w:abstractNum>
+  <w:abstractNum w:abstractNumId="3">
     <w:nsid w:val="0A022576"/>
     <w:multiLevelType w:val="multilevel"/>
     <w:tmpl w:val="0409001F"/>
@@ -4091,7 +6944,7 @@
       </w:pPr>
     </w:lvl>
   </w:abstractNum>
-  <w:abstractNum w:abstractNumId="3">
+  <w:abstractNum w:abstractNumId="4">
     <w:nsid w:val="0A231DC3"/>
     <w:multiLevelType w:val="hybridMultilevel"/>
     <w:tmpl w:val="E5E047C6"/>
@@ -4177,7 +7030,7 @@
       </w:pPr>
     </w:lvl>
   </w:abstractNum>
-  <w:abstractNum w:abstractNumId="4">
+  <w:abstractNum w:abstractNumId="5">
     <w:nsid w:val="0B131B78"/>
     <w:multiLevelType w:val="hybridMultilevel"/>
     <w:tmpl w:val="1C32FE84"/>
@@ -4290,7 +7143,7 @@
       </w:rPr>
     </w:lvl>
   </w:abstractNum>
-  <w:abstractNum w:abstractNumId="5">
+  <w:abstractNum w:abstractNumId="6">
     <w:nsid w:val="0DE94CAF"/>
     <w:multiLevelType w:val="hybridMultilevel"/>
     <w:tmpl w:val="56044C9A"/>
@@ -4403,7 +7256,93 @@
       </w:rPr>
     </w:lvl>
   </w:abstractNum>
-  <w:abstractNum w:abstractNumId="6">
+  <w:abstractNum w:abstractNumId="7">
+    <w:nsid w:val="1049643D"/>
+    <w:multiLevelType w:val="multilevel"/>
+    <w:tmpl w:val="0409001D"/>
+    <w:lvl w:ilvl="0">
+      <w:start w:val="1"/>
+      <w:numFmt w:val="decimal"/>
+      <w:lvlText w:val="%1)"/>
+      <w:lvlJc w:val="left"/>
+      <w:pPr>
+        <w:ind w:left="360" w:hanging="360"/>
+      </w:pPr>
+    </w:lvl>
+    <w:lvl w:ilvl="1">
+      <w:start w:val="1"/>
+      <w:numFmt w:val="lowerLetter"/>
+      <w:lvlText w:val="%2)"/>
+      <w:lvlJc w:val="left"/>
+      <w:pPr>
+        <w:ind w:left="720" w:hanging="360"/>
+      </w:pPr>
+    </w:lvl>
+    <w:lvl w:ilvl="2">
+      <w:start w:val="1"/>
+      <w:numFmt w:val="lowerRoman"/>
+      <w:lvlText w:val="%3)"/>
+      <w:lvlJc w:val="left"/>
+      <w:pPr>
+        <w:ind w:left="1080" w:hanging="360"/>
+      </w:pPr>
+    </w:lvl>
+    <w:lvl w:ilvl="3">
+      <w:start w:val="1"/>
+      <w:numFmt w:val="decimal"/>
+      <w:lvlText w:val="(%4)"/>
+      <w:lvlJc w:val="left"/>
+      <w:pPr>
+        <w:ind w:left="1440" w:hanging="360"/>
+      </w:pPr>
+    </w:lvl>
+    <w:lvl w:ilvl="4">
+      <w:start w:val="1"/>
+      <w:numFmt w:val="lowerLetter"/>
+      <w:lvlText w:val="(%5)"/>
+      <w:lvlJc w:val="left"/>
+      <w:pPr>
+        <w:ind w:left="1800" w:hanging="360"/>
+      </w:pPr>
+    </w:lvl>
+    <w:lvl w:ilvl="5">
+      <w:start w:val="1"/>
+      <w:numFmt w:val="lowerRoman"/>
+      <w:lvlText w:val="(%6)"/>
+      <w:lvlJc w:val="left"/>
+      <w:pPr>
+        <w:ind w:left="2160" w:hanging="360"/>
+      </w:pPr>
+    </w:lvl>
+    <w:lvl w:ilvl="6">
+      <w:start w:val="1"/>
+      <w:numFmt w:val="decimal"/>
+      <w:lvlText w:val="%7."/>
+      <w:lvlJc w:val="left"/>
+      <w:pPr>
+        <w:ind w:left="2520" w:hanging="360"/>
+      </w:pPr>
+    </w:lvl>
+    <w:lvl w:ilvl="7">
+      <w:start w:val="1"/>
+      <w:numFmt w:val="lowerLetter"/>
+      <w:lvlText w:val="%8."/>
+      <w:lvlJc w:val="left"/>
+      <w:pPr>
+        <w:ind w:left="2880" w:hanging="360"/>
+      </w:pPr>
+    </w:lvl>
+    <w:lvl w:ilvl="8">
+      <w:start w:val="1"/>
+      <w:numFmt w:val="lowerRoman"/>
+      <w:lvlText w:val="%9."/>
+      <w:lvlJc w:val="left"/>
+      <w:pPr>
+        <w:ind w:left="3240" w:hanging="360"/>
+      </w:pPr>
+    </w:lvl>
+  </w:abstractNum>
+  <w:abstractNum w:abstractNumId="8">
     <w:nsid w:val="12CA77D6"/>
     <w:multiLevelType w:val="hybridMultilevel"/>
     <w:tmpl w:val="1B2CA866"/>
@@ -4516,7 +7455,7 @@
       </w:rPr>
     </w:lvl>
   </w:abstractNum>
-  <w:abstractNum w:abstractNumId="7">
+  <w:abstractNum w:abstractNumId="9">
     <w:nsid w:val="15B2728F"/>
     <w:multiLevelType w:val="hybridMultilevel"/>
     <w:tmpl w:val="4E2EA318"/>
@@ -4602,7 +7541,7 @@
       </w:pPr>
     </w:lvl>
   </w:abstractNum>
-  <w:abstractNum w:abstractNumId="8">
+  <w:abstractNum w:abstractNumId="10">
     <w:nsid w:val="16462BB7"/>
     <w:multiLevelType w:val="hybridMultilevel"/>
     <w:tmpl w:val="9F2E5144"/>
@@ -4688,7 +7627,7 @@
       </w:pPr>
     </w:lvl>
   </w:abstractNum>
-  <w:abstractNum w:abstractNumId="9">
+  <w:abstractNum w:abstractNumId="11">
     <w:nsid w:val="16C06C6E"/>
     <w:multiLevelType w:val="hybridMultilevel"/>
     <w:tmpl w:val="19A09310"/>
@@ -4774,7 +7713,7 @@
       </w:pPr>
     </w:lvl>
   </w:abstractNum>
-  <w:abstractNum w:abstractNumId="10">
+  <w:abstractNum w:abstractNumId="12">
     <w:nsid w:val="17135A49"/>
     <w:multiLevelType w:val="hybridMultilevel"/>
     <w:tmpl w:val="CA34C0B8"/>
@@ -4860,7 +7799,7 @@
       </w:pPr>
     </w:lvl>
   </w:abstractNum>
-  <w:abstractNum w:abstractNumId="11">
+  <w:abstractNum w:abstractNumId="13">
     <w:nsid w:val="194F1970"/>
     <w:multiLevelType w:val="hybridMultilevel"/>
     <w:tmpl w:val="42C268C4"/>
@@ -4973,7 +7912,7 @@
       </w:rPr>
     </w:lvl>
   </w:abstractNum>
-  <w:abstractNum w:abstractNumId="12">
+  <w:abstractNum w:abstractNumId="14">
     <w:nsid w:val="1BE72822"/>
     <w:multiLevelType w:val="multilevel"/>
     <w:tmpl w:val="8FC271BE"/>
@@ -5122,7 +8061,7 @@
       </w:rPr>
     </w:lvl>
   </w:abstractNum>
-  <w:abstractNum w:abstractNumId="13">
+  <w:abstractNum w:abstractNumId="15">
     <w:nsid w:val="24F209D0"/>
     <w:multiLevelType w:val="hybridMultilevel"/>
     <w:tmpl w:val="41EA351E"/>
@@ -5208,7 +8147,7 @@
       </w:pPr>
     </w:lvl>
   </w:abstractNum>
-  <w:abstractNum w:abstractNumId="14">
+  <w:abstractNum w:abstractNumId="16">
     <w:nsid w:val="266B081C"/>
     <w:multiLevelType w:val="hybridMultilevel"/>
     <w:tmpl w:val="2E6C3C82"/>
@@ -5321,7 +8260,7 @@
       </w:rPr>
     </w:lvl>
   </w:abstractNum>
-  <w:abstractNum w:abstractNumId="15">
+  <w:abstractNum w:abstractNumId="17">
     <w:nsid w:val="27D676A6"/>
     <w:multiLevelType w:val="hybridMultilevel"/>
     <w:tmpl w:val="1018CEC6"/>
@@ -5407,7 +8346,93 @@
       </w:pPr>
     </w:lvl>
   </w:abstractNum>
-  <w:abstractNum w:abstractNumId="16">
+  <w:abstractNum w:abstractNumId="18">
+    <w:nsid w:val="2D3A45FB"/>
+    <w:multiLevelType w:val="hybridMultilevel"/>
+    <w:tmpl w:val="BAD8A3A0"/>
+    <w:lvl w:ilvl="0" w:tplc="0409000F">
+      <w:start w:val="1"/>
+      <w:numFmt w:val="decimal"/>
+      <w:lvlText w:val="%1."/>
+      <w:lvlJc w:val="left"/>
+      <w:pPr>
+        <w:ind w:left="1440" w:hanging="360"/>
+      </w:pPr>
+    </w:lvl>
+    <w:lvl w:ilvl="1" w:tplc="04090019" w:tentative="1">
+      <w:start w:val="1"/>
+      <w:numFmt w:val="lowerLetter"/>
+      <w:lvlText w:val="%2."/>
+      <w:lvlJc w:val="left"/>
+      <w:pPr>
+        <w:ind w:left="2160" w:hanging="360"/>
+      </w:pPr>
+    </w:lvl>
+    <w:lvl w:ilvl="2" w:tplc="0409001B" w:tentative="1">
+      <w:start w:val="1"/>
+      <w:numFmt w:val="lowerRoman"/>
+      <w:lvlText w:val="%3."/>
+      <w:lvlJc w:val="right"/>
+      <w:pPr>
+        <w:ind w:left="2880" w:hanging="180"/>
+      </w:pPr>
+    </w:lvl>
+    <w:lvl w:ilvl="3" w:tplc="0409000F" w:tentative="1">
+      <w:start w:val="1"/>
+      <w:numFmt w:val="decimal"/>
+      <w:lvlText w:val="%4."/>
+      <w:lvlJc w:val="left"/>
+      <w:pPr>
+        <w:ind w:left="3600" w:hanging="360"/>
+      </w:pPr>
+    </w:lvl>
+    <w:lvl w:ilvl="4" w:tplc="04090019" w:tentative="1">
+      <w:start w:val="1"/>
+      <w:numFmt w:val="lowerLetter"/>
+      <w:lvlText w:val="%5."/>
+      <w:lvlJc w:val="left"/>
+      <w:pPr>
+        <w:ind w:left="4320" w:hanging="360"/>
+      </w:pPr>
+    </w:lvl>
+    <w:lvl w:ilvl="5" w:tplc="0409001B" w:tentative="1">
+      <w:start w:val="1"/>
+      <w:numFmt w:val="lowerRoman"/>
+      <w:lvlText w:val="%6."/>
+      <w:lvlJc w:val="right"/>
+      <w:pPr>
+        <w:ind w:left="5040" w:hanging="180"/>
+      </w:pPr>
+    </w:lvl>
+    <w:lvl w:ilvl="6" w:tplc="0409000F" w:tentative="1">
+      <w:start w:val="1"/>
+      <w:numFmt w:val="decimal"/>
+      <w:lvlText w:val="%7."/>
+      <w:lvlJc w:val="left"/>
+      <w:pPr>
+        <w:ind w:left="5760" w:hanging="360"/>
+      </w:pPr>
+    </w:lvl>
+    <w:lvl w:ilvl="7" w:tplc="04090019" w:tentative="1">
+      <w:start w:val="1"/>
+      <w:numFmt w:val="lowerLetter"/>
+      <w:lvlText w:val="%8."/>
+      <w:lvlJc w:val="left"/>
+      <w:pPr>
+        <w:ind w:left="6480" w:hanging="360"/>
+      </w:pPr>
+    </w:lvl>
+    <w:lvl w:ilvl="8" w:tplc="0409001B" w:tentative="1">
+      <w:start w:val="1"/>
+      <w:numFmt w:val="lowerRoman"/>
+      <w:lvlText w:val="%9."/>
+      <w:lvlJc w:val="right"/>
+      <w:pPr>
+        <w:ind w:left="7200" w:hanging="180"/>
+      </w:pPr>
+    </w:lvl>
+  </w:abstractNum>
+  <w:abstractNum w:abstractNumId="19">
     <w:nsid w:val="2E327DC8"/>
     <w:multiLevelType w:val="hybridMultilevel"/>
     <w:tmpl w:val="8430B3D2"/>
@@ -5493,7 +8518,7 @@
       </w:pPr>
     </w:lvl>
   </w:abstractNum>
-  <w:abstractNum w:abstractNumId="17">
+  <w:abstractNum w:abstractNumId="20">
     <w:nsid w:val="2EA07CB5"/>
     <w:multiLevelType w:val="hybridMultilevel"/>
     <w:tmpl w:val="1FB23F28"/>
@@ -5579,7 +8604,7 @@
       </w:pPr>
     </w:lvl>
   </w:abstractNum>
-  <w:abstractNum w:abstractNumId="18">
+  <w:abstractNum w:abstractNumId="21">
     <w:nsid w:val="369B12E6"/>
     <w:multiLevelType w:val="hybridMultilevel"/>
     <w:tmpl w:val="511056C8"/>
@@ -5692,7 +8717,7 @@
       </w:rPr>
     </w:lvl>
   </w:abstractNum>
-  <w:abstractNum w:abstractNumId="19">
+  <w:abstractNum w:abstractNumId="22">
     <w:nsid w:val="3A062A42"/>
     <w:multiLevelType w:val="multilevel"/>
     <w:tmpl w:val="0409001F"/>
@@ -5778,7 +8803,120 @@
       </w:pPr>
     </w:lvl>
   </w:abstractNum>
-  <w:abstractNum w:abstractNumId="20">
+  <w:abstractNum w:abstractNumId="23">
+    <w:nsid w:val="3AC43F35"/>
+    <w:multiLevelType w:val="hybridMultilevel"/>
+    <w:tmpl w:val="092AF3FE"/>
+    <w:lvl w:ilvl="0" w:tplc="04090001">
+      <w:start w:val="1"/>
+      <w:numFmt w:val="bullet"/>
+      <w:lvlText w:val=""/>
+      <w:lvlJc w:val="left"/>
+      <w:pPr>
+        <w:ind w:left="1800" w:hanging="360"/>
+      </w:pPr>
+      <w:rPr>
+        <w:rFonts w:ascii="Symbol" w:hAnsi="Symbol" w:hint="default"/>
+      </w:rPr>
+    </w:lvl>
+    <w:lvl w:ilvl="1" w:tplc="04090003" w:tentative="1">
+      <w:start w:val="1"/>
+      <w:numFmt w:val="bullet"/>
+      <w:lvlText w:val="o"/>
+      <w:lvlJc w:val="left"/>
+      <w:pPr>
+        <w:ind w:left="2520" w:hanging="360"/>
+      </w:pPr>
+      <w:rPr>
+        <w:rFonts w:ascii="Courier New" w:hAnsi="Courier New" w:cs="Courier New" w:hint="default"/>
+      </w:rPr>
+    </w:lvl>
+    <w:lvl w:ilvl="2" w:tplc="04090005" w:tentative="1">
+      <w:start w:val="1"/>
+      <w:numFmt w:val="bullet"/>
+      <w:lvlText w:val=""/>
+      <w:lvlJc w:val="left"/>
+      <w:pPr>
+        <w:ind w:left="3240" w:hanging="360"/>
+      </w:pPr>
+      <w:rPr>
+        <w:rFonts w:ascii="Wingdings" w:hAnsi="Wingdings" w:hint="default"/>
+      </w:rPr>
+    </w:lvl>
+    <w:lvl w:ilvl="3" w:tplc="04090001" w:tentative="1">
+      <w:start w:val="1"/>
+      <w:numFmt w:val="bullet"/>
+      <w:lvlText w:val=""/>
+      <w:lvlJc w:val="left"/>
+      <w:pPr>
+        <w:ind w:left="3960" w:hanging="360"/>
+      </w:pPr>
+      <w:rPr>
+        <w:rFonts w:ascii="Symbol" w:hAnsi="Symbol" w:hint="default"/>
+      </w:rPr>
+    </w:lvl>
+    <w:lvl w:ilvl="4" w:tplc="04090003" w:tentative="1">
+      <w:start w:val="1"/>
+      <w:numFmt w:val="bullet"/>
+      <w:lvlText w:val="o"/>
+      <w:lvlJc w:val="left"/>
+      <w:pPr>
+        <w:ind w:left="4680" w:hanging="360"/>
+      </w:pPr>
+      <w:rPr>
+        <w:rFonts w:ascii="Courier New" w:hAnsi="Courier New" w:cs="Courier New" w:hint="default"/>
+      </w:rPr>
+    </w:lvl>
+    <w:lvl w:ilvl="5" w:tplc="04090005" w:tentative="1">
+      <w:start w:val="1"/>
+      <w:numFmt w:val="bullet"/>
+      <w:lvlText w:val=""/>
+      <w:lvlJc w:val="left"/>
+      <w:pPr>
+        <w:ind w:left="5400" w:hanging="360"/>
+      </w:pPr>
+      <w:rPr>
+        <w:rFonts w:ascii="Wingdings" w:hAnsi="Wingdings" w:hint="default"/>
+      </w:rPr>
+    </w:lvl>
+    <w:lvl w:ilvl="6" w:tplc="04090001" w:tentative="1">
+      <w:start w:val="1"/>
+      <w:numFmt w:val="bullet"/>
+      <w:lvlText w:val=""/>
+      <w:lvlJc w:val="left"/>
+      <w:pPr>
+        <w:ind w:left="6120" w:hanging="360"/>
+      </w:pPr>
+      <w:rPr>
+        <w:rFonts w:ascii="Symbol" w:hAnsi="Symbol" w:hint="default"/>
+      </w:rPr>
+    </w:lvl>
+    <w:lvl w:ilvl="7" w:tplc="04090003" w:tentative="1">
+      <w:start w:val="1"/>
+      <w:numFmt w:val="bullet"/>
+      <w:lvlText w:val="o"/>
+      <w:lvlJc w:val="left"/>
+      <w:pPr>
+        <w:ind w:left="6840" w:hanging="360"/>
+      </w:pPr>
+      <w:rPr>
+        <w:rFonts w:ascii="Courier New" w:hAnsi="Courier New" w:cs="Courier New" w:hint="default"/>
+      </w:rPr>
+    </w:lvl>
+    <w:lvl w:ilvl="8" w:tplc="04090005" w:tentative="1">
+      <w:start w:val="1"/>
+      <w:numFmt w:val="bullet"/>
+      <w:lvlText w:val=""/>
+      <w:lvlJc w:val="left"/>
+      <w:pPr>
+        <w:ind w:left="7560" w:hanging="360"/>
+      </w:pPr>
+      <w:rPr>
+        <w:rFonts w:ascii="Wingdings" w:hAnsi="Wingdings" w:hint="default"/>
+      </w:rPr>
+    </w:lvl>
+  </w:abstractNum>
+  <w:abstractNum w:abstractNumId="24">
     <w:nsid w:val="3BC52D18"/>
     <w:multiLevelType w:val="multilevel"/>
     <w:tmpl w:val="445869CC"/>
@@ -5927,7 +9065,7 @@
       </w:rPr>
     </w:lvl>
   </w:abstractNum>
-  <w:abstractNum w:abstractNumId="21">
+  <w:abstractNum w:abstractNumId="25">
     <w:nsid w:val="4ABD7FB5"/>
     <w:multiLevelType w:val="hybridMultilevel"/>
     <w:tmpl w:val="0B72683C"/>
@@ -6013,7 +9151,7 @@
       </w:pPr>
     </w:lvl>
   </w:abstractNum>
-  <w:abstractNum w:abstractNumId="22">
+  <w:abstractNum w:abstractNumId="26">
     <w:nsid w:val="4DB44795"/>
     <w:multiLevelType w:val="hybridMultilevel"/>
     <w:tmpl w:val="CC28C76C"/>
@@ -6126,7 +9264,7 @@
       </w:rPr>
     </w:lvl>
   </w:abstractNum>
-  <w:abstractNum w:abstractNumId="23">
+  <w:abstractNum w:abstractNumId="27">
     <w:nsid w:val="51A15379"/>
     <w:multiLevelType w:val="hybridMultilevel"/>
     <w:tmpl w:val="0832E952"/>
@@ -6239,7 +9377,7 @@
       </w:rPr>
     </w:lvl>
   </w:abstractNum>
-  <w:abstractNum w:abstractNumId="24">
+  <w:abstractNum w:abstractNumId="28">
     <w:nsid w:val="537D20E6"/>
     <w:multiLevelType w:val="hybridMultilevel"/>
     <w:tmpl w:val="7CBE22FE"/>
@@ -6325,7 +9463,7 @@
       </w:pPr>
     </w:lvl>
   </w:abstractNum>
-  <w:abstractNum w:abstractNumId="25">
+  <w:abstractNum w:abstractNumId="29">
     <w:nsid w:val="53C3283E"/>
     <w:multiLevelType w:val="hybridMultilevel"/>
     <w:tmpl w:val="1AD849A4"/>
@@ -6438,10 +9576,10 @@
       </w:rPr>
     </w:lvl>
   </w:abstractNum>
-  <w:abstractNum w:abstractNumId="26">
+  <w:abstractNum w:abstractNumId="30">
     <w:nsid w:val="55D3378F"/>
     <w:multiLevelType w:val="hybridMultilevel"/>
-    <w:tmpl w:val="9DB4B460"/>
+    <w:tmpl w:val="44807580"/>
     <w:lvl w:ilvl="0" w:tplc="04090013">
       <w:start w:val="1"/>
       <w:numFmt w:val="upperRoman"/>
@@ -6524,7 +9662,206 @@
       </w:pPr>
     </w:lvl>
   </w:abstractNum>
-  <w:abstractNum w:abstractNumId="27">
+  <w:abstractNum w:abstractNumId="31">
+    <w:nsid w:val="57CB410B"/>
+    <w:multiLevelType w:val="hybridMultilevel"/>
+    <w:tmpl w:val="00262B16"/>
+    <w:lvl w:ilvl="0" w:tplc="04090001">
+      <w:start w:val="1"/>
+      <w:numFmt w:val="bullet"/>
+      <w:lvlText w:val=""/>
+      <w:lvlJc w:val="left"/>
+      <w:pPr>
+        <w:ind w:left="1440" w:hanging="360"/>
+      </w:pPr>
+      <w:rPr>
+        <w:rFonts w:ascii="Symbol" w:hAnsi="Symbol" w:hint="default"/>
+      </w:rPr>
+    </w:lvl>
+    <w:lvl w:ilvl="1" w:tplc="04090003" w:tentative="1">
+      <w:start w:val="1"/>
+      <w:numFmt w:val="bullet"/>
+      <w:lvlText w:val="o"/>
+      <w:lvlJc w:val="left"/>
+      <w:pPr>
+        <w:ind w:left="2160" w:hanging="360"/>
+      </w:pPr>
+      <w:rPr>
+        <w:rFonts w:ascii="Courier New" w:hAnsi="Courier New" w:cs="Courier New" w:hint="default"/>
+      </w:rPr>
+    </w:lvl>
+    <w:lvl w:ilvl="2" w:tplc="04090005" w:tentative="1">
+      <w:start w:val="1"/>
+      <w:numFmt w:val="bullet"/>
+      <w:lvlText w:val=""/>
+      <w:lvlJc w:val="left"/>
+      <w:pPr>
+        <w:ind w:left="2880" w:hanging="360"/>
+      </w:pPr>
+      <w:rPr>
+        <w:rFonts w:ascii="Wingdings" w:hAnsi="Wingdings" w:hint="default"/>
+      </w:rPr>
+    </w:lvl>
+    <w:lvl w:ilvl="3" w:tplc="04090001" w:tentative="1">
+      <w:start w:val="1"/>
+      <w:numFmt w:val="bullet"/>
+      <w:lvlText w:val=""/>
+      <w:lvlJc w:val="left"/>
+      <w:pPr>
+        <w:ind w:left="3600" w:hanging="360"/>
+      </w:pPr>
+      <w:rPr>
+        <w:rFonts w:ascii="Symbol" w:hAnsi="Symbol" w:hint="default"/>
+      </w:rPr>
+    </w:lvl>
+    <w:lvl w:ilvl="4" w:tplc="04090003" w:tentative="1">
+      <w:start w:val="1"/>
+      <w:numFmt w:val="bullet"/>
+      <w:lvlText w:val="o"/>
+      <w:lvlJc w:val="left"/>
+      <w:pPr>
+        <w:ind w:left="4320" w:hanging="360"/>
+      </w:pPr>
+      <w:rPr>
+        <w:rFonts w:ascii="Courier New" w:hAnsi="Courier New" w:cs="Courier New" w:hint="default"/>
+      </w:rPr>
+    </w:lvl>
+    <w:lvl w:ilvl="5" w:tplc="04090005" w:tentative="1">
+      <w:start w:val="1"/>
+      <w:numFmt w:val="bullet"/>
+      <w:lvlText w:val=""/>
+      <w:lvlJc w:val="left"/>
+      <w:pPr>
+        <w:ind w:left="5040" w:hanging="360"/>
+      </w:pPr>
+      <w:rPr>
+        <w:rFonts w:ascii="Wingdings" w:hAnsi="Wingdings" w:hint="default"/>
+      </w:rPr>
+    </w:lvl>
+    <w:lvl w:ilvl="6" w:tplc="04090001" w:tentative="1">
+      <w:start w:val="1"/>
+      <w:numFmt w:val="bullet"/>
+      <w:lvlText w:val=""/>
+      <w:lvlJc w:val="left"/>
+      <w:pPr>
+        <w:ind w:left="5760" w:hanging="360"/>
+      </w:pPr>
+      <w:rPr>
+        <w:rFonts w:ascii="Symbol" w:hAnsi="Symbol" w:hint="default"/>
+      </w:rPr>
+    </w:lvl>
+    <w:lvl w:ilvl="7" w:tplc="04090003" w:tentative="1">
+      <w:start w:val="1"/>
+      <w:numFmt w:val="bullet"/>
+      <w:lvlText w:val="o"/>
+      <w:lvlJc w:val="left"/>
+      <w:pPr>
+        <w:ind w:left="6480" w:hanging="360"/>
+      </w:pPr>
+      <w:rPr>
+        <w:rFonts w:ascii="Courier New" w:hAnsi="Courier New" w:cs="Courier New" w:hint="default"/>
+      </w:rPr>
+    </w:lvl>
+    <w:lvl w:ilvl="8" w:tplc="04090005" w:tentative="1">
+      <w:start w:val="1"/>
+      <w:numFmt w:val="bullet"/>
+      <w:lvlText w:val=""/>
+      <w:lvlJc w:val="left"/>
+      <w:pPr>
+        <w:ind w:left="7200" w:hanging="360"/>
+      </w:pPr>
+      <w:rPr>
+        <w:rFonts w:ascii="Wingdings" w:hAnsi="Wingdings" w:hint="default"/>
+      </w:rPr>
+    </w:lvl>
+  </w:abstractNum>
+  <w:abstractNum w:abstractNumId="32">
+    <w:nsid w:val="5C66795C"/>
+    <w:multiLevelType w:val="hybridMultilevel"/>
+    <w:tmpl w:val="D22ED12A"/>
+    <w:lvl w:ilvl="0" w:tplc="04090011">
+      <w:start w:val="1"/>
+      <w:numFmt w:val="decimal"/>
+      <w:lvlText w:val="%1)"/>
+      <w:lvlJc w:val="left"/>
+      <w:pPr>
+        <w:ind w:left="2160" w:hanging="360"/>
+      </w:pPr>
+    </w:lvl>
+    <w:lvl w:ilvl="1" w:tplc="04090019" w:tentative="1">
+      <w:start w:val="1"/>
+      <w:numFmt w:val="lowerLetter"/>
+      <w:lvlText w:val="%2."/>
+      <w:lvlJc w:val="left"/>
+      <w:pPr>
+        <w:ind w:left="2880" w:hanging="360"/>
+      </w:pPr>
+    </w:lvl>
+    <w:lvl w:ilvl="2" w:tplc="0409001B" w:tentative="1">
+      <w:start w:val="1"/>
+      <w:numFmt w:val="lowerRoman"/>
+      <w:lvlText w:val="%3."/>
+      <w:lvlJc w:val="right"/>
+      <w:pPr>
+        <w:ind w:left="3600" w:hanging="180"/>
+      </w:pPr>
+    </w:lvl>
+    <w:lvl w:ilvl="3" w:tplc="0409000F" w:tentative="1">
+      <w:start w:val="1"/>
+      <w:numFmt w:val="decimal"/>
+      <w:lvlText w:val="%4."/>
+      <w:lvlJc w:val="left"/>
+      <w:pPr>
+        <w:ind w:left="4320" w:hanging="360"/>
+      </w:pPr>
+    </w:lvl>
+    <w:lvl w:ilvl="4" w:tplc="04090019" w:tentative="1">
+      <w:start w:val="1"/>
+      <w:numFmt w:val="lowerLetter"/>
+      <w:lvlText w:val="%5."/>
+      <w:lvlJc w:val="left"/>
+      <w:pPr>
+        <w:ind w:left="5040" w:hanging="360"/>
+      </w:pPr>
+    </w:lvl>
+    <w:lvl w:ilvl="5" w:tplc="0409001B" w:tentative="1">
+      <w:start w:val="1"/>
+      <w:numFmt w:val="lowerRoman"/>
+      <w:lvlText w:val="%6."/>
+      <w:lvlJc w:val="right"/>
+      <w:pPr>
+        <w:ind w:left="5760" w:hanging="180"/>
+      </w:pPr>
+    </w:lvl>
+    <w:lvl w:ilvl="6" w:tplc="0409000F" w:tentative="1">
+      <w:start w:val="1"/>
+      <w:numFmt w:val="decimal"/>
+      <w:lvlText w:val="%7."/>
+      <w:lvlJc w:val="left"/>
+      <w:pPr>
+        <w:ind w:left="6480" w:hanging="360"/>
+      </w:pPr>
+    </w:lvl>
+    <w:lvl w:ilvl="7" w:tplc="04090019" w:tentative="1">
+      <w:start w:val="1"/>
+      <w:numFmt w:val="lowerLetter"/>
+      <w:lvlText w:val="%8."/>
+      <w:lvlJc w:val="left"/>
+      <w:pPr>
+        <w:ind w:left="7200" w:hanging="360"/>
+      </w:pPr>
+    </w:lvl>
+    <w:lvl w:ilvl="8" w:tplc="0409001B" w:tentative="1">
+      <w:start w:val="1"/>
+      <w:numFmt w:val="lowerRoman"/>
+      <w:lvlText w:val="%9."/>
+      <w:lvlJc w:val="right"/>
+      <w:pPr>
+        <w:ind w:left="7920" w:hanging="180"/>
+      </w:pPr>
+    </w:lvl>
+  </w:abstractNum>
+  <w:abstractNum w:abstractNumId="33">
     <w:nsid w:val="60223322"/>
     <w:multiLevelType w:val="hybridMultilevel"/>
     <w:tmpl w:val="A91E8F9E"/>
@@ -6637,7 +9974,120 @@
       </w:rPr>
     </w:lvl>
   </w:abstractNum>
-  <w:abstractNum w:abstractNumId="28">
+  <w:abstractNum w:abstractNumId="34">
+    <w:nsid w:val="60F25E0B"/>
+    <w:multiLevelType w:val="hybridMultilevel"/>
+    <w:tmpl w:val="1B8C4AE4"/>
+    <w:lvl w:ilvl="0" w:tplc="04090001">
+      <w:start w:val="1"/>
+      <w:numFmt w:val="bullet"/>
+      <w:lvlText w:val=""/>
+      <w:lvlJc w:val="left"/>
+      <w:pPr>
+        <w:ind w:left="1800" w:hanging="360"/>
+      </w:pPr>
+      <w:rPr>
+        <w:rFonts w:ascii="Symbol" w:hAnsi="Symbol" w:hint="default"/>
+      </w:rPr>
+    </w:lvl>
+    <w:lvl w:ilvl="1" w:tplc="04090003" w:tentative="1">
+      <w:start w:val="1"/>
+      <w:numFmt w:val="bullet"/>
+      <w:lvlText w:val="o"/>
+      <w:lvlJc w:val="left"/>
+      <w:pPr>
+        <w:ind w:left="2520" w:hanging="360"/>
+      </w:pPr>
+      <w:rPr>
+        <w:rFonts w:ascii="Courier New" w:hAnsi="Courier New" w:cs="Courier New" w:hint="default"/>
+      </w:rPr>
+    </w:lvl>
+    <w:lvl w:ilvl="2" w:tplc="04090005" w:tentative="1">
+      <w:start w:val="1"/>
+      <w:numFmt w:val="bullet"/>
+      <w:lvlText w:val=""/>
+      <w:lvlJc w:val="left"/>
+      <w:pPr>
+        <w:ind w:left="3240" w:hanging="360"/>
+      </w:pPr>
+      <w:rPr>
+        <w:rFonts w:ascii="Wingdings" w:hAnsi="Wingdings" w:hint="default"/>
+      </w:rPr>
+    </w:lvl>
+    <w:lvl w:ilvl="3" w:tplc="04090001" w:tentative="1">
+      <w:start w:val="1"/>
+      <w:numFmt w:val="bullet"/>
+      <w:lvlText w:val=""/>
+      <w:lvlJc w:val="left"/>
+      <w:pPr>
+        <w:ind w:left="3960" w:hanging="360"/>
+      </w:pPr>
+      <w:rPr>
+        <w:rFonts w:ascii="Symbol" w:hAnsi="Symbol" w:hint="default"/>
+      </w:rPr>
+    </w:lvl>
+    <w:lvl w:ilvl="4" w:tplc="04090003" w:tentative="1">
+      <w:start w:val="1"/>
+      <w:numFmt w:val="bullet"/>
+      <w:lvlText w:val="o"/>
+      <w:lvlJc w:val="left"/>
+      <w:pPr>
+        <w:ind w:left="4680" w:hanging="360"/>
+      </w:pPr>
+      <w:rPr>
+        <w:rFonts w:ascii="Courier New" w:hAnsi="Courier New" w:cs="Courier New" w:hint="default"/>
+      </w:rPr>
+    </w:lvl>
+    <w:lvl w:ilvl="5" w:tplc="04090005" w:tentative="1">
+      <w:start w:val="1"/>
+      <w:numFmt w:val="bullet"/>
+      <w:lvlText w:val=""/>
+      <w:lvlJc w:val="left"/>
+      <w:pPr>
+        <w:ind w:left="5400" w:hanging="360"/>
+      </w:pPr>
+      <w:rPr>
+        <w:rFonts w:ascii="Wingdings" w:hAnsi="Wingdings" w:hint="default"/>
+      </w:rPr>
+    </w:lvl>
+    <w:lvl w:ilvl="6" w:tplc="04090001" w:tentative="1">
+      <w:start w:val="1"/>
+      <w:numFmt w:val="bullet"/>
+      <w:lvlText w:val=""/>
+      <w:lvlJc w:val="left"/>
+      <w:pPr>
+        <w:ind w:left="6120" w:hanging="360"/>
+      </w:pPr>
+      <w:rPr>
+        <w:rFonts w:ascii="Symbol" w:hAnsi="Symbol" w:hint="default"/>
+      </w:rPr>
+    </w:lvl>
+    <w:lvl w:ilvl="7" w:tplc="04090003" w:tentative="1">
+      <w:start w:val="1"/>
+      <w:numFmt w:val="bullet"/>
+      <w:lvlText w:val="o"/>
+      <w:lvlJc w:val="left"/>
+      <w:pPr>
+        <w:ind w:left="6840" w:hanging="360"/>
+      </w:pPr>
+      <w:rPr>
+        <w:rFonts w:ascii="Courier New" w:hAnsi="Courier New" w:cs="Courier New" w:hint="default"/>
+      </w:rPr>
+    </w:lvl>
+    <w:lvl w:ilvl="8" w:tplc="04090005" w:tentative="1">
+      <w:start w:val="1"/>
+      <w:numFmt w:val="bullet"/>
+      <w:lvlText w:val=""/>
+      <w:lvlJc w:val="left"/>
+      <w:pPr>
+        <w:ind w:left="7560" w:hanging="360"/>
+      </w:pPr>
+      <w:rPr>
+        <w:rFonts w:ascii="Wingdings" w:hAnsi="Wingdings" w:hint="default"/>
+      </w:rPr>
+    </w:lvl>
+  </w:abstractNum>
+  <w:abstractNum w:abstractNumId="35">
     <w:nsid w:val="66C2628A"/>
     <w:multiLevelType w:val="hybridMultilevel"/>
     <w:tmpl w:val="0660FE3C"/>
@@ -6723,7 +10173,7 @@
       </w:pPr>
     </w:lvl>
   </w:abstractNum>
-  <w:abstractNum w:abstractNumId="29">
+  <w:abstractNum w:abstractNumId="36">
     <w:nsid w:val="69A36C12"/>
     <w:multiLevelType w:val="hybridMultilevel"/>
     <w:tmpl w:val="68C860F6"/>
@@ -6836,7 +10286,120 @@
       </w:rPr>
     </w:lvl>
   </w:abstractNum>
-  <w:abstractNum w:abstractNumId="30">
+  <w:abstractNum w:abstractNumId="37">
+    <w:nsid w:val="6B323981"/>
+    <w:multiLevelType w:val="hybridMultilevel"/>
+    <w:tmpl w:val="91ACE9C2"/>
+    <w:lvl w:ilvl="0" w:tplc="04090001">
+      <w:start w:val="1"/>
+      <w:numFmt w:val="bullet"/>
+      <w:lvlText w:val=""/>
+      <w:lvlJc w:val="left"/>
+      <w:pPr>
+        <w:ind w:left="720" w:hanging="360"/>
+      </w:pPr>
+      <w:rPr>
+        <w:rFonts w:ascii="Symbol" w:hAnsi="Symbol" w:hint="default"/>
+      </w:rPr>
+    </w:lvl>
+    <w:lvl w:ilvl="1" w:tplc="04090003" w:tentative="1">
+      <w:start w:val="1"/>
+      <w:numFmt w:val="bullet"/>
+      <w:lvlText w:val="o"/>
+      <w:lvlJc w:val="left"/>
+      <w:pPr>
+        <w:ind w:left="1440" w:hanging="360"/>
+      </w:pPr>
+      <w:rPr>
+        <w:rFonts w:ascii="Courier New" w:hAnsi="Courier New" w:cs="Courier New" w:hint="default"/>
+      </w:rPr>
+    </w:lvl>
+    <w:lvl w:ilvl="2" w:tplc="04090005" w:tentative="1">
+      <w:start w:val="1"/>
+      <w:numFmt w:val="bullet"/>
+      <w:lvlText w:val=""/>
+      <w:lvlJc w:val="left"/>
+      <w:pPr>
+        <w:ind w:left="2160" w:hanging="360"/>
+      </w:pPr>
+      <w:rPr>
+        <w:rFonts w:ascii="Wingdings" w:hAnsi="Wingdings" w:hint="default"/>
+      </w:rPr>
+    </w:lvl>
+    <w:lvl w:ilvl="3" w:tplc="04090001" w:tentative="1">
+      <w:start w:val="1"/>
+      <w:numFmt w:val="bullet"/>
+      <w:lvlText w:val=""/>
+      <w:lvlJc w:val="left"/>
+      <w:pPr>
+        <w:ind w:left="2880" w:hanging="360"/>
+      </w:pPr>
+      <w:rPr>
+        <w:rFonts w:ascii="Symbol" w:hAnsi="Symbol" w:hint="default"/>
+      </w:rPr>
+    </w:lvl>
+    <w:lvl w:ilvl="4" w:tplc="04090003" w:tentative="1">
+      <w:start w:val="1"/>
+      <w:numFmt w:val="bullet"/>
+      <w:lvlText w:val="o"/>
+      <w:lvlJc w:val="left"/>
+      <w:pPr>
+        <w:ind w:left="3600" w:hanging="360"/>
+      </w:pPr>
+      <w:rPr>
+        <w:rFonts w:ascii="Courier New" w:hAnsi="Courier New" w:cs="Courier New" w:hint="default"/>
+      </w:rPr>
+    </w:lvl>
+    <w:lvl w:ilvl="5" w:tplc="04090005" w:tentative="1">
+      <w:start w:val="1"/>
+      <w:numFmt w:val="bullet"/>
+      <w:lvlText w:val=""/>
+      <w:lvlJc w:val="left"/>
+      <w:pPr>
+        <w:ind w:left="4320" w:hanging="360"/>
+      </w:pPr>
+      <w:rPr>
+        <w:rFonts w:ascii="Wingdings" w:hAnsi="Wingdings" w:hint="default"/>
+      </w:rPr>
+    </w:lvl>
+    <w:lvl w:ilvl="6" w:tplc="04090001" w:tentative="1">
+      <w:start w:val="1"/>
+      <w:numFmt w:val="bullet"/>
+      <w:lvlText w:val=""/>
+      <w:lvlJc w:val="left"/>
+      <w:pPr>
+        <w:ind w:left="5040" w:hanging="360"/>
+      </w:pPr>
+      <w:rPr>
+        <w:rFonts w:ascii="Symbol" w:hAnsi="Symbol" w:hint="default"/>
+      </w:rPr>
+    </w:lvl>
+    <w:lvl w:ilvl="7" w:tplc="04090003" w:tentative="1">
+      <w:start w:val="1"/>
+      <w:numFmt w:val="bullet"/>
+      <w:lvlText w:val="o"/>
+      <w:lvlJc w:val="left"/>
+      <w:pPr>
+        <w:ind w:left="5760" w:hanging="360"/>
+      </w:pPr>
+      <w:rPr>
+        <w:rFonts w:ascii="Courier New" w:hAnsi="Courier New" w:cs="Courier New" w:hint="default"/>
+      </w:rPr>
+    </w:lvl>
+    <w:lvl w:ilvl="8" w:tplc="04090005" w:tentative="1">
+      <w:start w:val="1"/>
+      <w:numFmt w:val="bullet"/>
+      <w:lvlText w:val=""/>
+      <w:lvlJc w:val="left"/>
+      <w:pPr>
+        <w:ind w:left="6480" w:hanging="360"/>
+      </w:pPr>
+      <w:rPr>
+        <w:rFonts w:ascii="Wingdings" w:hAnsi="Wingdings" w:hint="default"/>
+      </w:rPr>
+    </w:lvl>
+  </w:abstractNum>
+  <w:abstractNum w:abstractNumId="38">
     <w:nsid w:val="71022253"/>
     <w:multiLevelType w:val="hybridMultilevel"/>
     <w:tmpl w:val="EA9C2194"/>
@@ -6922,7 +10485,7 @@
       </w:pPr>
     </w:lvl>
   </w:abstractNum>
-  <w:abstractNum w:abstractNumId="31">
+  <w:abstractNum w:abstractNumId="39">
     <w:nsid w:val="71E9431B"/>
     <w:multiLevelType w:val="hybridMultilevel"/>
     <w:tmpl w:val="6FCEAA72"/>
@@ -7008,7 +10571,7 @@
       </w:pPr>
     </w:lvl>
   </w:abstractNum>
-  <w:abstractNum w:abstractNumId="32">
+  <w:abstractNum w:abstractNumId="40">
     <w:nsid w:val="7459563D"/>
     <w:multiLevelType w:val="hybridMultilevel"/>
     <w:tmpl w:val="229E65E0"/>
@@ -7094,7 +10657,7 @@
       </w:pPr>
     </w:lvl>
   </w:abstractNum>
-  <w:abstractNum w:abstractNumId="33">
+  <w:abstractNum w:abstractNumId="41">
     <w:nsid w:val="785E01A6"/>
     <w:multiLevelType w:val="multilevel"/>
     <w:tmpl w:val="D24C4D1C"/>
@@ -7243,7 +10806,7 @@
       </w:rPr>
     </w:lvl>
   </w:abstractNum>
-  <w:abstractNum w:abstractNumId="34">
+  <w:abstractNum w:abstractNumId="42">
     <w:nsid w:val="78CA25AA"/>
     <w:multiLevelType w:val="hybridMultilevel"/>
     <w:tmpl w:val="29D2D732"/>
@@ -7329,7 +10892,7 @@
       </w:pPr>
     </w:lvl>
   </w:abstractNum>
-  <w:abstractNum w:abstractNumId="35">
+  <w:abstractNum w:abstractNumId="43">
     <w:nsid w:val="78CE4665"/>
     <w:multiLevelType w:val="hybridMultilevel"/>
     <w:tmpl w:val="6AF483DC"/>
@@ -7416,112 +10979,136 @@
     </w:lvl>
   </w:abstractNum>
   <w:num w:numId="1">
-    <w:abstractNumId w:val="26"/>
+    <w:abstractNumId w:val="30"/>
   </w:num>
   <w:num w:numId="2">
-    <w:abstractNumId w:val="2"/>
+    <w:abstractNumId w:val="3"/>
   </w:num>
   <w:num w:numId="3">
-    <w:abstractNumId w:val="19"/>
+    <w:abstractNumId w:val="22"/>
   </w:num>
   <w:num w:numId="4">
-    <w:abstractNumId w:val="32"/>
+    <w:abstractNumId w:val="40"/>
   </w:num>
   <w:num w:numId="5">
+    <w:abstractNumId w:val="17"/>
+  </w:num>
+  <w:num w:numId="6">
+    <w:abstractNumId w:val="9"/>
+  </w:num>
+  <w:num w:numId="7">
+    <w:abstractNumId w:val="39"/>
+  </w:num>
+  <w:num w:numId="8">
     <w:abstractNumId w:val="15"/>
   </w:num>
-  <w:num w:numId="6">
-    <w:abstractNumId w:val="7"/>
-  </w:num>
-  <w:num w:numId="7">
-    <w:abstractNumId w:val="31"/>
-  </w:num>
-  <w:num w:numId="8">
-    <w:abstractNumId w:val="13"/>
-  </w:num>
   <w:num w:numId="9">
-    <w:abstractNumId w:val="8"/>
+    <w:abstractNumId w:val="10"/>
   </w:num>
   <w:num w:numId="10">
-    <w:abstractNumId w:val="21"/>
+    <w:abstractNumId w:val="25"/>
   </w:num>
   <w:num w:numId="11">
     <w:abstractNumId w:val="0"/>
   </w:num>
   <w:num w:numId="12">
+    <w:abstractNumId w:val="28"/>
+  </w:num>
+  <w:num w:numId="13">
+    <w:abstractNumId w:val="42"/>
+  </w:num>
+  <w:num w:numId="14">
+    <w:abstractNumId w:val="35"/>
+  </w:num>
+  <w:num w:numId="15">
+    <w:abstractNumId w:val="36"/>
+  </w:num>
+  <w:num w:numId="16">
+    <w:abstractNumId w:val="33"/>
+  </w:num>
+  <w:num w:numId="17">
+    <w:abstractNumId w:val="8"/>
+  </w:num>
+  <w:num w:numId="18">
+    <w:abstractNumId w:val="19"/>
+  </w:num>
+  <w:num w:numId="19">
+    <w:abstractNumId w:val="11"/>
+  </w:num>
+  <w:num w:numId="20">
+    <w:abstractNumId w:val="4"/>
+  </w:num>
+  <w:num w:numId="21">
+    <w:abstractNumId w:val="43"/>
+  </w:num>
+  <w:num w:numId="22">
+    <w:abstractNumId w:val="38"/>
+  </w:num>
+  <w:num w:numId="23">
+    <w:abstractNumId w:val="41"/>
+  </w:num>
+  <w:num w:numId="24">
+    <w:abstractNumId w:val="5"/>
+  </w:num>
+  <w:num w:numId="25">
+    <w:abstractNumId w:val="27"/>
+  </w:num>
+  <w:num w:numId="26">
+    <w:abstractNumId w:val="29"/>
+  </w:num>
+  <w:num w:numId="27">
+    <w:abstractNumId w:val="14"/>
+  </w:num>
+  <w:num w:numId="28">
+    <w:abstractNumId w:val="26"/>
+  </w:num>
+  <w:num w:numId="29">
+    <w:abstractNumId w:val="6"/>
+  </w:num>
+  <w:num w:numId="30">
     <w:abstractNumId w:val="24"/>
   </w:num>
-  <w:num w:numId="13">
-    <w:abstractNumId w:val="34"/>
-  </w:num>
-  <w:num w:numId="14">
-    <w:abstractNumId w:val="28"/>
-  </w:num>
-  <w:num w:numId="15">
-    <w:abstractNumId w:val="29"/>
-  </w:num>
-  <w:num w:numId="16">
-    <w:abstractNumId w:val="27"/>
-  </w:num>
-  <w:num w:numId="17">
-    <w:abstractNumId w:val="6"/>
-  </w:num>
-  <w:num w:numId="18">
-    <w:abstractNumId w:val="16"/>
-  </w:num>
-  <w:num w:numId="19">
-    <w:abstractNumId w:val="9"/>
-  </w:num>
-  <w:num w:numId="20">
-    <w:abstractNumId w:val="3"/>
-  </w:num>
-  <w:num w:numId="21">
-    <w:abstractNumId w:val="35"/>
-  </w:num>
-  <w:num w:numId="22">
-    <w:abstractNumId w:val="30"/>
-  </w:num>
-  <w:num w:numId="23">
-    <w:abstractNumId w:val="33"/>
-  </w:num>
-  <w:num w:numId="24">
-    <w:abstractNumId w:val="4"/>
-  </w:num>
-  <w:num w:numId="25">
-    <w:abstractNumId w:val="23"/>
-  </w:num>
-  <w:num w:numId="26">
-    <w:abstractNumId w:val="25"/>
-  </w:num>
-  <w:num w:numId="27">
-    <w:abstractNumId w:val="12"/>
-  </w:num>
-  <w:num w:numId="28">
-    <w:abstractNumId w:val="22"/>
-  </w:num>
-  <w:num w:numId="29">
-    <w:abstractNumId w:val="5"/>
-  </w:num>
-  <w:num w:numId="30">
-    <w:abstractNumId w:val="20"/>
-  </w:num>
   <w:num w:numId="31">
-    <w:abstractNumId w:val="11"/>
+    <w:abstractNumId w:val="13"/>
   </w:num>
   <w:num w:numId="32">
-    <w:abstractNumId w:val="17"/>
+    <w:abstractNumId w:val="20"/>
   </w:num>
   <w:num w:numId="33">
     <w:abstractNumId w:val="1"/>
   </w:num>
   <w:num w:numId="34">
-    <w:abstractNumId w:val="14"/>
+    <w:abstractNumId w:val="16"/>
   </w:num>
   <w:num w:numId="35">
+    <w:abstractNumId w:val="21"/>
+  </w:num>
+  <w:num w:numId="36">
+    <w:abstractNumId w:val="12"/>
+  </w:num>
+  <w:num w:numId="37">
     <w:abstractNumId w:val="18"/>
   </w:num>
-  <w:num w:numId="36">
-    <w:abstractNumId w:val="10"/>
+  <w:num w:numId="38">
+    <w:abstractNumId w:val="32"/>
+  </w:num>
+  <w:num w:numId="39">
+    <w:abstractNumId w:val="2"/>
+  </w:num>
+  <w:num w:numId="40">
+    <w:abstractNumId w:val="37"/>
+  </w:num>
+  <w:num w:numId="41">
+    <w:abstractNumId w:val="7"/>
+  </w:num>
+  <w:num w:numId="42">
+    <w:abstractNumId w:val="31"/>
+  </w:num>
+  <w:num w:numId="43">
+    <w:abstractNumId w:val="34"/>
+  </w:num>
+  <w:num w:numId="44">
+    <w:abstractNumId w:val="23"/>
   </w:num>
 </w:numbering>
 </file>
@@ -7806,7 +11393,6 @@
     <w:name w:val="Hyperlink"/>
     <w:basedOn w:val="DefaultParagraphFont"/>
     <w:uiPriority w:val="99"/>
-    <w:semiHidden/>
     <w:unhideWhenUsed/>
     <w:rsid w:val="00D016B3"/>
     <w:rPr>

</xml_diff>

<commit_message>
Last Update in code comment
</commit_message>
<xml_diff>
--- a/Documentation/Intranet Technical Documentation.docx
+++ b/Documentation/Intranet Technical Documentation.docx
@@ -1227,6 +1227,7 @@
           <w:sz w:val="18"/>
           <w:szCs w:val="18"/>
         </w:rPr>
+        <w:lastRenderedPageBreak/>
         <w:t>Recruitment requirement</w:t>
       </w:r>
     </w:p>
@@ -4052,6 +4053,7 @@
           <w:szCs w:val="19"/>
           <w:shd w:val="clear" w:color="auto" w:fill="F2FCFC"/>
         </w:rPr>
+        <w:lastRenderedPageBreak/>
         <w:drawing>
           <wp:inline distT="0" distB="0" distL="0" distR="0">
             <wp:extent cx="5459094" cy="3067050"/>
@@ -4122,7 +4124,6 @@
           <w:szCs w:val="19"/>
           <w:shd w:val="clear" w:color="auto" w:fill="F2FCFC"/>
         </w:rPr>
-        <w:lastRenderedPageBreak/>
         <w:t>Add new pages or go to admin panel</w:t>
       </w:r>
     </w:p>
@@ -4282,6 +4283,7 @@
           <w:szCs w:val="19"/>
           <w:shd w:val="clear" w:color="auto" w:fill="F2FCFC"/>
         </w:rPr>
+        <w:lastRenderedPageBreak/>
         <w:drawing>
           <wp:inline distT="0" distB="0" distL="0" distR="0">
             <wp:extent cx="5268595" cy="1451552"/>
@@ -4730,6 +4732,7 @@
           <w:szCs w:val="19"/>
           <w:shd w:val="clear" w:color="auto" w:fill="F2FCFC"/>
         </w:rPr>
+        <w:lastRenderedPageBreak/>
         <w:drawing>
           <wp:inline distT="0" distB="0" distL="0" distR="0">
             <wp:extent cx="5107260" cy="2305050"/>
@@ -6346,7 +6349,7 @@
         <w:pStyle w:val="ListParagraph"/>
         <w:ind w:left="1800"/>
         <w:rPr>
-          <w:rFonts w:ascii="Book Antiqua" w:hAnsi="Book Antiqua"/>
+          <w:rFonts w:ascii="Book Antiqua" w:hAnsi="Book Antiqua" w:hint="cs"/>
           <w:b/>
           <w:bCs/>
           <w:color w:val="FF0000"/>
@@ -6377,29 +6380,34 @@
           <w:szCs w:val="19"/>
           <w:shd w:val="clear" w:color="auto" w:fill="F2FCFC"/>
         </w:rPr>
-        <w:t>: Some page still under construction. So we need to implement especially ;</w:t>
-      </w:r>
-    </w:p>
-    <w:p>
-      <w:pPr>
-        <w:pStyle w:val="ListParagraph"/>
+        <w:t>: Some page still under construction. So we need to implement especially;</w:t>
+      </w:r>
+    </w:p>
+    <w:p>
+      <w:pPr>
         <w:rPr>
           <w:rFonts w:ascii="Book Antiqua" w:hAnsi="Book Antiqua"/>
           <w:b/>
           <w:bCs/>
-          <w:sz w:val="20"/>
-          <w:szCs w:val="19"/>
-          <w:shd w:val="clear" w:color="auto" w:fill="F2FCFC"/>
-        </w:rPr>
-      </w:pPr>
-    </w:p>
-    <w:p>
-      <w:pPr>
-        <w:pStyle w:val="ListParagraph"/>
+          <w:color w:val="000000" w:themeColor="text1"/>
+          <w:sz w:val="20"/>
+          <w:szCs w:val="19"/>
+          <w:shd w:val="clear" w:color="auto" w:fill="F2FCFC"/>
+        </w:rPr>
+      </w:pPr>
+    </w:p>
+    <w:p>
+      <w:pPr>
+        <w:pStyle w:val="ListParagraph"/>
+        <w:numPr>
+          <w:ilvl w:val="0"/>
+          <w:numId w:val="1"/>
+        </w:numPr>
         <w:rPr>
           <w:rFonts w:ascii="Book Antiqua" w:hAnsi="Book Antiqua"/>
           <w:b/>
           <w:bCs/>
+          <w:color w:val="000000" w:themeColor="text1"/>
           <w:sz w:val="20"/>
           <w:szCs w:val="19"/>
           <w:shd w:val="clear" w:color="auto" w:fill="F2FCFC"/>
@@ -6445,13 +6453,35 @@
         </w:rPr>
       </w:pPr>
     </w:p>
+    <w:p>
+      <w:pPr>
+        <w:pStyle w:val="ListParagraph"/>
+        <w:rPr>
+          <w:rFonts w:ascii="Book Antiqua" w:hAnsi="Book Antiqua"/>
+          <w:b/>
+          <w:bCs/>
+          <w:sz w:val="20"/>
+          <w:szCs w:val="19"/>
+          <w:shd w:val="clear" w:color="auto" w:fill="F2FCFC"/>
+        </w:rPr>
+      </w:pPr>
+    </w:p>
+    <w:p>
+      <w:pPr>
+        <w:pStyle w:val="ListParagraph"/>
+        <w:rPr>
+          <w:rFonts w:ascii="Book Antiqua" w:hAnsi="Book Antiqua"/>
+          <w:b/>
+          <w:bCs/>
+          <w:sz w:val="20"/>
+          <w:szCs w:val="19"/>
+          <w:shd w:val="clear" w:color="auto" w:fill="F2FCFC"/>
+        </w:rPr>
+      </w:pPr>
+    </w:p>
     <w:sectPr>
-      <w:headerReference w:type="even" r:id="rId34"/>
-      <w:headerReference w:type="default" r:id="rId35"/>
-      <w:footerReference w:type="even" r:id="rId36"/>
-      <w:footerReference w:type="default" r:id="rId37"/>
-      <w:headerReference w:type="first" r:id="rId38"/>
-      <w:footerReference w:type="first" r:id="rId39"/>
+      <w:headerReference w:type="default" r:id="rId34"/>
+      <w:footerReference w:type="default" r:id="rId35"/>
       <w:pgSz w:w="12240" w:h="15840"/>
       <w:pgMar w:top="720" w:right="720" w:bottom="720" w:left="720" w:header="720" w:footer="720" w:gutter="0"/>
       <w:cols w:space="720"/>
@@ -6488,26 +6518,99 @@
 
 <file path=word/footer1.xml><?xml version="1.0" encoding="utf-8"?>
 <w:ftr xmlns:ve="http://schemas.openxmlformats.org/markup-compatibility/2006" xmlns:o="urn:schemas-microsoft-com:office:office" xmlns:r="http://schemas.openxmlformats.org/officeDocument/2006/relationships" xmlns:m="http://schemas.openxmlformats.org/officeDocument/2006/math" xmlns:v="urn:schemas-microsoft-com:vml" xmlns:wp="http://schemas.openxmlformats.org/drawingml/2006/wordprocessingDrawing" xmlns:w10="urn:schemas-microsoft-com:office:word" xmlns:w="http://schemas.openxmlformats.org/wordprocessingml/2006/main" xmlns:wne="http://schemas.microsoft.com/office/word/2006/wordml">
-  <w:p>
-    <w:pPr>
-      <w:pStyle w:val="Footer"/>
-    </w:pPr>
-  </w:p>
-</w:ftr>
-</file>
-
-<file path=word/footer2.xml><?xml version="1.0" encoding="utf-8"?>
-<w:ftr xmlns:ve="http://schemas.openxmlformats.org/markup-compatibility/2006" xmlns:o="urn:schemas-microsoft-com:office:office" xmlns:r="http://schemas.openxmlformats.org/officeDocument/2006/relationships" xmlns:m="http://schemas.openxmlformats.org/officeDocument/2006/math" xmlns:v="urn:schemas-microsoft-com:vml" xmlns:wp="http://schemas.openxmlformats.org/drawingml/2006/wordprocessingDrawing" xmlns:w10="urn:schemas-microsoft-com:office:word" xmlns:w="http://schemas.openxmlformats.org/wordprocessingml/2006/main" xmlns:wne="http://schemas.microsoft.com/office/word/2006/wordml">
-  <w:p>
-    <w:pPr>
-      <w:pStyle w:val="Footer"/>
-    </w:pPr>
-  </w:p>
-</w:ftr>
-</file>
-
-<file path=word/footer3.xml><?xml version="1.0" encoding="utf-8"?>
-<w:ftr xmlns:ve="http://schemas.openxmlformats.org/markup-compatibility/2006" xmlns:o="urn:schemas-microsoft-com:office:office" xmlns:r="http://schemas.openxmlformats.org/officeDocument/2006/relationships" xmlns:m="http://schemas.openxmlformats.org/officeDocument/2006/math" xmlns:v="urn:schemas-microsoft-com:vml" xmlns:wp="http://schemas.openxmlformats.org/drawingml/2006/wordprocessingDrawing" xmlns:w10="urn:schemas-microsoft-com:office:word" xmlns:w="http://schemas.openxmlformats.org/wordprocessingml/2006/main" xmlns:wne="http://schemas.microsoft.com/office/word/2006/wordml">
+  <w:tbl>
+    <w:tblPr>
+      <w:tblW w:w="5000" w:type="pct"/>
+      <w:tblCellMar>
+        <w:top w:w="72" w:type="dxa"/>
+        <w:left w:w="115" w:type="dxa"/>
+        <w:bottom w:w="72" w:type="dxa"/>
+        <w:right w:w="115" w:type="dxa"/>
+      </w:tblCellMar>
+      <w:tblLook w:val="04A0"/>
+    </w:tblPr>
+    <w:tblGrid>
+      <w:gridCol w:w="9927"/>
+      <w:gridCol w:w="1103"/>
+    </w:tblGrid>
+    <w:tr>
+      <w:tc>
+        <w:tcPr>
+          <w:tcW w:w="4500" w:type="pct"/>
+          <w:tcBorders>
+            <w:top w:val="single" w:sz="4" w:space="0" w:color="000000" w:themeColor="text1"/>
+          </w:tcBorders>
+        </w:tcPr>
+        <w:p>
+          <w:pPr>
+            <w:pStyle w:val="Footer"/>
+            <w:jc w:val="right"/>
+          </w:pPr>
+          <w:sdt>
+            <w:sdtPr>
+              <w:rPr>
+                <w:rFonts w:ascii="Book Antiqua" w:hAnsi="Book Antiqua" w:cs="Arial"/>
+                <w:szCs w:val="22"/>
+                <w:shd w:val="clear" w:color="auto" w:fill="FFFFFF"/>
+              </w:rPr>
+              <w:alias w:val="Company"/>
+              <w:id w:val="75971759"/>
+              <w:placeholder>
+                <w:docPart w:val="685406BAB0AF45C4A57E2A21921BCD88"/>
+              </w:placeholder>
+              <w:dataBinding w:prefixMappings="xmlns:ns0='http://schemas.openxmlformats.org/officeDocument/2006/extended-properties'" w:xpath="/ns0:Properties[1]/ns0:Company[1]" w:storeItemID="{6668398D-A668-4E3E-A5EB-62B293D839F1}"/>
+              <w:text/>
+            </w:sdtPr>
+            <w:sdtContent>
+              <w:r>
+                <w:rPr>
+                  <w:rFonts w:ascii="Book Antiqua" w:hAnsi="Book Antiqua" w:cs="Arial"/>
+                  <w:szCs w:val="22"/>
+                  <w:shd w:val="clear" w:color="auto" w:fill="FFFFFF"/>
+                </w:rPr>
+                <w:t>Forte Insurance (Cambodia) Plc</w:t>
+              </w:r>
+            </w:sdtContent>
+          </w:sdt>
+          <w:r>
+            <w:t xml:space="preserve"> | </w:t>
+          </w:r>
+          <w:r>
+            <w:rPr>
+              <w:rFonts w:ascii="Book Antiqua" w:hAnsi="Book Antiqua"/>
+            </w:rPr>
+            <w:t>Intranet development documentation</w:t>
+          </w:r>
+        </w:p>
+      </w:tc>
+      <w:tc>
+        <w:tcPr>
+          <w:tcW w:w="500" w:type="pct"/>
+          <w:tcBorders>
+            <w:top w:val="single" w:sz="4" w:space="0" w:color="C0504D" w:themeColor="accent2"/>
+          </w:tcBorders>
+          <w:shd w:val="clear" w:color="auto" w:fill="943634" w:themeFill="accent2" w:themeFillShade="BF"/>
+        </w:tcPr>
+        <w:p>
+          <w:pPr>
+            <w:pStyle w:val="Header"/>
+            <w:rPr>
+              <w:color w:val="FFFFFF" w:themeColor="background1"/>
+            </w:rPr>
+          </w:pPr>
+          <w:fldSimple w:instr=" PAGE   \* MERGEFORMAT ">
+            <w:r>
+              <w:rPr>
+                <w:noProof/>
+                <w:color w:val="FFFFFF" w:themeColor="background1"/>
+              </w:rPr>
+              <w:t>10</w:t>
+            </w:r>
+          </w:fldSimple>
+        </w:p>
+      </w:tc>
+    </w:tr>
+  </w:tbl>
   <w:p>
     <w:pPr>
       <w:pStyle w:val="Footer"/>
@@ -6546,27 +6649,16 @@
   <w:p>
     <w:pPr>
       <w:pStyle w:val="Header"/>
+      <w:rPr>
+        <w:rFonts w:ascii="Book Antiqua" w:hAnsi="Book Antiqua"/>
+      </w:rPr>
     </w:pPr>
-  </w:p>
-</w:hdr>
-</file>
-
-<file path=word/header2.xml><?xml version="1.0" encoding="utf-8"?>
-<w:hdr xmlns:ve="http://schemas.openxmlformats.org/markup-compatibility/2006" xmlns:o="urn:schemas-microsoft-com:office:office" xmlns:r="http://schemas.openxmlformats.org/officeDocument/2006/relationships" xmlns:m="http://schemas.openxmlformats.org/officeDocument/2006/math" xmlns:v="urn:schemas-microsoft-com:vml" xmlns:wp="http://schemas.openxmlformats.org/drawingml/2006/wordprocessingDrawing" xmlns:w10="urn:schemas-microsoft-com:office:word" xmlns:w="http://schemas.openxmlformats.org/wordprocessingml/2006/main" xmlns:wne="http://schemas.microsoft.com/office/word/2006/wordml">
-  <w:p>
-    <w:pPr>
-      <w:pStyle w:val="Header"/>
-    </w:pPr>
-  </w:p>
-</w:hdr>
-</file>
-
-<file path=word/header3.xml><?xml version="1.0" encoding="utf-8"?>
-<w:hdr xmlns:ve="http://schemas.openxmlformats.org/markup-compatibility/2006" xmlns:o="urn:schemas-microsoft-com:office:office" xmlns:r="http://schemas.openxmlformats.org/officeDocument/2006/relationships" xmlns:m="http://schemas.openxmlformats.org/officeDocument/2006/math" xmlns:v="urn:schemas-microsoft-com:vml" xmlns:wp="http://schemas.openxmlformats.org/drawingml/2006/wordprocessingDrawing" xmlns:w10="urn:schemas-microsoft-com:office:word" xmlns:w="http://schemas.openxmlformats.org/wordprocessingml/2006/main" xmlns:wne="http://schemas.microsoft.com/office/word/2006/wordml">
-  <w:p>
-    <w:pPr>
-      <w:pStyle w:val="Header"/>
-    </w:pPr>
+    <w:r>
+      <w:rPr>
+        <w:rFonts w:ascii="Book Antiqua" w:hAnsi="Book Antiqua"/>
+      </w:rPr>
+      <w:t>Intranet</w:t>
+    </w:r>
   </w:p>
 </w:hdr>
 </file>
@@ -9579,7 +9671,7 @@
   <w:abstractNum w:abstractNumId="30">
     <w:nsid w:val="55D3378F"/>
     <w:multiLevelType w:val="hybridMultilevel"/>
-    <w:tmpl w:val="44807580"/>
+    <w:tmpl w:val="71CAF35E"/>
     <w:lvl w:ilvl="0" w:tplc="04090013">
       <w:start w:val="1"/>
       <w:numFmt w:val="upperRoman"/>
@@ -11348,7 +11440,6 @@
     <w:basedOn w:val="Normal"/>
     <w:link w:val="HeaderChar"/>
     <w:uiPriority w:val="99"/>
-    <w:semiHidden/>
     <w:unhideWhenUsed/>
     <w:rsid w:val="00F80AA5"/>
     <w:pPr>
@@ -11364,7 +11455,6 @@
     <w:basedOn w:val="DefaultParagraphFont"/>
     <w:link w:val="Header"/>
     <w:uiPriority w:val="99"/>
-    <w:semiHidden/>
     <w:rsid w:val="00F80AA5"/>
   </w:style>
   <w:style w:type="paragraph" w:styleId="Footer">
@@ -11427,6 +11517,378 @@
     </w:tblPr>
   </w:style>
 </w:styles>
+</file>
+
+<file path=word/glossary/document.xml><?xml version="1.0" encoding="utf-8"?>
+<w:glossaryDocument xmlns:ve="http://schemas.openxmlformats.org/markup-compatibility/2006" xmlns:o="urn:schemas-microsoft-com:office:office" xmlns:r="http://schemas.openxmlformats.org/officeDocument/2006/relationships" xmlns:m="http://schemas.openxmlformats.org/officeDocument/2006/math" xmlns:v="urn:schemas-microsoft-com:vml" xmlns:wp="http://schemas.openxmlformats.org/drawingml/2006/wordprocessingDrawing" xmlns:w10="urn:schemas-microsoft-com:office:word" xmlns:w="http://schemas.openxmlformats.org/wordprocessingml/2006/main" xmlns:wne="http://schemas.microsoft.com/office/word/2006/wordml">
+  <w:docParts>
+    <w:docPart>
+      <w:docPartPr>
+        <w:name w:val="685406BAB0AF45C4A57E2A21921BCD88"/>
+        <w:category>
+          <w:name w:val="General"/>
+          <w:gallery w:val="placeholder"/>
+        </w:category>
+        <w:types>
+          <w:type w:val="bbPlcHdr"/>
+        </w:types>
+        <w:behaviors>
+          <w:behavior w:val="content"/>
+        </w:behaviors>
+        <w:guid w:val="{A74ACE8B-E569-404E-90D2-0288883BE013}"/>
+      </w:docPartPr>
+      <w:docPartBody>
+        <w:p>
+          <w:pPr>
+            <w:pStyle w:val="685406BAB0AF45C4A57E2A21921BCD88"/>
+          </w:pPr>
+          <w:r>
+            <w:t>[Type the company name]</w:t>
+          </w:r>
+        </w:p>
+      </w:docPartBody>
+    </w:docPart>
+  </w:docParts>
+</w:glossaryDocument>
+</file>
+
+<file path=word/glossary/fontTable.xml><?xml version="1.0" encoding="utf-8"?>
+<w:fonts xmlns:r="http://schemas.openxmlformats.org/officeDocument/2006/relationships" xmlns:w="http://schemas.openxmlformats.org/wordprocessingml/2006/main">
+  <w:font w:name="Wingdings">
+    <w:panose1 w:val="05000000000000000000"/>
+    <w:charset w:val="02"/>
+    <w:family w:val="auto"/>
+    <w:pitch w:val="variable"/>
+    <w:sig w:usb0="00000000" w:usb1="10000000" w:usb2="00000000" w:usb3="00000000" w:csb0="80000000" w:csb1="00000000"/>
+  </w:font>
+  <w:font w:name="Times New Roman">
+    <w:panose1 w:val="02020603050405020304"/>
+    <w:charset w:val="00"/>
+    <w:family w:val="roman"/>
+    <w:pitch w:val="variable"/>
+    <w:sig w:usb0="E0002AFF" w:usb1="C0007841" w:usb2="00000009" w:usb3="00000000" w:csb0="000001FF" w:csb1="00000000"/>
+  </w:font>
+  <w:font w:name="Courier New">
+    <w:panose1 w:val="02070309020205020404"/>
+    <w:charset w:val="00"/>
+    <w:family w:val="modern"/>
+    <w:pitch w:val="fixed"/>
+    <w:sig w:usb0="E0002AFF" w:usb1="C0007843" w:usb2="00000009" w:usb3="00000000" w:csb0="000001FF" w:csb1="00000000"/>
+  </w:font>
+  <w:font w:name="Symbol">
+    <w:panose1 w:val="05050102010706020507"/>
+    <w:charset w:val="02"/>
+    <w:family w:val="roman"/>
+    <w:pitch w:val="variable"/>
+    <w:sig w:usb0="00000000" w:usb1="10000000" w:usb2="00000000" w:usb3="00000000" w:csb0="80000000" w:csb1="00000000"/>
+  </w:font>
+  <w:font w:name="Calibri">
+    <w:panose1 w:val="020F0502020204030204"/>
+    <w:charset w:val="00"/>
+    <w:family w:val="swiss"/>
+    <w:pitch w:val="variable"/>
+    <w:sig w:usb0="E00002FF" w:usb1="4000ACFF" w:usb2="00000001" w:usb3="00000000" w:csb0="0000019F" w:csb1="00000000"/>
+  </w:font>
+  <w:font w:name="DaunPenh">
+    <w:panose1 w:val="02000500000000020004"/>
+    <w:charset w:val="00"/>
+    <w:family w:val="auto"/>
+    <w:pitch w:val="variable"/>
+    <w:sig w:usb0="A00000EF" w:usb1="5000204A" w:usb2="00010000" w:usb3="00000000" w:csb0="00000111" w:csb1="00000000"/>
+  </w:font>
+  <w:font w:name="Tahoma">
+    <w:panose1 w:val="020B0604030504040204"/>
+    <w:charset w:val="00"/>
+    <w:family w:val="swiss"/>
+    <w:pitch w:val="variable"/>
+    <w:sig w:usb0="E1002EFF" w:usb1="C000605B" w:usb2="00000029" w:usb3="00000000" w:csb0="000101FF" w:csb1="00000000"/>
+  </w:font>
+  <w:font w:name="Book Antiqua">
+    <w:panose1 w:val="02040602050305030304"/>
+    <w:charset w:val="00"/>
+    <w:family w:val="roman"/>
+    <w:pitch w:val="variable"/>
+    <w:sig w:usb0="00000287" w:usb1="00000000" w:usb2="00000000" w:usb3="00000000" w:csb0="0000009F" w:csb1="00000000"/>
+  </w:font>
+  <w:font w:name="Segoe UI">
+    <w:panose1 w:val="020B0502040204020203"/>
+    <w:charset w:val="00"/>
+    <w:family w:val="swiss"/>
+    <w:pitch w:val="variable"/>
+    <w:sig w:usb0="E10022FF" w:usb1="C000E47F" w:usb2="00000029" w:usb3="00000000" w:csb0="000001DF" w:csb1="00000000"/>
+  </w:font>
+  <w:font w:name="Helvetica">
+    <w:panose1 w:val="020B0604020202020204"/>
+    <w:charset w:val="00"/>
+    <w:family w:val="swiss"/>
+    <w:notTrueType/>
+    <w:pitch w:val="variable"/>
+    <w:sig w:usb0="00000003" w:usb1="00000000" w:usb2="00000000" w:usb3="00000000" w:csb0="00000001" w:csb1="00000000"/>
+  </w:font>
+  <w:font w:name="Arial">
+    <w:panose1 w:val="020B0604020202020204"/>
+    <w:charset w:val="00"/>
+    <w:family w:val="swiss"/>
+    <w:pitch w:val="variable"/>
+    <w:sig w:usb0="E0002AFF" w:usb1="C0007843" w:usb2="00000009" w:usb3="00000000" w:csb0="000001FF" w:csb1="00000000"/>
+  </w:font>
+  <w:font w:name="Cambria">
+    <w:panose1 w:val="02040503050406030204"/>
+    <w:charset w:val="00"/>
+    <w:family w:val="roman"/>
+    <w:pitch w:val="variable"/>
+    <w:sig w:usb0="E00002FF" w:usb1="400004FF" w:usb2="00000000" w:usb3="00000000" w:csb0="0000019F" w:csb1="00000000"/>
+  </w:font>
+  <w:font w:name="MoolBoran">
+    <w:panose1 w:val="020B0100010101010101"/>
+    <w:charset w:val="00"/>
+    <w:family w:val="swiss"/>
+    <w:pitch w:val="variable"/>
+    <w:sig w:usb0="8000000F" w:usb1="0000204A" w:usb2="00010000" w:usb3="00000000" w:csb0="00000001" w:csb1="00000000"/>
+  </w:font>
+</w:fonts>
+</file>
+
+<file path=word/glossary/settings.xml><?xml version="1.0" encoding="utf-8"?>
+<w:settings xmlns:o="urn:schemas-microsoft-com:office:office" xmlns:r="http://schemas.openxmlformats.org/officeDocument/2006/relationships" xmlns:m="http://schemas.openxmlformats.org/officeDocument/2006/math" xmlns:v="urn:schemas-microsoft-com:vml" xmlns:w10="urn:schemas-microsoft-com:office:word" xmlns:w="http://schemas.openxmlformats.org/wordprocessingml/2006/main" xmlns:sl="http://schemas.openxmlformats.org/schemaLibrary/2006/main">
+  <w:view w:val="normal"/>
+  <w:defaultTabStop w:val="720"/>
+  <w:characterSpacingControl w:val="doNotCompress"/>
+  <w:compat>
+    <w:useFELayout/>
+  </w:compat>
+  <w:rsids>
+    <w:rsidRoot w:val="00983E02"/>
+    <w:rsid w:val="00685E91"/>
+    <w:rsid w:val="00983E02"/>
+  </w:rsids>
+  <m:mathPr>
+    <m:mathFont m:val="Cambria Math"/>
+    <m:brkBin m:val="before"/>
+    <m:brkBinSub m:val="--"/>
+    <m:smallFrac m:val="off"/>
+    <m:dispDef/>
+    <m:lMargin m:val="0"/>
+    <m:rMargin m:val="0"/>
+    <m:defJc m:val="centerGroup"/>
+    <m:wrapIndent m:val="1440"/>
+    <m:intLim m:val="subSup"/>
+    <m:naryLim m:val="undOvr"/>
+  </m:mathPr>
+  <w:themeFontLang w:val="en-US" w:bidi="km-KH"/>
+  <w:clrSchemeMapping w:bg1="light1" w:t1="dark1" w:bg2="light2" w:t2="dark2" w:accent1="accent1" w:accent2="accent2" w:accent3="accent3" w:accent4="accent4" w:accent5="accent5" w:accent6="accent6" w:hyperlink="hyperlink" w:followedHyperlink="followedHyperlink"/>
+  <w:decimalSymbol w:val="."/>
+  <w:listSeparator w:val=","/>
+</w:settings>
+</file>
+
+<file path=word/glossary/styles.xml><?xml version="1.0" encoding="utf-8"?>
+<w:styles xmlns:r="http://schemas.openxmlformats.org/officeDocument/2006/relationships" xmlns:w="http://schemas.openxmlformats.org/wordprocessingml/2006/main">
+  <w:docDefaults>
+    <w:rPrDefault>
+      <w:rPr>
+        <w:rFonts w:asciiTheme="minorHAnsi" w:eastAsiaTheme="minorEastAsia" w:hAnsiTheme="minorHAnsi" w:cstheme="minorBidi"/>
+        <w:sz w:val="22"/>
+        <w:szCs w:val="36"/>
+        <w:lang w:val="en-US" w:eastAsia="en-US" w:bidi="km-KH"/>
+      </w:rPr>
+    </w:rPrDefault>
+    <w:pPrDefault>
+      <w:pPr>
+        <w:spacing w:after="200" w:line="276" w:lineRule="auto"/>
+      </w:pPr>
+    </w:pPrDefault>
+  </w:docDefaults>
+  <w:latentStyles w:defLockedState="0" w:defUIPriority="99" w:defSemiHidden="1" w:defUnhideWhenUsed="1" w:defQFormat="0" w:count="267">
+    <w:lsdException w:name="Normal" w:semiHidden="0" w:uiPriority="0" w:unhideWhenUsed="0" w:qFormat="1"/>
+    <w:lsdException w:name="heading 1" w:semiHidden="0" w:uiPriority="9" w:unhideWhenUsed="0" w:qFormat="1"/>
+    <w:lsdException w:name="heading 2" w:uiPriority="9" w:qFormat="1"/>
+    <w:lsdException w:name="heading 3" w:uiPriority="9" w:qFormat="1"/>
+    <w:lsdException w:name="heading 4" w:uiPriority="9" w:qFormat="1"/>
+    <w:lsdException w:name="heading 5" w:uiPriority="9" w:qFormat="1"/>
+    <w:lsdException w:name="heading 6" w:uiPriority="9" w:qFormat="1"/>
+    <w:lsdException w:name="heading 7" w:uiPriority="9" w:qFormat="1"/>
+    <w:lsdException w:name="heading 8" w:uiPriority="9" w:qFormat="1"/>
+    <w:lsdException w:name="heading 9" w:uiPriority="9" w:qFormat="1"/>
+    <w:lsdException w:name="toc 1" w:uiPriority="39"/>
+    <w:lsdException w:name="toc 2" w:uiPriority="39"/>
+    <w:lsdException w:name="toc 3" w:uiPriority="39"/>
+    <w:lsdException w:name="toc 4" w:uiPriority="39"/>
+    <w:lsdException w:name="toc 5" w:uiPriority="39"/>
+    <w:lsdException w:name="toc 6" w:uiPriority="39"/>
+    <w:lsdException w:name="toc 7" w:uiPriority="39"/>
+    <w:lsdException w:name="toc 8" w:uiPriority="39"/>
+    <w:lsdException w:name="toc 9" w:uiPriority="39"/>
+    <w:lsdException w:name="caption" w:uiPriority="35" w:qFormat="1"/>
+    <w:lsdException w:name="Title" w:semiHidden="0" w:uiPriority="10" w:unhideWhenUsed="0" w:qFormat="1"/>
+    <w:lsdException w:name="Default Paragraph Font" w:uiPriority="1"/>
+    <w:lsdException w:name="Subtitle" w:semiHidden="0" w:uiPriority="11" w:unhideWhenUsed="0" w:qFormat="1"/>
+    <w:lsdException w:name="Strong" w:semiHidden="0" w:uiPriority="22" w:unhideWhenUsed="0" w:qFormat="1"/>
+    <w:lsdException w:name="Emphasis" w:semiHidden="0" w:uiPriority="20" w:unhideWhenUsed="0" w:qFormat="1"/>
+    <w:lsdException w:name="Table Grid" w:semiHidden="0" w:uiPriority="59" w:unhideWhenUsed="0"/>
+    <w:lsdException w:name="Placeholder Text" w:unhideWhenUsed="0"/>
+    <w:lsdException w:name="No Spacing" w:semiHidden="0" w:uiPriority="1" w:unhideWhenUsed="0" w:qFormat="1"/>
+    <w:lsdException w:name="Light Shading" w:semiHidden="0" w:uiPriority="60" w:unhideWhenUsed="0"/>
+    <w:lsdException w:name="Light List" w:semiHidden="0" w:uiPriority="61" w:unhideWhenUsed="0"/>
+    <w:lsdException w:name="Light Grid" w:semiHidden="0" w:uiPriority="62" w:unhideWhenUsed="0"/>
+    <w:lsdException w:name="Medium Shading 1" w:semiHidden="0" w:uiPriority="63" w:unhideWhenUsed="0"/>
+    <w:lsdException w:name="Medium Shading 2" w:semiHidden="0" w:uiPriority="64" w:unhideWhenUsed="0"/>
+    <w:lsdException w:name="Medium List 1" w:semiHidden="0" w:uiPriority="65" w:unhideWhenUsed="0"/>
+    <w:lsdException w:name="Medium List 2" w:semiHidden="0" w:uiPriority="66" w:unhideWhenUsed="0"/>
+    <w:lsdException w:name="Medium Grid 1" w:semiHidden="0" w:uiPriority="67" w:unhideWhenUsed="0"/>
+    <w:lsdException w:name="Medium Grid 2" w:semiHidden="0" w:uiPriority="68" w:unhideWhenUsed="0"/>
+    <w:lsdException w:name="Medium Grid 3" w:semiHidden="0" w:uiPriority="69" w:unhideWhenUsed="0"/>
+    <w:lsdException w:name="Dark List" w:semiHidden="0" w:uiPriority="70" w:unhideWhenUsed="0"/>
+    <w:lsdException w:name="Colorful Shading" w:semiHidden="0" w:uiPriority="71" w:unhideWhenUsed="0"/>
+    <w:lsdException w:name="Colorful List" w:semiHidden="0" w:uiPriority="72" w:unhideWhenUsed="0"/>
+    <w:lsdException w:name="Colorful Grid" w:semiHidden="0" w:uiPriority="73" w:unhideWhenUsed="0"/>
+    <w:lsdException w:name="Light Shading Accent 1" w:semiHidden="0" w:uiPriority="60" w:unhideWhenUsed="0"/>
+    <w:lsdException w:name="Light List Accent 1" w:semiHidden="0" w:uiPriority="61" w:unhideWhenUsed="0"/>
+    <w:lsdException w:name="Light Grid Accent 1" w:semiHidden="0" w:uiPriority="62" w:unhideWhenUsed="0"/>
+    <w:lsdException w:name="Medium Shading 1 Accent 1" w:semiHidden="0" w:uiPriority="63" w:unhideWhenUsed="0"/>
+    <w:lsdException w:name="Medium Shading 2 Accent 1" w:semiHidden="0" w:uiPriority="64" w:unhideWhenUsed="0"/>
+    <w:lsdException w:name="Medium List 1 Accent 1" w:semiHidden="0" w:uiPriority="65" w:unhideWhenUsed="0"/>
+    <w:lsdException w:name="Revision" w:unhideWhenUsed="0"/>
+    <w:lsdException w:name="List Paragraph" w:semiHidden="0" w:uiPriority="34" w:unhideWhenUsed="0" w:qFormat="1"/>
+    <w:lsdException w:name="Quote" w:semiHidden="0" w:uiPriority="29" w:unhideWhenUsed="0" w:qFormat="1"/>
+    <w:lsdException w:name="Intense Quote" w:semiHidden="0" w:uiPriority="30" w:unhideWhenUsed="0" w:qFormat="1"/>
+    <w:lsdException w:name="Medium List 2 Accent 1" w:semiHidden="0" w:uiPriority="66" w:unhideWhenUsed="0"/>
+    <w:lsdException w:name="Medium Grid 1 Accent 1" w:semiHidden="0" w:uiPriority="67" w:unhideWhenUsed="0"/>
+    <w:lsdException w:name="Medium Grid 2 Accent 1" w:semiHidden="0" w:uiPriority="68" w:unhideWhenUsed="0"/>
+    <w:lsdException w:name="Medium Grid 3 Accent 1" w:semiHidden="0" w:uiPriority="69" w:unhideWhenUsed="0"/>
+    <w:lsdException w:name="Dark List Accent 1" w:semiHidden="0" w:uiPriority="70" w:unhideWhenUsed="0"/>
+    <w:lsdException w:name="Colorful Shading Accent 1" w:semiHidden="0" w:uiPriority="71" w:unhideWhenUsed="0"/>
+    <w:lsdException w:name="Colorful List Accent 1" w:semiHidden="0" w:uiPriority="72" w:unhideWhenUsed="0"/>
+    <w:lsdException w:name="Colorful Grid Accent 1" w:semiHidden="0" w:uiPriority="73" w:unhideWhenUsed="0"/>
+    <w:lsdException w:name="Light Shading Accent 2" w:semiHidden="0" w:uiPriority="60" w:unhideWhenUsed="0"/>
+    <w:lsdException w:name="Light List Accent 2" w:semiHidden="0" w:uiPriority="61" w:unhideWhenUsed="0"/>
+    <w:lsdException w:name="Light Grid Accent 2" w:semiHidden="0" w:uiPriority="62" w:unhideWhenUsed="0"/>
+    <w:lsdException w:name="Medium Shading 1 Accent 2" w:semiHidden="0" w:uiPriority="63" w:unhideWhenUsed="0"/>
+    <w:lsdException w:name="Medium Shading 2 Accent 2" w:semiHidden="0" w:uiPriority="64" w:unhideWhenUsed="0"/>
+    <w:lsdException w:name="Medium List 1 Accent 2" w:semiHidden="0" w:uiPriority="65" w:unhideWhenUsed="0"/>
+    <w:lsdException w:name="Medium List 2 Accent 2" w:semiHidden="0" w:uiPriority="66" w:unhideWhenUsed="0"/>
+    <w:lsdException w:name="Medium Grid 1 Accent 2" w:semiHidden="0" w:uiPriority="67" w:unhideWhenUsed="0"/>
+    <w:lsdException w:name="Medium Grid 2 Accent 2" w:semiHidden="0" w:uiPriority="68" w:unhideWhenUsed="0"/>
+    <w:lsdException w:name="Medium Grid 3 Accent 2" w:semiHidden="0" w:uiPriority="69" w:unhideWhenUsed="0"/>
+    <w:lsdException w:name="Dark List Accent 2" w:semiHidden="0" w:uiPriority="70" w:unhideWhenUsed="0"/>
+    <w:lsdException w:name="Colorful Shading Accent 2" w:semiHidden="0" w:uiPriority="71" w:unhideWhenUsed="0"/>
+    <w:lsdException w:name="Colorful List Accent 2" w:semiHidden="0" w:uiPriority="72" w:unhideWhenUsed="0"/>
+    <w:lsdException w:name="Colorful Grid Accent 2" w:semiHidden="0" w:uiPriority="73" w:unhideWhenUsed="0"/>
+    <w:lsdException w:name="Light Shading Accent 3" w:semiHidden="0" w:uiPriority="60" w:unhideWhenUsed="0"/>
+    <w:lsdException w:name="Light List Accent 3" w:semiHidden="0" w:uiPriority="61" w:unhideWhenUsed="0"/>
+    <w:lsdException w:name="Light Grid Accent 3" w:semiHidden="0" w:uiPriority="62" w:unhideWhenUsed="0"/>
+    <w:lsdException w:name="Medium Shading 1 Accent 3" w:semiHidden="0" w:uiPriority="63" w:unhideWhenUsed="0"/>
+    <w:lsdException w:name="Medium Shading 2 Accent 3" w:semiHidden="0" w:uiPriority="64" w:unhideWhenUsed="0"/>
+    <w:lsdException w:name="Medium List 1 Accent 3" w:semiHidden="0" w:uiPriority="65" w:unhideWhenUsed="0"/>
+    <w:lsdException w:name="Medium List 2 Accent 3" w:semiHidden="0" w:uiPriority="66" w:unhideWhenUsed="0"/>
+    <w:lsdException w:name="Medium Grid 1 Accent 3" w:semiHidden="0" w:uiPriority="67" w:unhideWhenUsed="0"/>
+    <w:lsdException w:name="Medium Grid 2 Accent 3" w:semiHidden="0" w:uiPriority="68" w:unhideWhenUsed="0"/>
+    <w:lsdException w:name="Medium Grid 3 Accent 3" w:semiHidden="0" w:uiPriority="69" w:unhideWhenUsed="0"/>
+    <w:lsdException w:name="Dark List Accent 3" w:semiHidden="0" w:uiPriority="70" w:unhideWhenUsed="0"/>
+    <w:lsdException w:name="Colorful Shading Accent 3" w:semiHidden="0" w:uiPriority="71" w:unhideWhenUsed="0"/>
+    <w:lsdException w:name="Colorful List Accent 3" w:semiHidden="0" w:uiPriority="72" w:unhideWhenUsed="0"/>
+    <w:lsdException w:name="Colorful Grid Accent 3" w:semiHidden="0" w:uiPriority="73" w:unhideWhenUsed="0"/>
+    <w:lsdException w:name="Light Shading Accent 4" w:semiHidden="0" w:uiPriority="60" w:unhideWhenUsed="0"/>
+    <w:lsdException w:name="Light List Accent 4" w:semiHidden="0" w:uiPriority="61" w:unhideWhenUsed="0"/>
+    <w:lsdException w:name="Light Grid Accent 4" w:semiHidden="0" w:uiPriority="62" w:unhideWhenUsed="0"/>
+    <w:lsdException w:name="Medium Shading 1 Accent 4" w:semiHidden="0" w:uiPriority="63" w:unhideWhenUsed="0"/>
+    <w:lsdException w:name="Medium Shading 2 Accent 4" w:semiHidden="0" w:uiPriority="64" w:unhideWhenUsed="0"/>
+    <w:lsdException w:name="Medium List 1 Accent 4" w:semiHidden="0" w:uiPriority="65" w:unhideWhenUsed="0"/>
+    <w:lsdException w:name="Medium List 2 Accent 4" w:semiHidden="0" w:uiPriority="66" w:unhideWhenUsed="0"/>
+    <w:lsdException w:name="Medium Grid 1 Accent 4" w:semiHidden="0" w:uiPriority="67" w:unhideWhenUsed="0"/>
+    <w:lsdException w:name="Medium Grid 2 Accent 4" w:semiHidden="0" w:uiPriority="68" w:unhideWhenUsed="0"/>
+    <w:lsdException w:name="Medium Grid 3 Accent 4" w:semiHidden="0" w:uiPriority="69" w:unhideWhenUsed="0"/>
+    <w:lsdException w:name="Dark List Accent 4" w:semiHidden="0" w:uiPriority="70" w:unhideWhenUsed="0"/>
+    <w:lsdException w:name="Colorful Shading Accent 4" w:semiHidden="0" w:uiPriority="71" w:unhideWhenUsed="0"/>
+    <w:lsdException w:name="Colorful List Accent 4" w:semiHidden="0" w:uiPriority="72" w:unhideWhenUsed="0"/>
+    <w:lsdException w:name="Colorful Grid Accent 4" w:semiHidden="0" w:uiPriority="73" w:unhideWhenUsed="0"/>
+    <w:lsdException w:name="Light Shading Accent 5" w:semiHidden="0" w:uiPriority="60" w:unhideWhenUsed="0"/>
+    <w:lsdException w:name="Light List Accent 5" w:semiHidden="0" w:uiPriority="61" w:unhideWhenUsed="0"/>
+    <w:lsdException w:name="Light Grid Accent 5" w:semiHidden="0" w:uiPriority="62" w:unhideWhenUsed="0"/>
+    <w:lsdException w:name="Medium Shading 1 Accent 5" w:semiHidden="0" w:uiPriority="63" w:unhideWhenUsed="0"/>
+    <w:lsdException w:name="Medium Shading 2 Accent 5" w:semiHidden="0" w:uiPriority="64" w:unhideWhenUsed="0"/>
+    <w:lsdException w:name="Medium List 1 Accent 5" w:semiHidden="0" w:uiPriority="65" w:unhideWhenUsed="0"/>
+    <w:lsdException w:name="Medium List 2 Accent 5" w:semiHidden="0" w:uiPriority="66" w:unhideWhenUsed="0"/>
+    <w:lsdException w:name="Medium Grid 1 Accent 5" w:semiHidden="0" w:uiPriority="67" w:unhideWhenUsed="0"/>
+    <w:lsdException w:name="Medium Grid 2 Accent 5" w:semiHidden="0" w:uiPriority="68" w:unhideWhenUsed="0"/>
+    <w:lsdException w:name="Medium Grid 3 Accent 5" w:semiHidden="0" w:uiPriority="69" w:unhideWhenUsed="0"/>
+    <w:lsdException w:name="Dark List Accent 5" w:semiHidden="0" w:uiPriority="70" w:unhideWhenUsed="0"/>
+    <w:lsdException w:name="Colorful Shading Accent 5" w:semiHidden="0" w:uiPriority="71" w:unhideWhenUsed="0"/>
+    <w:lsdException w:name="Colorful List Accent 5" w:semiHidden="0" w:uiPriority="72" w:unhideWhenUsed="0"/>
+    <w:lsdException w:name="Colorful Grid Accent 5" w:semiHidden="0" w:uiPriority="73" w:unhideWhenUsed="0"/>
+    <w:lsdException w:name="Light Shading Accent 6" w:semiHidden="0" w:uiPriority="60" w:unhideWhenUsed="0"/>
+    <w:lsdException w:name="Light List Accent 6" w:semiHidden="0" w:uiPriority="61" w:unhideWhenUsed="0"/>
+    <w:lsdException w:name="Light Grid Accent 6" w:semiHidden="0" w:uiPriority="62" w:unhideWhenUsed="0"/>
+    <w:lsdException w:name="Medium Shading 1 Accent 6" w:semiHidden="0" w:uiPriority="63" w:unhideWhenUsed="0"/>
+    <w:lsdException w:name="Medium Shading 2 Accent 6" w:semiHidden="0" w:uiPriority="64" w:unhideWhenUsed="0"/>
+    <w:lsdException w:name="Medium List 1 Accent 6" w:semiHidden="0" w:uiPriority="65" w:unhideWhenUsed="0"/>
+    <w:lsdException w:name="Medium List 2 Accent 6" w:semiHidden="0" w:uiPriority="66" w:unhideWhenUsed="0"/>
+    <w:lsdException w:name="Medium Grid 1 Accent 6" w:semiHidden="0" w:uiPriority="67" w:unhideWhenUsed="0"/>
+    <w:lsdException w:name="Medium Grid 2 Accent 6" w:semiHidden="0" w:uiPriority="68" w:unhideWhenUsed="0"/>
+    <w:lsdException w:name="Medium Grid 3 Accent 6" w:semiHidden="0" w:uiPriority="69" w:unhideWhenUsed="0"/>
+    <w:lsdException w:name="Dark List Accent 6" w:semiHidden="0" w:uiPriority="70" w:unhideWhenUsed="0"/>
+    <w:lsdException w:name="Colorful Shading Accent 6" w:semiHidden="0" w:uiPriority="71" w:unhideWhenUsed="0"/>
+    <w:lsdException w:name="Colorful List Accent 6" w:semiHidden="0" w:uiPriority="72" w:unhideWhenUsed="0"/>
+    <w:lsdException w:name="Colorful Grid Accent 6" w:semiHidden="0" w:uiPriority="73" w:unhideWhenUsed="0"/>
+    <w:lsdException w:name="Subtle Emphasis" w:semiHidden="0" w:uiPriority="19" w:unhideWhenUsed="0" w:qFormat="1"/>
+    <w:lsdException w:name="Intense Emphasis" w:semiHidden="0" w:uiPriority="21" w:unhideWhenUsed="0" w:qFormat="1"/>
+    <w:lsdException w:name="Subtle Reference" w:semiHidden="0" w:uiPriority="31" w:unhideWhenUsed="0" w:qFormat="1"/>
+    <w:lsdException w:name="Intense Reference" w:semiHidden="0" w:uiPriority="32" w:unhideWhenUsed="0" w:qFormat="1"/>
+    <w:lsdException w:name="Book Title" w:semiHidden="0" w:uiPriority="33" w:unhideWhenUsed="0" w:qFormat="1"/>
+    <w:lsdException w:name="Bibliography" w:uiPriority="37"/>
+    <w:lsdException w:name="TOC Heading" w:uiPriority="39" w:qFormat="1"/>
+  </w:latentStyles>
+  <w:style w:type="paragraph" w:default="1" w:styleId="Normal">
+    <w:name w:val="Normal"/>
+    <w:qFormat/>
+  </w:style>
+  <w:style w:type="character" w:default="1" w:styleId="DefaultParagraphFont">
+    <w:name w:val="Default Paragraph Font"/>
+    <w:uiPriority w:val="1"/>
+    <w:semiHidden/>
+    <w:unhideWhenUsed/>
+  </w:style>
+  <w:style w:type="table" w:default="1" w:styleId="TableNormal">
+    <w:name w:val="Normal Table"/>
+    <w:uiPriority w:val="99"/>
+    <w:semiHidden/>
+    <w:unhideWhenUsed/>
+    <w:qFormat/>
+    <w:tblPr>
+      <w:tblInd w:w="0" w:type="dxa"/>
+      <w:tblCellMar>
+        <w:top w:w="0" w:type="dxa"/>
+        <w:left w:w="108" w:type="dxa"/>
+        <w:bottom w:w="0" w:type="dxa"/>
+        <w:right w:w="108" w:type="dxa"/>
+      </w:tblCellMar>
+    </w:tblPr>
+  </w:style>
+  <w:style w:type="numbering" w:default="1" w:styleId="NoList">
+    <w:name w:val="No List"/>
+    <w:uiPriority w:val="99"/>
+    <w:semiHidden/>
+    <w:unhideWhenUsed/>
+  </w:style>
+  <w:style w:type="paragraph" w:customStyle="1" w:styleId="3363635680E640B5BD804219C4DBAE78">
+    <w:name w:val="3363635680E640B5BD804219C4DBAE78"/>
+    <w:rsid w:val="00983E02"/>
+  </w:style>
+  <w:style w:type="paragraph" w:customStyle="1" w:styleId="04C2BC18A9A74DA1A464E6F03589EDBE">
+    <w:name w:val="04C2BC18A9A74DA1A464E6F03589EDBE"/>
+    <w:rsid w:val="00983E02"/>
+  </w:style>
+  <w:style w:type="paragraph" w:customStyle="1" w:styleId="685406BAB0AF45C4A57E2A21921BCD88">
+    <w:name w:val="685406BAB0AF45C4A57E2A21921BCD88"/>
+    <w:rsid w:val="00983E02"/>
+  </w:style>
+</w:styles>
+</file>
+
+<file path=word/glossary/webSettings.xml><?xml version="1.0" encoding="utf-8"?>
+<w:webSettings xmlns:r="http://schemas.openxmlformats.org/officeDocument/2006/relationships" xmlns:w="http://schemas.openxmlformats.org/wordprocessingml/2006/main">
+  <w:optimizeForBrowser/>
+</w:webSettings>
 </file>
 
 <file path=word/theme/theme1.xml><?xml version="1.0" encoding="utf-8"?>

</xml_diff>